<commit_message>
Added references to document
and corrected the alternation in equalPoints method of Mesh class
</commit_message>
<xml_diff>
--- a/Documentation/I.docx
+++ b/Documentation/I.docx
@@ -4635,8 +4635,11 @@
       </w:pPr>
       <w:r>
         <w:rPr>
-          <w:sz w:val="20"/>
-          <w:szCs w:val="20"/>
+          <w:b w:val="false"/>
+          <w:bCs w:val="false"/>
+          <w:sz w:val="20"/>
+          <w:szCs w:val="20"/>
+          <w:u w:val="none"/>
         </w:rPr>
       </w:r>
     </w:p>
@@ -4691,7 +4694,7 @@
       <w:tblPr>
         <w:tblW w:w="5000" w:type="pct"/>
         <w:jc w:val="left"/>
-        <w:tblInd w:w="-1" w:type="dxa"/>
+        <w:tblInd w:w="32" w:type="dxa"/>
         <w:tblLayout w:type="fixed"/>
         <w:tblCellMar>
           <w:top w:w="28" w:type="dxa"/>
@@ -5697,7 +5700,7 @@
       <w:tblPr>
         <w:tblW w:w="5000" w:type="pct"/>
         <w:jc w:val="left"/>
-        <w:tblInd w:w="-10" w:type="dxa"/>
+        <w:tblInd w:w="25" w:type="dxa"/>
         <w:tblLayout w:type="fixed"/>
         <w:tblCellMar>
           <w:top w:w="28" w:type="dxa"/>
@@ -7884,6 +7887,137 @@
         </w:rPr>
       </w:pPr>
       <w:r>
+        <w:rPr/>
+      </w:r>
+    </w:p>
+    <w:p>
+      <w:pPr>
+        <w:pStyle w:val="Normal"/>
+        <w:bidi w:val="0"/>
+        <w:jc w:val="left"/>
+        <w:rPr>
+          <w:rFonts w:ascii="Liberation Serif" w:hAnsi="Liberation Serif"/>
+          <w:sz w:val="20"/>
+          <w:szCs w:val="20"/>
+        </w:rPr>
+      </w:pPr>
+      <w:r>
+        <w:rPr>
+          <w:sz w:val="20"/>
+          <w:szCs w:val="20"/>
+        </w:rPr>
+        <w:t xml:space="preserve">Jain., R. 2022. </w:t>
+      </w:r>
+      <w:r>
+        <w:rPr>
+          <w:rFonts w:ascii="Liberation Serif" w:hAnsi="Liberation Serif"/>
+          <w:b w:val="false"/>
+          <w:bCs w:val="false"/>
+          <w:i w:val="false"/>
+          <w:caps w:val="false"/>
+          <w:smallCaps w:val="false"/>
+          <w:color w:val="292929"/>
+          <w:spacing w:val="0"/>
+          <w:sz w:val="20"/>
+          <w:szCs w:val="20"/>
+        </w:rPr>
+        <w:t xml:space="preserve">2D Array List in Java [online] Available from:  </w:t>
+      </w:r>
+      <w:r>
+        <w:fldChar w:fldCharType="begin"/>
+      </w:r>
+      <w:r>
+        <w:rPr>
+          <w:rStyle w:val="InternetLink"/>
+          <w:smallCaps w:val="false"/>
+          <w:caps w:val="false"/>
+          <w:sz w:val="20"/>
+          <w:spacing w:val="0"/>
+          <w:i w:val="false"/>
+          <w:b w:val="false"/>
+          <w:szCs w:val="20"/>
+          <w:bCs w:val="false"/>
+          <w:rFonts w:ascii="Liberation Serif" w:hAnsi="Liberation Serif"/>
+          <w:color w:val="292929"/>
+        </w:rPr>
+        <w:instrText xml:space="preserve"> HYPERLINK "https://iq.opengenus.org/2d-array-list-java/" \l ":~:text=Multidimensional Array List It is a collection of,of elements in a group whenever we want"</w:instrText>
+      </w:r>
+      <w:r>
+        <w:rPr>
+          <w:rStyle w:val="InternetLink"/>
+          <w:smallCaps w:val="false"/>
+          <w:caps w:val="false"/>
+          <w:sz w:val="20"/>
+          <w:spacing w:val="0"/>
+          <w:i w:val="false"/>
+          <w:b w:val="false"/>
+          <w:szCs w:val="20"/>
+          <w:bCs w:val="false"/>
+          <w:rFonts w:ascii="Liberation Serif" w:hAnsi="Liberation Serif"/>
+          <w:color w:val="292929"/>
+        </w:rPr>
+        <w:fldChar w:fldCharType="separate"/>
+      </w:r>
+      <w:r>
+        <w:rPr>
+          <w:rStyle w:val="InternetLink"/>
+          <w:rFonts w:ascii="Liberation Serif" w:hAnsi="Liberation Serif"/>
+          <w:b w:val="false"/>
+          <w:bCs w:val="false"/>
+          <w:i w:val="false"/>
+          <w:caps w:val="false"/>
+          <w:smallCaps w:val="false"/>
+          <w:color w:val="292929"/>
+          <w:spacing w:val="0"/>
+          <w:sz w:val="20"/>
+          <w:szCs w:val="20"/>
+        </w:rPr>
+        <w:t>https://iq.opengenus.org/2d-array-list-java/#:~:text=Multidimensional%20Array%20List%20It%20is%20a%20collection%20of,of%20elements%20in%20a%20group%20whenever%20we%20want</w:t>
+      </w:r>
+      <w:r>
+        <w:rPr>
+          <w:rStyle w:val="InternetLink"/>
+          <w:smallCaps w:val="false"/>
+          <w:caps w:val="false"/>
+          <w:sz w:val="20"/>
+          <w:spacing w:val="0"/>
+          <w:i w:val="false"/>
+          <w:b w:val="false"/>
+          <w:szCs w:val="20"/>
+          <w:bCs w:val="false"/>
+          <w:rFonts w:ascii="Liberation Serif" w:hAnsi="Liberation Serif"/>
+          <w:color w:val="292929"/>
+        </w:rPr>
+        <w:fldChar w:fldCharType="end"/>
+      </w:r>
+      <w:r>
+        <w:rPr>
+          <w:rFonts w:ascii="Liberation Serif" w:hAnsi="Liberation Serif"/>
+          <w:b w:val="false"/>
+          <w:bCs w:val="false"/>
+          <w:i w:val="false"/>
+          <w:caps w:val="false"/>
+          <w:smallCaps w:val="false"/>
+          <w:color w:val="292929"/>
+          <w:spacing w:val="0"/>
+          <w:sz w:val="20"/>
+          <w:szCs w:val="20"/>
+        </w:rPr>
+        <w:t xml:space="preserve"> [12/10/2022]. </w:t>
+      </w:r>
+    </w:p>
+    <w:p>
+      <w:pPr>
+        <w:pStyle w:val="Normal"/>
+        <w:bidi w:val="0"/>
+        <w:jc w:val="left"/>
+        <w:rPr>
+          <w:rFonts w:ascii="Liberation Serif" w:hAnsi="Liberation Serif"/>
+          <w:sz w:val="20"/>
+          <w:szCs w:val="20"/>
+        </w:rPr>
+      </w:pPr>
+      <w:r>
         <w:rPr>
           <w:sz w:val="20"/>
           <w:szCs w:val="20"/>
@@ -8131,9 +8265,59 @@
       <w:pPr>
         <w:pStyle w:val="Normal"/>
         <w:bidi w:val="0"/>
-        <w:jc w:val="left"/>
-        <w:rPr>
-          <w:rFonts w:ascii="Liberation Serif" w:hAnsi="Liberation Serif"/>
+        <w:rPr>
+          <w:sz w:val="20"/>
+          <w:szCs w:val="20"/>
+        </w:rPr>
+      </w:pPr>
+      <w:r>
+        <w:rPr>
+          <w:sz w:val="20"/>
+          <w:szCs w:val="20"/>
+        </w:rPr>
+      </w:r>
+    </w:p>
+    <w:p>
+      <w:pPr>
+        <w:pStyle w:val="Normal"/>
+        <w:bidi w:val="0"/>
+        <w:rPr>
+          <w:sz w:val="20"/>
+          <w:szCs w:val="20"/>
+        </w:rPr>
+      </w:pPr>
+      <w:r>
+        <w:rPr>
+          <w:sz w:val="20"/>
+          <w:szCs w:val="20"/>
+        </w:rPr>
+        <w:t xml:space="preserve">Probst., R. 2021. In Android, how do I set margins in dp programmatically? [online] Available from: </w:t>
+      </w:r>
+      <w:hyperlink r:id="rId8">
+        <w:r>
+          <w:rPr>
+            <w:rStyle w:val="InternetLink"/>
+            <w:sz w:val="20"/>
+            <w:szCs w:val="20"/>
+          </w:rPr>
+          <w:t>https://stackoverflow.com/questions/12728255/in-android-how-do-i-set-margins-in-dp-programmatically</w:t>
+        </w:r>
+      </w:hyperlink>
+      <w:hyperlink r:id="rId9">
+        <w:r>
+          <w:rPr>
+            <w:sz w:val="20"/>
+            <w:szCs w:val="20"/>
+          </w:rPr>
+          <w:t xml:space="preserve"> [12/10/2022].</w:t>
+        </w:r>
+      </w:hyperlink>
+    </w:p>
+    <w:p>
+      <w:pPr>
+        <w:pStyle w:val="Normal"/>
+        <w:bidi w:val="0"/>
+        <w:rPr>
           <w:sz w:val="20"/>
           <w:szCs w:val="20"/>
         </w:rPr>
@@ -8196,6 +8380,39 @@
         </w:rPr>
         <w:t>McGraw Hill. U.S. IL.</w:t>
       </w:r>
+    </w:p>
+    <w:p>
+      <w:pPr>
+        <w:pStyle w:val="Normal"/>
+        <w:bidi w:val="0"/>
+        <w:jc w:val="left"/>
+        <w:rPr>
+          <w:rFonts w:ascii="Liberation Serif" w:hAnsi="Liberation Serif"/>
+          <w:sz w:val="20"/>
+          <w:szCs w:val="20"/>
+        </w:rPr>
+      </w:pPr>
+      <w:r>
+        <w:rPr>
+          <w:sz w:val="20"/>
+          <w:szCs w:val="20"/>
+        </w:rPr>
+      </w:r>
+    </w:p>
+    <w:p>
+      <w:pPr>
+        <w:pStyle w:val="Normal"/>
+        <w:bidi w:val="0"/>
+        <w:jc w:val="left"/>
+        <w:rPr/>
+      </w:pPr>
+      <w:r>
+        <w:rPr>
+          <w:sz w:val="20"/>
+          <w:szCs w:val="20"/>
+        </w:rPr>
+        <w:t xml:space="preserve">Samsung., 2022. Smartphone Deals &amp; Offers, </w:t>
+      </w:r>
       <w:r>
         <w:rPr>
           <w:i/>
@@ -8203,48 +8420,6 @@
           <w:sz w:val="20"/>
           <w:szCs w:val="20"/>
         </w:rPr>
-        <w:t xml:space="preserve"> </w:t>
-      </w:r>
-    </w:p>
-    <w:p>
-      <w:pPr>
-        <w:pStyle w:val="Normal"/>
-        <w:bidi w:val="0"/>
-        <w:jc w:val="left"/>
-        <w:rPr>
-          <w:rFonts w:ascii="Liberation Serif" w:hAnsi="Liberation Serif"/>
-          <w:sz w:val="20"/>
-          <w:szCs w:val="20"/>
-        </w:rPr>
-      </w:pPr>
-      <w:r>
-        <w:rPr>
-          <w:sz w:val="20"/>
-          <w:szCs w:val="20"/>
-        </w:rPr>
-      </w:r>
-    </w:p>
-    <w:p>
-      <w:pPr>
-        <w:pStyle w:val="Normal"/>
-        <w:bidi w:val="0"/>
-        <w:jc w:val="left"/>
-        <w:rPr/>
-      </w:pPr>
-      <w:r>
-        <w:rPr>
-          <w:sz w:val="20"/>
-          <w:szCs w:val="20"/>
-        </w:rPr>
-        <w:t xml:space="preserve">Samsung., 2022. Smartphone Deals &amp; Offers, </w:t>
-      </w:r>
-      <w:r>
-        <w:rPr>
-          <w:i/>
-          <w:iCs/>
-          <w:sz w:val="20"/>
-          <w:szCs w:val="20"/>
-        </w:rPr>
         <w:t>New Samsung Phones,</w:t>
       </w:r>
       <w:r>
@@ -8254,7 +8429,7 @@
         </w:rPr>
         <w:t xml:space="preserve"> [online] Available from: </w:t>
       </w:r>
-      <w:hyperlink r:id="rId8">
+      <w:hyperlink r:id="rId10">
         <w:r>
           <w:rPr>
             <w:rStyle w:val="InternetLink"/>
@@ -8355,7 +8530,7 @@
         </w:rPr>
         <w:t xml:space="preserve">Sedgewick. R., Wayne. K., Et. al. 2011. algs4 [online] Available from: </w:t>
       </w:r>
-      <w:hyperlink r:id="rId9">
+      <w:hyperlink r:id="rId11">
         <w:r>
           <w:rPr>
             <w:rStyle w:val="InternetLink"/>
@@ -8429,7 +8604,7 @@
         </w:rPr>
         <w:t xml:space="preserve">[online] Available from: </w:t>
       </w:r>
-      <w:hyperlink r:id="rId10">
+      <w:hyperlink r:id="rId12">
         <w:r>
           <w:rPr>
             <w:rStyle w:val="InternetLink"/>
@@ -8483,7 +8658,7 @@
         </w:rPr>
         <w:t xml:space="preserve">StackOverflow. 2022. Get screen width and height in Android [online] Available from:  </w:t>
       </w:r>
-      <w:hyperlink r:id="rId11">
+      <w:hyperlink r:id="rId13">
         <w:r>
           <w:rPr>
             <w:rStyle w:val="InternetLink"/>
@@ -8533,7 +8708,7 @@
         </w:rPr>
         <w:t xml:space="preserve">StackOverflow. 2020. How to change hue, saturation, and luminance of an image in android [online] Available from: </w:t>
       </w:r>
-      <w:hyperlink r:id="rId12">
+      <w:hyperlink r:id="rId14">
         <w:r>
           <w:rPr>
             <w:rStyle w:val="InternetLink"/>
@@ -8636,15 +8811,18 @@
         </w:rPr>
       </w:pPr>
       <w:r>
+        <w:rPr>
+          <w:sz w:val="20"/>
+          <w:szCs w:val="20"/>
+        </w:rPr>
+      </w:r>
+    </w:p>
+    <w:p>
+      <w:pPr>
+        <w:pStyle w:val="Normal"/>
+        <w:bidi w:val="0"/>
+        <w:jc w:val="left"/>
         <w:rPr/>
-      </w:r>
-    </w:p>
-    <w:p>
-      <w:pPr>
-        <w:pStyle w:val="Normal"/>
-        <w:bidi w:val="0"/>
-        <w:jc w:val="left"/>
-        <w:rPr/>
       </w:pPr>
       <w:r>
         <w:rPr>
@@ -8653,7 +8831,7 @@
         </w:rPr>
         <w:t xml:space="preserve">StackOverflow. 2011. </w:t>
       </w:r>
-      <w:hyperlink r:id="rId13">
+      <w:hyperlink r:id="rId15">
         <w:r>
           <w:rPr>
             <w:rStyle w:val="InternetLink"/>
@@ -8670,17 +8848,9 @@
           <w:szCs w:val="20"/>
           <w:u w:val="none"/>
         </w:rPr>
-        <w:t xml:space="preserve"> </w:t>
-      </w:r>
-      <w:r>
-        <w:rPr>
-          <w:sz w:val="20"/>
-          <w:szCs w:val="20"/>
-          <w:u w:val="none"/>
-        </w:rPr>
-        <w:t xml:space="preserve">[online] Available from: </w:t>
-      </w:r>
-      <w:hyperlink r:id="rId14">
+        <w:t xml:space="preserve"> [online] Available from: </w:t>
+      </w:r>
+      <w:hyperlink r:id="rId16">
         <w:r>
           <w:rPr>
             <w:rStyle w:val="InternetLink"/>
@@ -8902,7 +9072,7 @@
                     </pic:cNvPicPr>
                   </pic:nvPicPr>
                   <pic:blipFill>
-                    <a:blip r:embed="rId15"/>
+                    <a:blip r:embed="rId17"/>
                     <a:stretch>
                       <a:fillRect/>
                     </a:stretch>
@@ -8961,7 +9131,7 @@
                     </pic:cNvPicPr>
                   </pic:nvPicPr>
                   <pic:blipFill>
-                    <a:blip r:embed="rId16"/>
+                    <a:blip r:embed="rId18"/>
                     <a:stretch>
                       <a:fillRect/>
                     </a:stretch>
@@ -9081,7 +9251,7 @@
                     </pic:cNvPicPr>
                   </pic:nvPicPr>
                   <pic:blipFill>
-                    <a:blip r:embed="rId17"/>
+                    <a:blip r:embed="rId19"/>
                     <a:stretch>
                       <a:fillRect/>
                     </a:stretch>
@@ -9126,7 +9296,7 @@
                     </pic:cNvPicPr>
                   </pic:nvPicPr>
                   <pic:blipFill>
-                    <a:blip r:embed="rId18"/>
+                    <a:blip r:embed="rId20"/>
                     <a:stretch>
                       <a:fillRect/>
                     </a:stretch>

</xml_diff>

<commit_message>
Update to documentation for Callbacks
Update to documentation
</commit_message>
<xml_diff>
--- a/Documentation/I.docx
+++ b/Documentation/I.docx
@@ -5958,7 +5958,7 @@
           <w:szCs w:val="20"/>
           <w:u w:val="none"/>
         </w:rPr>
-        <w:t>When we consider the following example of a memory stored callback function, we must consider the call to add the primitive or method, the result of the method and the call to function [Mishra, 2021].</w:t>
+        <w:t>When we consider the following example of a memory stored callback function, we must consider the call to add the primitive or method, the result of the method and the call to function [Mishra, 2021]. The test file was written to establish the best method of adding data and the caveats to the current methods deployed in the code which must be refactored and reassessed in small portions, particularly with the Mesh since it relies heavily on method callbacks and the method list.get(index).add(data) after being tested, is not the correct way to add the data because there are wrapper and primitive clashes in addition to type errors we have lang.exceptions with the primitives too [JavaBrahman, 2015].</w:t>
       </w:r>
     </w:p>
     <w:p>
@@ -13660,6 +13660,124 @@
         </w:rPr>
       </w:pPr>
       <w:r>
+        <w:rPr/>
+      </w:r>
+    </w:p>
+    <w:p>
+      <w:pPr>
+        <w:pStyle w:val="Normal"/>
+        <w:bidi w:val="0"/>
+        <w:jc w:val="left"/>
+        <w:rPr>
+          <w:rFonts w:ascii="Liberation Serif" w:hAnsi="Liberation Serif"/>
+          <w:sz w:val="20"/>
+          <w:szCs w:val="20"/>
+        </w:rPr>
+      </w:pPr>
+      <w:r>
+        <w:rPr>
+          <w:b w:val="false"/>
+          <w:bCs w:val="false"/>
+          <w:i w:val="false"/>
+          <w:caps w:val="false"/>
+          <w:smallCaps w:val="false"/>
+          <w:color w:val="292929"/>
+          <w:spacing w:val="0"/>
+          <w:sz w:val="20"/>
+          <w:szCs w:val="20"/>
+        </w:rPr>
+        <w:t xml:space="preserve">JavaBrahman, 2015.  How to Resolve – Syntax error, insert “Dimensions” to complete ReferenceType [online] Available from: </w:t>
+      </w:r>
+      <w:r>
+        <w:fldChar w:fldCharType="begin"/>
+      </w:r>
+      <w:r>
+        <w:rPr>
+          <w:rStyle w:val="InternetLink"/>
+          <w:smallCaps w:val="false"/>
+          <w:caps w:val="false"/>
+          <w:sz w:val="20"/>
+          <w:spacing w:val="0"/>
+          <w:i w:val="false"/>
+          <w:b w:val="false"/>
+          <w:szCs w:val="20"/>
+          <w:bCs w:val="false"/>
+          <w:color w:val="292929"/>
+        </w:rPr>
+        <w:instrText xml:space="preserve"> HYPERLINK "https://www.javabrahman.com/corejava/how-to-resolve-syntax-error-insert-dimensions-to-complete-referencetype/" \l ":~:text=If you are getting the following error at,generic types always expect a Wrapper Class object"</w:instrText>
+      </w:r>
+      <w:r>
+        <w:rPr>
+          <w:rStyle w:val="InternetLink"/>
+          <w:smallCaps w:val="false"/>
+          <w:caps w:val="false"/>
+          <w:sz w:val="20"/>
+          <w:spacing w:val="0"/>
+          <w:i w:val="false"/>
+          <w:b w:val="false"/>
+          <w:szCs w:val="20"/>
+          <w:bCs w:val="false"/>
+          <w:color w:val="292929"/>
+        </w:rPr>
+        <w:fldChar w:fldCharType="separate"/>
+      </w:r>
+      <w:r>
+        <w:rPr>
+          <w:rStyle w:val="InternetLink"/>
+          <w:b w:val="false"/>
+          <w:bCs w:val="false"/>
+          <w:i w:val="false"/>
+          <w:caps w:val="false"/>
+          <w:smallCaps w:val="false"/>
+          <w:color w:val="292929"/>
+          <w:spacing w:val="0"/>
+          <w:sz w:val="20"/>
+          <w:szCs w:val="20"/>
+        </w:rPr>
+        <w:t>https://www.javabrahman.com/corejava/how-to-resolve-syntax-error-insert-dimensions-to-complete-referencetype/#:~:text=If%20you%20are%20getting%20the%20following%20error%20at,generic%20types%20always%20expect%20a%20Wrapper%20Class%20object</w:t>
+      </w:r>
+      <w:r>
+        <w:rPr>
+          <w:rStyle w:val="InternetLink"/>
+          <w:smallCaps w:val="false"/>
+          <w:caps w:val="false"/>
+          <w:sz w:val="20"/>
+          <w:spacing w:val="0"/>
+          <w:i w:val="false"/>
+          <w:b w:val="false"/>
+          <w:szCs w:val="20"/>
+          <w:bCs w:val="false"/>
+          <w:color w:val="292929"/>
+        </w:rPr>
+        <w:fldChar w:fldCharType="end"/>
+      </w:r>
+      <w:r>
+        <w:rPr>
+          <w:b w:val="false"/>
+          <w:bCs w:val="false"/>
+          <w:i w:val="false"/>
+          <w:caps w:val="false"/>
+          <w:smallCaps w:val="false"/>
+          <w:color w:val="292929"/>
+          <w:spacing w:val="0"/>
+          <w:sz w:val="20"/>
+          <w:szCs w:val="20"/>
+        </w:rPr>
+        <w:t>. [31/10/2022].</w:t>
+      </w:r>
+    </w:p>
+    <w:p>
+      <w:pPr>
+        <w:pStyle w:val="Normal"/>
+        <w:bidi w:val="0"/>
+        <w:jc w:val="left"/>
+        <w:rPr>
+          <w:rFonts w:ascii="Liberation Serif" w:hAnsi="Liberation Serif"/>
+          <w:sz w:val="20"/>
+          <w:szCs w:val="20"/>
+        </w:rPr>
+      </w:pPr>
+      <w:r>
         <w:rPr>
           <w:sz w:val="20"/>
           <w:szCs w:val="20"/>

</xml_diff>

<commit_message>
Finishing up the mesh
Finalising first draft of the section on the Mesh further development.
</commit_message>
<xml_diff>
--- a/Documentation/I.docx
+++ b/Documentation/I.docx
@@ -8175,7 +8175,7 @@
           <w:sz w:val="20"/>
           <w:szCs w:val="20"/>
         </w:rPr>
-        <w:t>However, in the modified example created in AIDE from TutorialsPoint [], we can see it is possible to store multiple data type callbacks if the correct syntax is used and thus the current code needed to be revisited and adjusted to accommodate for the information held.</w:t>
+        <w:t>However, in the modified example created in AIDE from TutorialsPoint [2022], we can see it is possible to store multiple data type callbacks if the correct syntax is used and thus the current project code needed to be revisited and adjusted to accommodate for the information held. Noteworthy implementations of three dimensional ArrayLists were observed in Baeldung [2019] examples, in particular, the three dimensional ArrayLists.</w:t>
       </w:r>
     </w:p>
     <w:p>
@@ -15647,6 +15647,62 @@
         <w:pStyle w:val="Normal"/>
         <w:bidi w:val="0"/>
         <w:jc w:val="left"/>
+        <w:rPr>
+          <w:rFonts w:ascii="Liberation Serif" w:hAnsi="Liberation Serif"/>
+          <w:sz w:val="20"/>
+          <w:szCs w:val="20"/>
+        </w:rPr>
+      </w:pPr>
+      <w:r>
+        <w:rPr>
+          <w:sz w:val="20"/>
+          <w:szCs w:val="20"/>
+        </w:rPr>
+        <w:t xml:space="preserve">Baeldung, 2019. Multi Dimensional ArrayLists in Java [online] Available from: </w:t>
+      </w:r>
+      <w:hyperlink r:id="rId3">
+        <w:r>
+          <w:rPr>
+            <w:rStyle w:val="InternetLink"/>
+            <w:sz w:val="20"/>
+            <w:szCs w:val="20"/>
+          </w:rPr>
+          <w:t>https://www.baeldung.com/java-multi-dimensional-arraylist</w:t>
+        </w:r>
+      </w:hyperlink>
+      <w:hyperlink r:id="rId4">
+        <w:r>
+          <w:rPr>
+            <w:sz w:val="20"/>
+            <w:szCs w:val="20"/>
+          </w:rPr>
+          <w:t xml:space="preserve"> [1/11/2022].</w:t>
+        </w:r>
+      </w:hyperlink>
+    </w:p>
+    <w:p>
+      <w:pPr>
+        <w:pStyle w:val="Normal"/>
+        <w:bidi w:val="0"/>
+        <w:jc w:val="left"/>
+        <w:rPr>
+          <w:rFonts w:ascii="Liberation Serif" w:hAnsi="Liberation Serif"/>
+          <w:sz w:val="20"/>
+          <w:szCs w:val="20"/>
+        </w:rPr>
+      </w:pPr>
+      <w:r>
+        <w:rPr>
+          <w:sz w:val="20"/>
+          <w:szCs w:val="20"/>
+        </w:rPr>
+      </w:r>
+    </w:p>
+    <w:p>
+      <w:pPr>
+        <w:pStyle w:val="Normal"/>
+        <w:bidi w:val="0"/>
+        <w:jc w:val="left"/>
         <w:rPr/>
       </w:pPr>
       <w:r>
@@ -15683,7 +15739,7 @@
         </w:rPr>
         <w:t xml:space="preserve"> [online] Available from:  </w:t>
       </w:r>
-      <w:hyperlink r:id="rId3">
+      <w:hyperlink r:id="rId5">
         <w:r>
           <w:rPr>
             <w:rStyle w:val="InternetLink"/>
@@ -15759,7 +15815,7 @@
         </w:rPr>
         <w:t xml:space="preserve">Bouzout. T., 2022. Dictionaries [online] Available from: </w:t>
       </w:r>
-      <w:hyperlink r:id="rId4">
+      <w:hyperlink r:id="rId6">
         <w:r>
           <w:rPr>
             <w:rStyle w:val="InternetLink"/>
@@ -15902,7 +15958,7 @@
         </w:rPr>
         <w:t xml:space="preserve"> [online] Available from: </w:t>
       </w:r>
-      <w:hyperlink r:id="rId5">
+      <w:hyperlink r:id="rId7">
         <w:r>
           <w:rPr>
             <w:rStyle w:val="InternetLink"/>
@@ -15966,7 +16022,7 @@
         </w:rPr>
         <w:t xml:space="preserve">Google. 2022. BlendModeColorFilter [online] Available from: </w:t>
       </w:r>
-      <w:hyperlink r:id="rId6">
+      <w:hyperlink r:id="rId8">
         <w:r>
           <w:rPr>
             <w:rStyle w:val="InternetLink"/>
@@ -16024,7 +16080,7 @@
         </w:rPr>
         <w:t xml:space="preserve">Google. 2022. Fundamentals of testing Android Apps [online] Available from: </w:t>
       </w:r>
-      <w:hyperlink r:id="rId7">
+      <w:hyperlink r:id="rId9">
         <w:r>
           <w:rPr>
             <w:rStyle w:val="InternetLink"/>
@@ -16078,7 +16134,7 @@
         </w:rPr>
         <w:t xml:space="preserve">Google. 2022. RadialGradient [online] Available from: </w:t>
       </w:r>
-      <w:hyperlink r:id="rId8">
+      <w:hyperlink r:id="rId10">
         <w:r>
           <w:rPr>
             <w:rStyle w:val="InternetLink"/>
@@ -16465,7 +16521,7 @@
         </w:rPr>
         <w:t xml:space="preserve"> [online] Available from: </w:t>
       </w:r>
-      <w:hyperlink r:id="rId9">
+      <w:hyperlink r:id="rId11">
         <w:r>
           <w:rPr>
             <w:rStyle w:val="InternetLink"/>
@@ -16540,7 +16596,7 @@
         </w:rPr>
         <w:t xml:space="preserve"> </w:t>
       </w:r>
-      <w:hyperlink r:id="rId10">
+      <w:hyperlink r:id="rId12">
         <w:r>
           <w:rPr>
             <w:rStyle w:val="InternetLink"/>
@@ -16652,7 +16708,7 @@
         </w:rPr>
         <w:t xml:space="preserve"> </w:t>
       </w:r>
-      <w:hyperlink r:id="rId11">
+      <w:hyperlink r:id="rId13">
         <w:r>
           <w:rPr>
             <w:rStyle w:val="InternetLink"/>
@@ -16717,7 +16773,7 @@
         </w:rPr>
         <w:t xml:space="preserve">Probst., R. 2021. In Android, how do I set margins in dp programmatically? [online] Available from: </w:t>
       </w:r>
-      <w:hyperlink r:id="rId12">
+      <w:hyperlink r:id="rId14">
         <w:r>
           <w:rPr>
             <w:rStyle w:val="InternetLink"/>
@@ -16851,7 +16907,7 @@
         </w:rPr>
         <w:t xml:space="preserve"> [online] Available from: </w:t>
       </w:r>
-      <w:hyperlink r:id="rId13">
+      <w:hyperlink r:id="rId15">
         <w:r>
           <w:rPr>
             <w:rStyle w:val="InternetLink"/>
@@ -16952,7 +17008,7 @@
         </w:rPr>
         <w:t xml:space="preserve">Sedgewick. R., Wayne. K., Et. al. 2011. algs4 [online] Available from: </w:t>
       </w:r>
-      <w:hyperlink r:id="rId14">
+      <w:hyperlink r:id="rId16">
         <w:r>
           <w:rPr>
             <w:rStyle w:val="InternetLink"/>
@@ -17026,7 +17082,7 @@
         </w:rPr>
         <w:t xml:space="preserve">[online] Available from: </w:t>
       </w:r>
-      <w:hyperlink r:id="rId15">
+      <w:hyperlink r:id="rId17">
         <w:r>
           <w:rPr>
             <w:rStyle w:val="InternetLink"/>
@@ -17080,7 +17136,7 @@
         </w:rPr>
         <w:t xml:space="preserve">StackOverflow. 2022. Get screen width and height in Android [online] Available from:  </w:t>
       </w:r>
-      <w:hyperlink r:id="rId16">
+      <w:hyperlink r:id="rId18">
         <w:r>
           <w:rPr>
             <w:rStyle w:val="InternetLink"/>
@@ -17130,7 +17186,7 @@
         </w:rPr>
         <w:t xml:space="preserve">StackOverflow. 2020. How to change hue, saturation, and luminance of an image in android [online] Available from: </w:t>
       </w:r>
-      <w:hyperlink r:id="rId17">
+      <w:hyperlink r:id="rId19">
         <w:r>
           <w:rPr>
             <w:rStyle w:val="InternetLink"/>
@@ -17271,7 +17327,7 @@
         </w:rPr>
         <w:t xml:space="preserve"> [online] Available from: </w:t>
       </w:r>
-      <w:hyperlink r:id="rId18">
+      <w:hyperlink r:id="rId20">
         <w:r>
           <w:rPr>
             <w:rStyle w:val="InternetLink"/>
@@ -17288,8 +17344,60 @@
           <w:szCs w:val="20"/>
           <w:u w:val="none"/>
         </w:rPr>
-        <w:t xml:space="preserve"> [10/10/2022]. </w:t>
-      </w:r>
+        <w:t xml:space="preserve"> [10/10/2022].</w:t>
+      </w:r>
+    </w:p>
+    <w:p>
+      <w:pPr>
+        <w:pStyle w:val="Normal"/>
+        <w:bidi w:val="0"/>
+        <w:jc w:val="left"/>
+        <w:rPr>
+          <w:sz w:val="20"/>
+          <w:szCs w:val="20"/>
+          <w:u w:val="none"/>
+        </w:rPr>
+      </w:pPr>
+      <w:r>
+        <w:rPr/>
+      </w:r>
+    </w:p>
+    <w:p>
+      <w:pPr>
+        <w:pStyle w:val="Normal"/>
+        <w:bidi w:val="0"/>
+        <w:jc w:val="left"/>
+        <w:rPr/>
+      </w:pPr>
+      <w:r>
+        <w:rPr>
+          <w:sz w:val="20"/>
+          <w:szCs w:val="20"/>
+          <w:u w:val="none"/>
+        </w:rPr>
+        <w:t xml:space="preserve">TutorialsPoint, 2022. Multidimensional Collections in Java [online] Available from: </w:t>
+      </w:r>
+      <w:hyperlink r:id="rId21">
+        <w:r>
+          <w:rPr>
+            <w:rStyle w:val="InternetLink"/>
+            <w:sz w:val="20"/>
+            <w:szCs w:val="20"/>
+            <w:u w:val="none"/>
+          </w:rPr>
+          <w:t>https://www.tutorialspoint.com/multidimensional-collections-in-java</w:t>
+        </w:r>
+      </w:hyperlink>
+      <w:hyperlink r:id="rId22">
+        <w:r>
+          <w:rPr>
+            <w:sz w:val="20"/>
+            <w:szCs w:val="20"/>
+            <w:u w:val="none"/>
+          </w:rPr>
+          <w:t xml:space="preserve"> [1/11/2022].</w:t>
+        </w:r>
+      </w:hyperlink>
     </w:p>
     <w:p>
       <w:pPr>
@@ -17329,7 +17437,7 @@
         </w:rPr>
         <w:t xml:space="preserve">Walker., J 1996. Colour Rendering of Spectra [online] Available from: </w:t>
       </w:r>
-      <w:hyperlink r:id="rId19">
+      <w:hyperlink r:id="rId23">
         <w:r>
           <w:rPr>
             <w:rStyle w:val="InternetLink"/>
@@ -17687,7 +17795,7 @@
                     </pic:cNvPicPr>
                   </pic:nvPicPr>
                   <pic:blipFill>
-                    <a:blip r:embed="rId20"/>
+                    <a:blip r:embed="rId24"/>
                     <a:stretch>
                       <a:fillRect/>
                     </a:stretch>
@@ -17746,7 +17854,7 @@
                     </pic:cNvPicPr>
                   </pic:nvPicPr>
                   <pic:blipFill>
-                    <a:blip r:embed="rId21"/>
+                    <a:blip r:embed="rId25"/>
                     <a:stretch>
                       <a:fillRect/>
                     </a:stretch>
@@ -17866,7 +17974,7 @@
                     </pic:cNvPicPr>
                   </pic:nvPicPr>
                   <pic:blipFill>
-                    <a:blip r:embed="rId22"/>
+                    <a:blip r:embed="rId26"/>
                     <a:stretch>
                       <a:fillRect/>
                     </a:stretch>
@@ -17911,7 +18019,7 @@
                     </pic:cNvPicPr>
                   </pic:nvPicPr>
                   <pic:blipFill>
-                    <a:blip r:embed="rId23"/>
+                    <a:blip r:embed="rId27"/>
                     <a:stretch>
                       <a:fillRect/>
                     </a:stretch>

</xml_diff>

<commit_message>
Revision of ArrayList implementation
Heavy modifications of ArrayList implementations after some revision
</commit_message>
<xml_diff>
--- a/Documentation/I.docx
+++ b/Documentation/I.docx
@@ -8175,7 +8175,7 @@
           <w:sz w:val="20"/>
           <w:szCs w:val="20"/>
         </w:rPr>
-        <w:t>However, in the modified example created in AIDE from TutorialsPoint [2022], we can see it is possible to store multiple data type callbacks if the correct syntax is used and thus the current project code needed to be revisited and adjusted to accommodate for the information held. Noteworthy implementations of three dimensional ArrayLists were observed in Baeldung [2019] examples, in particular, the three dimensional ArrayLists.</w:t>
+        <w:t>However, in the modified example created in AIDE android application from TutorialsPoint [2022], we can see it is possible to store multiple data type callbacks if the correct syntax is used as such the current project code needed to be revisited and adjusted to accommodate for the information held. Noteworthy implementations of three dimensional ArrayLists were observed in Baeldung [2019] examples, in particular, the three dimensional ArrayLists.</w:t>
       </w:r>
     </w:p>
     <w:p>
@@ -12508,6 +12508,42 @@
           <w:szCs w:val="20"/>
         </w:rPr>
         <w:t>Weighing up the pro’s and con’s of horizontal storage to vertical and the trade off of multiple devices trying to hack into a central location or multiple devices having the same data attacking other devices; What is easier to manage and control from a security perspective and which could be used as a security tool better and with more control, the vertical or the horizontal? That is of course, if further iterations move into the security route instead of, in a wild example, holography.</w:t>
+      </w:r>
+    </w:p>
+    <w:p>
+      <w:pPr>
+        <w:pStyle w:val="Normal"/>
+        <w:bidi w:val="0"/>
+        <w:jc w:val="left"/>
+        <w:rPr>
+          <w:rFonts w:ascii="Liberation Serif" w:hAnsi="Liberation Serif"/>
+          <w:sz w:val="20"/>
+          <w:szCs w:val="20"/>
+        </w:rPr>
+      </w:pPr>
+      <w:r>
+        <w:rPr>
+          <w:sz w:val="20"/>
+          <w:szCs w:val="20"/>
+        </w:rPr>
+      </w:r>
+    </w:p>
+    <w:p>
+      <w:pPr>
+        <w:pStyle w:val="Normal"/>
+        <w:bidi w:val="0"/>
+        <w:jc w:val="left"/>
+        <w:rPr>
+          <w:rFonts w:ascii="Liberation Serif" w:hAnsi="Liberation Serif"/>
+          <w:sz w:val="20"/>
+          <w:szCs w:val="20"/>
+        </w:rPr>
+      </w:pPr>
+      <w:r>
+        <w:rPr>
+          <w:sz w:val="20"/>
+          <w:szCs w:val="20"/>
+        </w:rPr>
       </w:r>
     </w:p>
     <w:p>
@@ -14834,78 +14870,6 @@
       </w:pPr>
       <w:r>
         <w:rPr>
-          <w:sz w:val="19"/>
-          <w:szCs w:val="19"/>
-        </w:rPr>
-      </w:r>
-    </w:p>
-    <w:p>
-      <w:pPr>
-        <w:pStyle w:val="Normal"/>
-        <w:bidi w:val="0"/>
-        <w:jc w:val="left"/>
-        <w:rPr>
-          <w:rFonts w:ascii="Liberation Serif" w:hAnsi="Liberation Serif"/>
-          <w:sz w:val="20"/>
-          <w:szCs w:val="20"/>
-        </w:rPr>
-      </w:pPr>
-      <w:r>
-        <w:rPr>
-          <w:sz w:val="20"/>
-          <w:szCs w:val="20"/>
-        </w:rPr>
-      </w:r>
-    </w:p>
-    <w:p>
-      <w:pPr>
-        <w:pStyle w:val="Normal"/>
-        <w:bidi w:val="0"/>
-        <w:jc w:val="left"/>
-        <w:rPr>
-          <w:rFonts w:ascii="Liberation Serif" w:hAnsi="Liberation Serif"/>
-          <w:sz w:val="20"/>
-          <w:szCs w:val="20"/>
-        </w:rPr>
-      </w:pPr>
-      <w:r>
-        <w:rPr>
-          <w:sz w:val="20"/>
-          <w:szCs w:val="20"/>
-        </w:rPr>
-      </w:r>
-    </w:p>
-    <w:p>
-      <w:pPr>
-        <w:pStyle w:val="Normal"/>
-        <w:bidi w:val="0"/>
-        <w:jc w:val="left"/>
-        <w:rPr>
-          <w:rFonts w:ascii="Liberation Serif" w:hAnsi="Liberation Serif"/>
-          <w:sz w:val="20"/>
-          <w:szCs w:val="20"/>
-        </w:rPr>
-      </w:pPr>
-      <w:r>
-        <w:rPr>
-          <w:sz w:val="20"/>
-          <w:szCs w:val="20"/>
-        </w:rPr>
-      </w:r>
-    </w:p>
-    <w:p>
-      <w:pPr>
-        <w:pStyle w:val="Normal"/>
-        <w:bidi w:val="0"/>
-        <w:jc w:val="left"/>
-        <w:rPr>
-          <w:rFonts w:ascii="Liberation Serif" w:hAnsi="Liberation Serif"/>
-          <w:sz w:val="20"/>
-          <w:szCs w:val="20"/>
-        </w:rPr>
-      </w:pPr>
-      <w:r>
-        <w:rPr>
           <w:sz w:val="20"/>
           <w:szCs w:val="20"/>
         </w:rPr>
@@ -16403,6 +16367,7 @@
       </w:r>
       <w:r>
         <w:rPr>
+          <w:rStyle w:val="InternetLink"/>
           <w:b w:val="false"/>
           <w:bCs w:val="false"/>
           <w:i w:val="false"/>
@@ -16413,7 +16378,21 @@
           <w:sz w:val="20"/>
           <w:szCs w:val="20"/>
         </w:rPr>
-        <w:t>. [31/10/2022].</w:t>
+        <w:t xml:space="preserve"> </w:t>
+      </w:r>
+      <w:r>
+        <w:rPr>
+          <w:b w:val="false"/>
+          <w:bCs w:val="false"/>
+          <w:i w:val="false"/>
+          <w:caps w:val="false"/>
+          <w:smallCaps w:val="false"/>
+          <w:color w:val="292929"/>
+          <w:spacing w:val="0"/>
+          <w:sz w:val="20"/>
+          <w:szCs w:val="20"/>
+        </w:rPr>
+        <w:t>[31/10/2022].</w:t>
       </w:r>
     </w:p>
     <w:p>

</xml_diff>

<commit_message>
Revision on the mesh Dcumentation
Revision is to the suitability of using the circumference to connect to points or the area.
</commit_message>
<xml_diff>
--- a/Documentation/I.docx
+++ b/Documentation/I.docx
@@ -5175,7 +5175,47 @@
           <w:szCs w:val="20"/>
           <w:u w:val="none"/>
         </w:rPr>
-        <w:t xml:space="preserve"> circumference making ‘connection’ with another point of the mesh. </w:t>
+        <w:t xml:space="preserve"> circumference</w:t>
+      </w:r>
+      <w:r>
+        <w:rPr>
+          <w:b w:val="false"/>
+          <w:bCs w:val="false"/>
+          <w:sz w:val="20"/>
+          <w:szCs w:val="20"/>
+          <w:u w:val="none"/>
+        </w:rPr>
+        <w:t>s</w:t>
+      </w:r>
+      <w:r>
+        <w:rPr>
+          <w:b w:val="false"/>
+          <w:bCs w:val="false"/>
+          <w:sz w:val="20"/>
+          <w:szCs w:val="20"/>
+          <w:u w:val="none"/>
+        </w:rPr>
+        <w:t xml:space="preserve"> making ‘connection’ with another point of the mesh </w:t>
+      </w:r>
+      <w:r>
+        <w:rPr>
+          <w:b w:val="false"/>
+          <w:bCs w:val="false"/>
+          <w:sz w:val="20"/>
+          <w:szCs w:val="20"/>
+          <w:u w:val="none"/>
+        </w:rPr>
+        <w:t>if they are within pixel range, though that may need to be revisited and make use of the area in opposition to circumference</w:t>
+      </w:r>
+      <w:r>
+        <w:rPr>
+          <w:b w:val="false"/>
+          <w:bCs w:val="false"/>
+          <w:sz w:val="20"/>
+          <w:szCs w:val="20"/>
+          <w:u w:val="none"/>
+        </w:rPr>
+        <w:t xml:space="preserve">. </w:t>
       </w:r>
       <w:r>
         <w:rPr>

</xml_diff>

<commit_message>
Update to Mesh further development
Mesh further development - MST update to documentation
</commit_message>
<xml_diff>
--- a/Documentation/I.docx
+++ b/Documentation/I.docx
@@ -3954,188 +3954,58 @@
           <w:szCs w:val="20"/>
           <w:u w:val="none"/>
         </w:rPr>
-        <w:t xml:space="preserve">When approaching the task of creating the mesh, though it seemed daunting at first, the point by point approach seemed appropriate. Each point is factored in as x and y pixel coordinates in a single dimension which can be translated to an integer grid point using math. </w:t>
-      </w:r>
-      <w:r>
-        <w:rPr>
-          <w:b w:val="false"/>
-          <w:bCs w:val="false"/>
-          <w:sz w:val="20"/>
-          <w:szCs w:val="20"/>
-          <w:u w:val="none"/>
-        </w:rPr>
-        <w:t xml:space="preserve">A </w:t>
-      </w:r>
-      <w:r>
-        <w:rPr>
-          <w:b w:val="false"/>
-          <w:bCs w:val="false"/>
-          <w:sz w:val="20"/>
-          <w:szCs w:val="20"/>
-          <w:u w:val="none"/>
-        </w:rPr>
-        <w:t xml:space="preserve">simple x * y gives us the square value of the two grid points </w:t>
-      </w:r>
-      <w:r>
-        <w:rPr>
-          <w:b w:val="false"/>
-          <w:bCs w:val="false"/>
-          <w:sz w:val="20"/>
-          <w:szCs w:val="20"/>
-          <w:u w:val="none"/>
-        </w:rPr>
-        <w:t xml:space="preserve">via the Interface_Helper </w:t>
-      </w:r>
-      <w:r>
-        <w:rPr>
-          <w:b w:val="false"/>
-          <w:bCs w:val="false"/>
-          <w:sz w:val="20"/>
-          <w:szCs w:val="20"/>
-          <w:u w:val="none"/>
-        </w:rPr>
-        <w:t>class</w:t>
-      </w:r>
-      <w:r>
-        <w:rPr>
-          <w:b w:val="false"/>
-          <w:bCs w:val="false"/>
-          <w:sz w:val="20"/>
-          <w:szCs w:val="20"/>
-          <w:u w:val="none"/>
-        </w:rPr>
-        <w:t xml:space="preserve">. </w:t>
-      </w:r>
-    </w:p>
-    <w:p>
-      <w:pPr>
-        <w:pStyle w:val="Normal"/>
-        <w:bidi w:val="0"/>
-        <w:jc w:val="left"/>
-        <w:rPr>
-          <w:rFonts w:ascii="Liberation Serif" w:hAnsi="Liberation Serif"/>
-          <w:b w:val="false"/>
-          <w:b w:val="false"/>
-          <w:bCs w:val="false"/>
-          <w:sz w:val="20"/>
-          <w:szCs w:val="20"/>
-          <w:u w:val="none"/>
-        </w:rPr>
-      </w:pPr>
-      <w:r>
-        <w:rPr>
-          <w:b w:val="false"/>
-          <w:bCs w:val="false"/>
-          <w:sz w:val="20"/>
-          <w:szCs w:val="20"/>
-          <w:u w:val="none"/>
-        </w:rPr>
-      </w:r>
-    </w:p>
-    <w:p>
-      <w:pPr>
-        <w:pStyle w:val="Normal"/>
-        <w:bidi w:val="0"/>
-        <w:jc w:val="left"/>
-        <w:rPr>
-          <w:rFonts w:ascii="Liberation Serif" w:hAnsi="Liberation Serif"/>
-          <w:b w:val="false"/>
-          <w:b w:val="false"/>
-          <w:bCs w:val="false"/>
-          <w:sz w:val="20"/>
-          <w:szCs w:val="20"/>
-          <w:u w:val="none"/>
-        </w:rPr>
-      </w:pPr>
-      <w:r>
-        <w:rPr>
-          <w:b w:val="false"/>
-          <w:bCs w:val="false"/>
-          <w:sz w:val="20"/>
-          <w:szCs w:val="20"/>
-          <w:u w:val="none"/>
-        </w:rPr>
-        <w:t xml:space="preserve">The points </w:t>
-      </w:r>
-      <w:r>
-        <w:rPr>
-          <w:b w:val="false"/>
-          <w:bCs w:val="false"/>
-          <w:sz w:val="20"/>
-          <w:szCs w:val="20"/>
-          <w:u w:val="none"/>
-        </w:rPr>
-        <w:t>are</w:t>
-      </w:r>
-      <w:r>
-        <w:rPr>
-          <w:b w:val="false"/>
-          <w:bCs w:val="false"/>
-          <w:sz w:val="20"/>
-          <w:szCs w:val="20"/>
-          <w:u w:val="none"/>
-        </w:rPr>
-        <w:t xml:space="preserve"> then stored in a two-dimensional ArrayList, That particular Arra</w:t>
-      </w:r>
-      <w:r>
-        <w:rPr>
-          <w:b w:val="false"/>
-          <w:bCs w:val="false"/>
-          <w:sz w:val="20"/>
-          <w:szCs w:val="20"/>
-          <w:u w:val="none"/>
-        </w:rPr>
-        <w:t>y</w:t>
-      </w:r>
-      <w:r>
-        <w:rPr>
-          <w:b w:val="false"/>
-          <w:bCs w:val="false"/>
-          <w:sz w:val="20"/>
-          <w:szCs w:val="20"/>
-          <w:u w:val="none"/>
-        </w:rPr>
-        <w:t xml:space="preserve">List houses the </w:t>
-      </w:r>
-      <w:r>
-        <w:rPr>
-          <w:b w:val="false"/>
-          <w:bCs w:val="false"/>
-          <w:sz w:val="20"/>
-          <w:szCs w:val="20"/>
-          <w:u w:val="none"/>
-        </w:rPr>
-        <w:t>area</w:t>
-      </w:r>
-      <w:r>
-        <w:rPr>
-          <w:b w:val="false"/>
-          <w:bCs w:val="false"/>
-          <w:sz w:val="20"/>
-          <w:szCs w:val="20"/>
-          <w:u w:val="none"/>
-        </w:rPr>
-        <w:t xml:space="preserve"> and </w:t>
-      </w:r>
-      <w:r>
-        <w:rPr>
-          <w:b w:val="false"/>
-          <w:bCs w:val="false"/>
-          <w:sz w:val="20"/>
-          <w:szCs w:val="20"/>
-          <w:u w:val="none"/>
-        </w:rPr>
-        <w:t>circumference</w:t>
-      </w:r>
-      <w:r>
-        <w:rPr>
-          <w:b w:val="false"/>
-          <w:bCs w:val="false"/>
-          <w:sz w:val="20"/>
-          <w:szCs w:val="20"/>
-          <w:u w:val="none"/>
-        </w:rPr>
-        <w:t xml:space="preserve"> methods to be called as proximities for each point. We access the data by calling the index n of the Ith index in the two-dimensional ArrayList.</w:t>
+        <w:t xml:space="preserve">When approaching the task of creating the mesh, though it seemed daunting at first, the point by point approach seemed appropriate. Each point is factored in as x and y pixel coordinates in a single dimension which can be translated to an integer grid point using math. A simple x * y gives us the square value of the two grid points via the Interface_Helper class. </w:t>
+      </w:r>
+    </w:p>
+    <w:p>
+      <w:pPr>
+        <w:pStyle w:val="Normal"/>
+        <w:bidi w:val="0"/>
+        <w:jc w:val="left"/>
+        <w:rPr>
+          <w:rFonts w:ascii="Liberation Serif" w:hAnsi="Liberation Serif"/>
+          <w:b w:val="false"/>
+          <w:b w:val="false"/>
+          <w:bCs w:val="false"/>
+          <w:sz w:val="20"/>
+          <w:szCs w:val="20"/>
+          <w:u w:val="none"/>
+        </w:rPr>
+      </w:pPr>
+      <w:r>
+        <w:rPr>
+          <w:b w:val="false"/>
+          <w:bCs w:val="false"/>
+          <w:sz w:val="20"/>
+          <w:szCs w:val="20"/>
+          <w:u w:val="none"/>
+        </w:rPr>
+      </w:r>
+    </w:p>
+    <w:p>
+      <w:pPr>
+        <w:pStyle w:val="Normal"/>
+        <w:bidi w:val="0"/>
+        <w:jc w:val="left"/>
+        <w:rPr>
+          <w:rFonts w:ascii="Liberation Serif" w:hAnsi="Liberation Serif"/>
+          <w:b w:val="false"/>
+          <w:b w:val="false"/>
+          <w:bCs w:val="false"/>
+          <w:sz w:val="20"/>
+          <w:szCs w:val="20"/>
+          <w:u w:val="none"/>
+        </w:rPr>
+      </w:pPr>
+      <w:r>
+        <w:rPr>
+          <w:b w:val="false"/>
+          <w:bCs w:val="false"/>
+          <w:sz w:val="20"/>
+          <w:szCs w:val="20"/>
+          <w:u w:val="none"/>
+        </w:rPr>
+        <w:t>The points are then stored in a two-dimensional ArrayList, That particular ArrayList houses the area and circumference methods to be called as proximities for each point. We access the data by calling the index n of the Ith index in the two-dimensional ArrayList.</w:t>
       </w:r>
     </w:p>
     <w:p>
@@ -4631,63 +4501,39 @@
         </w:rPr>
       </w:pPr>
       <w:r>
-        <w:rPr/>
-      </w:r>
-    </w:p>
-    <w:p>
-      <w:pPr>
-        <w:pStyle w:val="Normal"/>
-        <w:bidi w:val="0"/>
-        <w:jc w:val="left"/>
-        <w:rPr>
-          <w:rFonts w:ascii="Liberation Serif" w:hAnsi="Liberation Serif"/>
-          <w:b w:val="false"/>
-          <w:b w:val="false"/>
-          <w:bCs w:val="false"/>
-          <w:sz w:val="20"/>
-          <w:szCs w:val="20"/>
-          <w:u w:val="none"/>
-        </w:rPr>
-      </w:pPr>
-      <w:r>
-        <w:rPr>
-          <w:b w:val="false"/>
-          <w:bCs w:val="false"/>
-          <w:sz w:val="20"/>
-          <w:szCs w:val="20"/>
-          <w:u w:val="none"/>
-        </w:rPr>
-        <w:t>Th</w:t>
-      </w:r>
-      <w:r>
-        <w:rPr>
-          <w:b w:val="false"/>
-          <w:bCs w:val="false"/>
-          <w:sz w:val="20"/>
-          <w:szCs w:val="20"/>
-          <w:u w:val="none"/>
-        </w:rPr>
-        <w:t>e</w:t>
-      </w:r>
-      <w:r>
-        <w:rPr>
-          <w:b w:val="false"/>
-          <w:bCs w:val="false"/>
-          <w:sz w:val="20"/>
-          <w:szCs w:val="20"/>
-          <w:u w:val="none"/>
-        </w:rPr>
-        <w:t xml:space="preserve"> proximities are used as part of the connectivity requests and stored for use with drawing the linear components of the mesh as connectivity pairs. </w:t>
-      </w:r>
-      <w:r>
-        <w:rPr>
-          <w:b w:val="false"/>
-          <w:bCs w:val="false"/>
-          <w:sz w:val="20"/>
-          <w:szCs w:val="20"/>
-          <w:u w:val="none"/>
-        </w:rPr>
-        <w:t>The base template is described in pairB; However, that is not to say multiple connections will not be stored in the 2</w:t>
+        <w:rPr>
+          <w:b w:val="false"/>
+          <w:bCs w:val="false"/>
+          <w:sz w:val="20"/>
+          <w:szCs w:val="20"/>
+          <w:u w:val="none"/>
+        </w:rPr>
+      </w:r>
+    </w:p>
+    <w:p>
+      <w:pPr>
+        <w:pStyle w:val="Normal"/>
+        <w:bidi w:val="0"/>
+        <w:jc w:val="left"/>
+        <w:rPr>
+          <w:rFonts w:ascii="Liberation Serif" w:hAnsi="Liberation Serif"/>
+          <w:b w:val="false"/>
+          <w:b w:val="false"/>
+          <w:bCs w:val="false"/>
+          <w:sz w:val="20"/>
+          <w:szCs w:val="20"/>
+          <w:u w:val="none"/>
+        </w:rPr>
+      </w:pPr>
+      <w:r>
+        <w:rPr>
+          <w:b w:val="false"/>
+          <w:bCs w:val="false"/>
+          <w:sz w:val="20"/>
+          <w:szCs w:val="20"/>
+          <w:u w:val="none"/>
+        </w:rPr>
+        <w:t>The proximities are used as part of the connectivity requests and stored for use with drawing the linear components of the mesh as connectivity pairs. The base template is described in pairB; However, that is not to say multiple connections will not be stored in the 2</w:t>
       </w:r>
       <w:r>
         <w:rPr>
@@ -4708,80 +4554,52 @@
           <w:szCs w:val="20"/>
           <w:u w:val="none"/>
         </w:rPr>
-        <w:t xml:space="preserve"> dimension of the ArrayList.</w:t>
-      </w:r>
-      <w:r>
-        <w:rPr>
-          <w:b w:val="false"/>
-          <w:bCs w:val="false"/>
-          <w:sz w:val="20"/>
-          <w:szCs w:val="20"/>
-          <w:u w:val="none"/>
-        </w:rPr>
-        <w:t xml:space="preserve"> </w:t>
-      </w:r>
-    </w:p>
-    <w:p>
-      <w:pPr>
-        <w:pStyle w:val="Normal"/>
-        <w:bidi w:val="0"/>
-        <w:jc w:val="left"/>
-        <w:rPr>
-          <w:rFonts w:ascii="Liberation Serif" w:hAnsi="Liberation Serif"/>
-          <w:b w:val="false"/>
-          <w:b w:val="false"/>
-          <w:bCs w:val="false"/>
-          <w:sz w:val="20"/>
-          <w:szCs w:val="20"/>
-          <w:u w:val="none"/>
-        </w:rPr>
-      </w:pPr>
-      <w:r>
-        <w:rPr/>
-      </w:r>
-    </w:p>
-    <w:p>
-      <w:pPr>
-        <w:pStyle w:val="Normal"/>
-        <w:bidi w:val="0"/>
-        <w:jc w:val="left"/>
-        <w:rPr>
-          <w:rFonts w:ascii="Lucida Console" w:hAnsi="Lucida Console"/>
-          <w:sz w:val="14"/>
-          <w:szCs w:val="14"/>
-        </w:rPr>
-      </w:pPr>
-      <w:r>
-        <w:rPr>
-          <w:rFonts w:ascii="Lucida Console" w:hAnsi="Lucida Console"/>
-          <w:sz w:val="14"/>
-          <w:szCs w:val="14"/>
-        </w:rPr>
-        <w:t>pairB</w:t>
-      </w:r>
-      <w:r>
-        <w:rPr>
-          <w:rFonts w:ascii="Lucida Console" w:hAnsi="Lucida Console"/>
-          <w:sz w:val="14"/>
-          <w:szCs w:val="14"/>
-        </w:rPr>
-        <w:t>[</w:t>
-      </w:r>
-      <w:r>
-        <w:rPr>
-          <w:rFonts w:ascii="Lucida Console" w:hAnsi="Lucida Console"/>
-          <w:sz w:val="14"/>
-          <w:szCs w:val="14"/>
-        </w:rPr>
-        <w:t>Touch</w:t>
-      </w:r>
-      <w:r>
-        <w:rPr>
-          <w:rFonts w:ascii="Lucida Console" w:hAnsi="Lucida Console"/>
-          <w:sz w:val="14"/>
-          <w:szCs w:val="14"/>
-        </w:rPr>
-        <w:t>[</w:t>
+        <w:t xml:space="preserve"> dimension of the ArrayList. </w:t>
+      </w:r>
+    </w:p>
+    <w:p>
+      <w:pPr>
+        <w:pStyle w:val="Normal"/>
+        <w:bidi w:val="0"/>
+        <w:jc w:val="left"/>
+        <w:rPr>
+          <w:rFonts w:ascii="Liberation Serif" w:hAnsi="Liberation Serif"/>
+          <w:b w:val="false"/>
+          <w:b w:val="false"/>
+          <w:bCs w:val="false"/>
+          <w:sz w:val="20"/>
+          <w:szCs w:val="20"/>
+          <w:u w:val="none"/>
+        </w:rPr>
+      </w:pPr>
+      <w:r>
+        <w:rPr>
+          <w:b w:val="false"/>
+          <w:bCs w:val="false"/>
+          <w:sz w:val="20"/>
+          <w:szCs w:val="20"/>
+          <w:u w:val="none"/>
+        </w:rPr>
+      </w:r>
+    </w:p>
+    <w:p>
+      <w:pPr>
+        <w:pStyle w:val="Normal"/>
+        <w:bidi w:val="0"/>
+        <w:jc w:val="left"/>
+        <w:rPr>
+          <w:rFonts w:ascii="Lucida Console" w:hAnsi="Lucida Console"/>
+          <w:sz w:val="14"/>
+          <w:szCs w:val="14"/>
+        </w:rPr>
+      </w:pPr>
+      <w:r>
+        <w:rPr>
+          <w:rFonts w:ascii="Lucida Console" w:hAnsi="Lucida Console"/>
+          <w:sz w:val="14"/>
+          <w:szCs w:val="14"/>
+        </w:rPr>
+        <w:t>pairB[Touch[</w:t>
       </w:r>
     </w:p>
     <w:p>
@@ -4810,8 +4628,145 @@
           <w:szCs w:val="14"/>
         </w:rPr>
         <w:tab/>
-        <w:t xml:space="preserve">    [[x,y],ta,tc,ga,gc,ra,rc], [[x,y],ta,tc,ga,gc,ra,rc]</w:t>
-      </w:r>
+        <w:t xml:space="preserve">    [[x,y],ta,tc,ga,gc,ra,rc], [[x,y],ta,tc,ga,gc,ra,rc]],</w:t>
+      </w:r>
+    </w:p>
+    <w:p>
+      <w:pPr>
+        <w:pStyle w:val="Normal"/>
+        <w:bidi w:val="0"/>
+        <w:jc w:val="left"/>
+        <w:rPr>
+          <w:rFonts w:ascii="Lucida Console" w:hAnsi="Lucida Console"/>
+          <w:sz w:val="14"/>
+          <w:szCs w:val="14"/>
+        </w:rPr>
+      </w:pPr>
+      <w:r>
+        <w:rPr>
+          <w:rFonts w:ascii="Lucida Console" w:hAnsi="Lucida Console"/>
+          <w:sz w:val="14"/>
+          <w:szCs w:val="14"/>
+        </w:rPr>
+        <w:t xml:space="preserve">  </w:t>
+      </w:r>
+      <w:r>
+        <w:rPr>
+          <w:rFonts w:ascii="Lucida Console" w:hAnsi="Lucida Console"/>
+          <w:sz w:val="14"/>
+          <w:szCs w:val="14"/>
+        </w:rPr>
+        <w:tab/>
+        <w:t xml:space="preserve">    [[x,y],ta,tc,ga,gc,ra,rc], [[x,y],ta,tc,ga,gc,ra,rc]],</w:t>
+      </w:r>
+    </w:p>
+    <w:p>
+      <w:pPr>
+        <w:pStyle w:val="Normal"/>
+        <w:bidi w:val="0"/>
+        <w:jc w:val="left"/>
+        <w:rPr>
+          <w:rFonts w:ascii="Lucida Console" w:hAnsi="Lucida Console"/>
+          <w:sz w:val="14"/>
+          <w:szCs w:val="14"/>
+        </w:rPr>
+      </w:pPr>
+      <w:r>
+        <w:rPr>
+          <w:rFonts w:ascii="Lucida Console" w:hAnsi="Lucida Console"/>
+          <w:sz w:val="14"/>
+          <w:szCs w:val="14"/>
+        </w:rPr>
+        <w:t xml:space="preserve">             </w:t>
+      </w:r>
+      <w:r>
+        <w:rPr>
+          <w:rFonts w:ascii="Lucida Console" w:hAnsi="Lucida Console"/>
+          <w:sz w:val="14"/>
+          <w:szCs w:val="14"/>
+        </w:rPr>
+        <w:t>.... N pairs of connection pairs</w:t>
+      </w:r>
+    </w:p>
+    <w:p>
+      <w:pPr>
+        <w:pStyle w:val="Normal"/>
+        <w:bidi w:val="0"/>
+        <w:jc w:val="left"/>
+        <w:rPr>
+          <w:rFonts w:ascii="Lucida Console" w:hAnsi="Lucida Console"/>
+          <w:sz w:val="14"/>
+          <w:szCs w:val="14"/>
+        </w:rPr>
+      </w:pPr>
+      <w:r>
+        <w:rPr>
+          <w:rFonts w:ascii="Lucida Console" w:hAnsi="Lucida Console"/>
+          <w:sz w:val="14"/>
+          <w:szCs w:val="14"/>
+        </w:rPr>
+        <w:t xml:space="preserve">           </w:t>
+      </w:r>
+      <w:r>
+        <w:rPr>
+          <w:rFonts w:ascii="Lucida Console" w:hAnsi="Lucida Console"/>
+          <w:sz w:val="14"/>
+          <w:szCs w:val="14"/>
+        </w:rPr>
+        <w:t>], ..... inside connection</w:t>
+      </w:r>
+    </w:p>
+    <w:p>
+      <w:pPr>
+        <w:pStyle w:val="Normal"/>
+        <w:bidi w:val="0"/>
+        <w:jc w:val="left"/>
+        <w:rPr>
+          <w:rFonts w:ascii="Lucida Console" w:hAnsi="Lucida Console"/>
+          <w:sz w:val="14"/>
+          <w:szCs w:val="14"/>
+        </w:rPr>
+      </w:pPr>
+      <w:r>
+        <w:rPr>
+          <w:rFonts w:ascii="Lucida Console" w:hAnsi="Lucida Console"/>
+          <w:sz w:val="14"/>
+          <w:szCs w:val="14"/>
+        </w:rPr>
+        <w:t>Green[],</w:t>
+      </w:r>
+    </w:p>
+    <w:p>
+      <w:pPr>
+        <w:pStyle w:val="Normal"/>
+        <w:bidi w:val="0"/>
+        <w:jc w:val="left"/>
+        <w:rPr>
+          <w:rFonts w:ascii="Lucida Console" w:hAnsi="Lucida Console"/>
+          <w:sz w:val="14"/>
+          <w:szCs w:val="14"/>
+        </w:rPr>
+      </w:pPr>
+      <w:r>
+        <w:rPr>
+          <w:rFonts w:ascii="Lucida Console" w:hAnsi="Lucida Console"/>
+          <w:sz w:val="14"/>
+          <w:szCs w:val="14"/>
+        </w:rPr>
+        <w:t>Red  []</w:t>
+      </w:r>
+    </w:p>
+    <w:p>
+      <w:pPr>
+        <w:pStyle w:val="Normal"/>
+        <w:bidi w:val="0"/>
+        <w:jc w:val="left"/>
+        <w:rPr>
+          <w:rFonts w:ascii="Lucida Console" w:hAnsi="Lucida Console"/>
+          <w:sz w:val="14"/>
+          <w:szCs w:val="14"/>
+        </w:rPr>
+      </w:pPr>
       <w:r>
         <w:rPr>
           <w:rFonts w:ascii="Lucida Console" w:hAnsi="Lucida Console"/>
@@ -4820,482 +4775,107 @@
         </w:rPr>
         <w:t>]</w:t>
       </w:r>
-      <w:r>
-        <w:rPr>
-          <w:rFonts w:ascii="Lucida Console" w:hAnsi="Lucida Console"/>
-          <w:sz w:val="14"/>
-          <w:szCs w:val="14"/>
-        </w:rPr>
-        <w:t>,</w:t>
-      </w:r>
-    </w:p>
-    <w:p>
-      <w:pPr>
-        <w:pStyle w:val="Normal"/>
-        <w:bidi w:val="0"/>
-        <w:jc w:val="left"/>
-        <w:rPr>
-          <w:rFonts w:ascii="Lucida Console" w:hAnsi="Lucida Console"/>
-          <w:sz w:val="14"/>
-          <w:szCs w:val="14"/>
-        </w:rPr>
-      </w:pPr>
-      <w:r>
-        <w:rPr>
-          <w:rFonts w:ascii="Lucida Console" w:hAnsi="Lucida Console"/>
-          <w:sz w:val="14"/>
-          <w:szCs w:val="14"/>
-        </w:rPr>
-        <w:t xml:space="preserve">  </w:t>
-      </w:r>
-      <w:r>
-        <w:rPr>
-          <w:rFonts w:ascii="Lucida Console" w:hAnsi="Lucida Console"/>
-          <w:sz w:val="14"/>
-          <w:szCs w:val="14"/>
-        </w:rPr>
-        <w:tab/>
-        <w:t xml:space="preserve">    [[x,y],ta,tc,ga,gc,ra,rc], [[x,y],ta,tc,ga,gc,ra,rc]</w:t>
-      </w:r>
-      <w:r>
-        <w:rPr>
-          <w:rFonts w:ascii="Lucida Console" w:hAnsi="Lucida Console"/>
-          <w:sz w:val="14"/>
-          <w:szCs w:val="14"/>
-        </w:rPr>
-        <w:t>]</w:t>
-      </w:r>
-      <w:r>
-        <w:rPr>
-          <w:rFonts w:ascii="Lucida Console" w:hAnsi="Lucida Console"/>
-          <w:sz w:val="14"/>
-          <w:szCs w:val="14"/>
-        </w:rPr>
-        <w:t>,</w:t>
-      </w:r>
-    </w:p>
-    <w:p>
-      <w:pPr>
-        <w:pStyle w:val="Normal"/>
-        <w:bidi w:val="0"/>
-        <w:jc w:val="left"/>
-        <w:rPr>
-          <w:rFonts w:ascii="Lucida Console" w:hAnsi="Lucida Console"/>
-          <w:sz w:val="14"/>
-          <w:szCs w:val="14"/>
-        </w:rPr>
-      </w:pPr>
-      <w:r>
-        <w:rPr>
-          <w:rFonts w:ascii="Lucida Console" w:hAnsi="Lucida Console"/>
-          <w:sz w:val="14"/>
-          <w:szCs w:val="14"/>
-        </w:rPr>
-        <w:t xml:space="preserve">             </w:t>
-      </w:r>
-      <w:r>
-        <w:rPr>
-          <w:rFonts w:ascii="Lucida Console" w:hAnsi="Lucida Console"/>
-          <w:sz w:val="14"/>
-          <w:szCs w:val="14"/>
-        </w:rPr>
-        <w:t>.... N pairs of connection pairs</w:t>
-      </w:r>
-    </w:p>
-    <w:p>
-      <w:pPr>
-        <w:pStyle w:val="Normal"/>
-        <w:bidi w:val="0"/>
-        <w:jc w:val="left"/>
-        <w:rPr>
-          <w:rFonts w:ascii="Lucida Console" w:hAnsi="Lucida Console"/>
-          <w:sz w:val="14"/>
-          <w:szCs w:val="14"/>
-        </w:rPr>
-      </w:pPr>
-      <w:r>
-        <w:rPr>
-          <w:rFonts w:ascii="Lucida Console" w:hAnsi="Lucida Console"/>
-          <w:sz w:val="14"/>
-          <w:szCs w:val="14"/>
-        </w:rPr>
-        <w:t xml:space="preserve">           </w:t>
-      </w:r>
-      <w:r>
-        <w:rPr>
-          <w:rFonts w:ascii="Lucida Console" w:hAnsi="Lucida Console"/>
-          <w:sz w:val="14"/>
-          <w:szCs w:val="14"/>
-        </w:rPr>
-        <w:t>], ..... inside con</w:t>
-      </w:r>
-      <w:r>
-        <w:rPr>
-          <w:rFonts w:ascii="Lucida Console" w:hAnsi="Lucida Console"/>
-          <w:sz w:val="14"/>
-          <w:szCs w:val="14"/>
-        </w:rPr>
-        <w:t>n</w:t>
-      </w:r>
-      <w:r>
-        <w:rPr>
-          <w:rFonts w:ascii="Lucida Console" w:hAnsi="Lucida Console"/>
-          <w:sz w:val="14"/>
-          <w:szCs w:val="14"/>
-        </w:rPr>
-        <w:t>ection</w:t>
-      </w:r>
-    </w:p>
-    <w:p>
-      <w:pPr>
-        <w:pStyle w:val="Normal"/>
-        <w:bidi w:val="0"/>
-        <w:jc w:val="left"/>
-        <w:rPr>
-          <w:rFonts w:ascii="Lucida Console" w:hAnsi="Lucida Console"/>
-          <w:sz w:val="14"/>
-          <w:szCs w:val="14"/>
-        </w:rPr>
-      </w:pPr>
-      <w:r>
-        <w:rPr>
-          <w:rFonts w:ascii="Lucida Console" w:hAnsi="Lucida Console"/>
-          <w:sz w:val="14"/>
-          <w:szCs w:val="14"/>
-        </w:rPr>
-        <w:t>Green</w:t>
-      </w:r>
-      <w:r>
-        <w:rPr>
-          <w:rFonts w:ascii="Lucida Console" w:hAnsi="Lucida Console"/>
-          <w:sz w:val="14"/>
-          <w:szCs w:val="14"/>
-        </w:rPr>
-        <w:t>[],</w:t>
-      </w:r>
-    </w:p>
-    <w:p>
-      <w:pPr>
-        <w:pStyle w:val="Normal"/>
-        <w:bidi w:val="0"/>
-        <w:jc w:val="left"/>
-        <w:rPr>
-          <w:rFonts w:ascii="Lucida Console" w:hAnsi="Lucida Console"/>
-          <w:sz w:val="14"/>
-          <w:szCs w:val="14"/>
-        </w:rPr>
-      </w:pPr>
-      <w:r>
-        <w:rPr>
-          <w:rFonts w:ascii="Lucida Console" w:hAnsi="Lucida Console"/>
-          <w:sz w:val="14"/>
-          <w:szCs w:val="14"/>
-        </w:rPr>
-        <w:t xml:space="preserve">Red  </w:t>
-      </w:r>
-      <w:r>
-        <w:rPr>
-          <w:rFonts w:ascii="Lucida Console" w:hAnsi="Lucida Console"/>
-          <w:sz w:val="14"/>
-          <w:szCs w:val="14"/>
-        </w:rPr>
-        <w:t>[]</w:t>
-      </w:r>
-    </w:p>
-    <w:p>
-      <w:pPr>
-        <w:pStyle w:val="Normal"/>
-        <w:bidi w:val="0"/>
-        <w:jc w:val="left"/>
-        <w:rPr>
-          <w:rFonts w:ascii="Lucida Console" w:hAnsi="Lucida Console"/>
-          <w:sz w:val="14"/>
-          <w:szCs w:val="14"/>
-        </w:rPr>
-      </w:pPr>
-      <w:r>
-        <w:rPr>
-          <w:rFonts w:ascii="Lucida Console" w:hAnsi="Lucida Console"/>
-          <w:sz w:val="14"/>
-          <w:szCs w:val="14"/>
-        </w:rPr>
-        <w:t>]</w:t>
-      </w:r>
-    </w:p>
-    <w:p>
-      <w:pPr>
-        <w:pStyle w:val="Normal"/>
-        <w:bidi w:val="0"/>
-        <w:jc w:val="left"/>
-        <w:rPr>
-          <w:rFonts w:ascii="Liberation Serif" w:hAnsi="Liberation Serif"/>
-          <w:b w:val="false"/>
-          <w:b w:val="false"/>
-          <w:bCs w:val="false"/>
-          <w:sz w:val="20"/>
-          <w:szCs w:val="20"/>
-          <w:u w:val="none"/>
-        </w:rPr>
-      </w:pPr>
-      <w:r>
-        <w:rPr/>
-      </w:r>
-    </w:p>
-    <w:p>
-      <w:pPr>
-        <w:pStyle w:val="Normal"/>
-        <w:bidi w:val="0"/>
-        <w:jc w:val="left"/>
-        <w:rPr>
-          <w:rFonts w:ascii="Liberation Serif" w:hAnsi="Liberation Serif"/>
-          <w:b w:val="false"/>
-          <w:b w:val="false"/>
-          <w:bCs w:val="false"/>
-          <w:sz w:val="20"/>
-          <w:szCs w:val="20"/>
-          <w:u w:val="none"/>
-        </w:rPr>
-      </w:pPr>
-      <w:r>
-        <w:rPr>
-          <w:b w:val="false"/>
-          <w:bCs w:val="false"/>
-          <w:sz w:val="20"/>
-          <w:szCs w:val="20"/>
-          <w:u w:val="none"/>
-        </w:rPr>
-        <w:t xml:space="preserve">Doing so makes a partial solution to Prim and Kruskal problem of ‘reconnecting’ based on weighted proximity. Instead we are storing the connections each time the Mesh is generated and thus, mitigating the selective connectivity if the proximity or weights change during </w:t>
-      </w:r>
-      <w:r>
-        <w:rPr>
-          <w:b w:val="false"/>
-          <w:bCs w:val="false"/>
-          <w:sz w:val="20"/>
-          <w:szCs w:val="20"/>
-          <w:u w:val="none"/>
-        </w:rPr>
-        <w:t xml:space="preserve">user </w:t>
-      </w:r>
-      <w:r>
-        <w:rPr>
-          <w:b w:val="false"/>
-          <w:bCs w:val="false"/>
-          <w:sz w:val="20"/>
-          <w:szCs w:val="20"/>
-          <w:u w:val="none"/>
-        </w:rPr>
-        <w:t>interaction.</w:t>
-      </w:r>
-    </w:p>
-    <w:p>
-      <w:pPr>
-        <w:pStyle w:val="Normal"/>
-        <w:bidi w:val="0"/>
-        <w:jc w:val="left"/>
-        <w:rPr>
-          <w:rFonts w:ascii="Liberation Serif" w:hAnsi="Liberation Serif"/>
-          <w:b w:val="false"/>
-          <w:b w:val="false"/>
-          <w:bCs w:val="false"/>
-          <w:sz w:val="20"/>
-          <w:szCs w:val="20"/>
-          <w:u w:val="none"/>
-        </w:rPr>
-      </w:pPr>
-      <w:r>
-        <w:rPr>
-          <w:b w:val="false"/>
-          <w:bCs w:val="false"/>
-          <w:sz w:val="20"/>
-          <w:szCs w:val="20"/>
-          <w:u w:val="none"/>
-        </w:rPr>
-      </w:r>
-    </w:p>
-    <w:p>
-      <w:pPr>
-        <w:pStyle w:val="Normal"/>
-        <w:bidi w:val="0"/>
-        <w:jc w:val="left"/>
-        <w:rPr>
-          <w:rFonts w:ascii="Liberation Serif" w:hAnsi="Liberation Serif"/>
-          <w:b w:val="false"/>
-          <w:b w:val="false"/>
-          <w:bCs w:val="false"/>
-          <w:sz w:val="20"/>
-          <w:szCs w:val="20"/>
-          <w:u w:val="none"/>
-        </w:rPr>
-      </w:pPr>
-      <w:r>
-        <w:rPr>
-          <w:b w:val="false"/>
-          <w:bCs w:val="false"/>
-          <w:sz w:val="20"/>
-          <w:szCs w:val="20"/>
-          <w:u w:val="none"/>
-        </w:rPr>
-        <w:t xml:space="preserve">Logical connectivity was then written </w:t>
-      </w:r>
-      <w:r>
-        <w:rPr>
-          <w:b w:val="false"/>
-          <w:bCs w:val="false"/>
-          <w:sz w:val="20"/>
-          <w:szCs w:val="20"/>
-          <w:u w:val="none"/>
-        </w:rPr>
-        <w:t>derived</w:t>
-      </w:r>
-      <w:r>
-        <w:rPr>
-          <w:b w:val="false"/>
-          <w:bCs w:val="false"/>
-          <w:sz w:val="20"/>
-          <w:szCs w:val="20"/>
-          <w:u w:val="none"/>
-        </w:rPr>
-        <w:t xml:space="preserve"> </w:t>
-      </w:r>
-      <w:r>
-        <w:rPr>
-          <w:b w:val="false"/>
-          <w:bCs w:val="false"/>
-          <w:sz w:val="20"/>
-          <w:szCs w:val="20"/>
-          <w:u w:val="none"/>
-        </w:rPr>
-        <w:t>from the</w:t>
-      </w:r>
-      <w:r>
-        <w:rPr>
-          <w:b w:val="false"/>
-          <w:bCs w:val="false"/>
-          <w:sz w:val="20"/>
-          <w:szCs w:val="20"/>
-          <w:u w:val="none"/>
-        </w:rPr>
-        <w:t xml:space="preserve"> circumference</w:t>
-      </w:r>
-      <w:r>
-        <w:rPr>
-          <w:b w:val="false"/>
-          <w:bCs w:val="false"/>
-          <w:sz w:val="20"/>
-          <w:szCs w:val="20"/>
-          <w:u w:val="none"/>
-        </w:rPr>
-        <w:t>s</w:t>
-      </w:r>
-      <w:r>
-        <w:rPr>
-          <w:b w:val="false"/>
-          <w:bCs w:val="false"/>
-          <w:sz w:val="20"/>
-          <w:szCs w:val="20"/>
-          <w:u w:val="none"/>
-        </w:rPr>
-        <w:t xml:space="preserve"> making ‘connection’ with another point of the mesh </w:t>
-      </w:r>
-      <w:r>
-        <w:rPr>
-          <w:b w:val="false"/>
-          <w:bCs w:val="false"/>
-          <w:sz w:val="20"/>
-          <w:szCs w:val="20"/>
-          <w:u w:val="none"/>
-        </w:rPr>
-        <w:t>if they are within pixel range, though that may need to be revisited and make use of the area in opposition to circumference</w:t>
-      </w:r>
-      <w:r>
-        <w:rPr>
-          <w:b w:val="false"/>
-          <w:bCs w:val="false"/>
-          <w:sz w:val="20"/>
-          <w:szCs w:val="20"/>
-          <w:u w:val="none"/>
-        </w:rPr>
-        <w:t xml:space="preserve">. </w:t>
-      </w:r>
-      <w:r>
-        <w:rPr>
-          <w:b w:val="false"/>
-          <w:bCs w:val="false"/>
-          <w:sz w:val="20"/>
-          <w:szCs w:val="20"/>
-          <w:u w:val="none"/>
-        </w:rPr>
-        <w:t>The s</w:t>
-      </w:r>
-      <w:r>
-        <w:rPr>
-          <w:b w:val="false"/>
-          <w:bCs w:val="false"/>
-          <w:sz w:val="20"/>
-          <w:szCs w:val="20"/>
-          <w:u w:val="none"/>
-        </w:rPr>
-        <w:t>ort</w:t>
-      </w:r>
-      <w:r>
-        <w:rPr>
-          <w:b w:val="false"/>
-          <w:bCs w:val="false"/>
-          <w:sz w:val="20"/>
-          <w:szCs w:val="20"/>
-          <w:u w:val="none"/>
-        </w:rPr>
-        <w:t>ing</w:t>
-      </w:r>
-      <w:r>
-        <w:rPr>
-          <w:b w:val="false"/>
-          <w:bCs w:val="false"/>
-          <w:sz w:val="20"/>
-          <w:szCs w:val="20"/>
-          <w:u w:val="none"/>
-        </w:rPr>
-        <w:t xml:space="preserve"> </w:t>
-      </w:r>
-      <w:r>
-        <w:rPr>
-          <w:b w:val="false"/>
-          <w:bCs w:val="false"/>
-          <w:sz w:val="20"/>
-          <w:szCs w:val="20"/>
-          <w:u w:val="none"/>
-        </w:rPr>
-        <w:t>of connections is derived from</w:t>
-      </w:r>
-      <w:r>
-        <w:rPr>
-          <w:b w:val="false"/>
-          <w:bCs w:val="false"/>
-          <w:sz w:val="20"/>
-          <w:szCs w:val="20"/>
-          <w:u w:val="none"/>
-        </w:rPr>
-        <w:t xml:space="preserve"> </w:t>
-      </w:r>
-      <w:r>
-        <w:rPr>
-          <w:b w:val="false"/>
-          <w:bCs w:val="false"/>
-          <w:sz w:val="20"/>
-          <w:szCs w:val="20"/>
-          <w:u w:val="none"/>
-        </w:rPr>
-        <w:t>horizontal symmetry</w:t>
-      </w:r>
-      <w:r>
-        <w:rPr>
-          <w:b w:val="false"/>
-          <w:bCs w:val="false"/>
-          <w:sz w:val="20"/>
-          <w:szCs w:val="20"/>
-          <w:u w:val="none"/>
-        </w:rPr>
-        <w:t xml:space="preserve"> of the screen making use of our horizontal line. The Horizontal line has become the starting pointA and the randomised mesh distribution points have become the end pointB.</w:t>
+    </w:p>
+    <w:p>
+      <w:pPr>
+        <w:pStyle w:val="Normal"/>
+        <w:bidi w:val="0"/>
+        <w:jc w:val="left"/>
+        <w:rPr>
+          <w:rFonts w:ascii="Liberation Serif" w:hAnsi="Liberation Serif"/>
+          <w:b w:val="false"/>
+          <w:b w:val="false"/>
+          <w:bCs w:val="false"/>
+          <w:sz w:val="20"/>
+          <w:szCs w:val="20"/>
+          <w:u w:val="none"/>
+        </w:rPr>
+      </w:pPr>
+      <w:r>
+        <w:rPr>
+          <w:b w:val="false"/>
+          <w:bCs w:val="false"/>
+          <w:sz w:val="20"/>
+          <w:szCs w:val="20"/>
+          <w:u w:val="none"/>
+        </w:rPr>
+      </w:r>
+    </w:p>
+    <w:p>
+      <w:pPr>
+        <w:pStyle w:val="Normal"/>
+        <w:bidi w:val="0"/>
+        <w:jc w:val="left"/>
+        <w:rPr>
+          <w:rFonts w:ascii="Liberation Serif" w:hAnsi="Liberation Serif"/>
+          <w:b w:val="false"/>
+          <w:b w:val="false"/>
+          <w:bCs w:val="false"/>
+          <w:sz w:val="20"/>
+          <w:szCs w:val="20"/>
+          <w:u w:val="none"/>
+        </w:rPr>
+      </w:pPr>
+      <w:r>
+        <w:rPr>
+          <w:b w:val="false"/>
+          <w:bCs w:val="false"/>
+          <w:sz w:val="20"/>
+          <w:szCs w:val="20"/>
+          <w:u w:val="none"/>
+        </w:rPr>
+        <w:t>Doing so makes a partial solution to Prim and Kruskal problem of ‘reconnecting’ based on weighted proximity. Instead we are storing the connections each time the Mesh is generated and thus, mitigating the selective connectivity if the proximity or weights change during user interaction.</w:t>
+      </w:r>
+    </w:p>
+    <w:p>
+      <w:pPr>
+        <w:pStyle w:val="Normal"/>
+        <w:bidi w:val="0"/>
+        <w:jc w:val="left"/>
+        <w:rPr>
+          <w:rFonts w:ascii="Liberation Serif" w:hAnsi="Liberation Serif"/>
+          <w:b w:val="false"/>
+          <w:b w:val="false"/>
+          <w:bCs w:val="false"/>
+          <w:sz w:val="20"/>
+          <w:szCs w:val="20"/>
+          <w:u w:val="none"/>
+        </w:rPr>
+      </w:pPr>
+      <w:r>
+        <w:rPr>
+          <w:b w:val="false"/>
+          <w:bCs w:val="false"/>
+          <w:sz w:val="20"/>
+          <w:szCs w:val="20"/>
+          <w:u w:val="none"/>
+        </w:rPr>
+      </w:r>
+    </w:p>
+    <w:p>
+      <w:pPr>
+        <w:pStyle w:val="Normal"/>
+        <w:bidi w:val="0"/>
+        <w:jc w:val="left"/>
+        <w:rPr>
+          <w:rFonts w:ascii="Liberation Serif" w:hAnsi="Liberation Serif"/>
+          <w:b w:val="false"/>
+          <w:b w:val="false"/>
+          <w:bCs w:val="false"/>
+          <w:sz w:val="20"/>
+          <w:szCs w:val="20"/>
+          <w:u w:val="none"/>
+        </w:rPr>
+      </w:pPr>
+      <w:r>
+        <w:rPr>
+          <w:b w:val="false"/>
+          <w:bCs w:val="false"/>
+          <w:sz w:val="20"/>
+          <w:szCs w:val="20"/>
+          <w:u w:val="none"/>
+        </w:rPr>
+        <w:t>Logical connectivity was then written derived from the circumferences making ‘connection’ with another point of the mesh if they are within pixel range, though that may need to be revisited and make use of the area in opposition to circumference. The sorting of connections is derived from horizontal symmetry of the screen making use of our horizontal line. The Horizontal line has become the starting pointA and the randomised mesh distribution points have become the end pointB.</w:t>
       </w:r>
     </w:p>
     <w:p>
@@ -5591,87 +5171,7 @@
           <w:szCs w:val="20"/>
           <w:u w:val="none"/>
         </w:rPr>
-        <w:t xml:space="preserve">More over, the Interface_Helper class has been used to restrict </w:t>
-      </w:r>
-      <w:r>
-        <w:rPr>
-          <w:b w:val="false"/>
-          <w:bCs w:val="false"/>
-          <w:sz w:val="20"/>
-          <w:szCs w:val="20"/>
-          <w:u w:val="none"/>
-        </w:rPr>
-        <w:t xml:space="preserve">scale </w:t>
-      </w:r>
-      <w:r>
-        <w:rPr>
-          <w:b w:val="false"/>
-          <w:bCs w:val="false"/>
-          <w:sz w:val="20"/>
-          <w:szCs w:val="20"/>
-          <w:u w:val="none"/>
-        </w:rPr>
-        <w:t xml:space="preserve">and add boundaries </w:t>
-      </w:r>
-      <w:r>
-        <w:rPr>
-          <w:b w:val="false"/>
-          <w:bCs w:val="false"/>
-          <w:sz w:val="20"/>
-          <w:szCs w:val="20"/>
-          <w:u w:val="none"/>
-        </w:rPr>
-        <w:t>of</w:t>
-      </w:r>
-      <w:r>
-        <w:rPr>
-          <w:b w:val="false"/>
-          <w:bCs w:val="false"/>
-          <w:sz w:val="20"/>
-          <w:szCs w:val="20"/>
-          <w:u w:val="none"/>
-        </w:rPr>
-        <w:t xml:space="preserve"> the screen to gather matrices of the pixel coordinates of the surface area in relation to the density in pixel (DiP) [Porbst, 2021]. The coordinate system has been coded in place originating from a solution via StackOverflow [2022]. The very beginnings and foundation of the hard/soft system restrictions f</w:t>
-      </w:r>
-      <w:r>
-        <w:rPr>
-          <w:b w:val="false"/>
-          <w:bCs w:val="false"/>
-          <w:sz w:val="20"/>
-          <w:szCs w:val="20"/>
-          <w:u w:val="none"/>
-        </w:rPr>
-        <w:t>orming</w:t>
-      </w:r>
-      <w:r>
-        <w:rPr>
-          <w:b w:val="false"/>
-          <w:bCs w:val="false"/>
-          <w:sz w:val="20"/>
-          <w:szCs w:val="20"/>
-          <w:u w:val="none"/>
-        </w:rPr>
-        <w:t xml:space="preserve"> </w:t>
-      </w:r>
-      <w:r>
-        <w:rPr>
-          <w:b w:val="false"/>
-          <w:bCs w:val="false"/>
-          <w:sz w:val="20"/>
-          <w:szCs w:val="20"/>
-          <w:u w:val="none"/>
-        </w:rPr>
-        <w:t xml:space="preserve">from </w:t>
-      </w:r>
-      <w:r>
-        <w:rPr>
-          <w:b w:val="false"/>
-          <w:bCs w:val="false"/>
-          <w:sz w:val="20"/>
-          <w:szCs w:val="20"/>
-          <w:u w:val="none"/>
-        </w:rPr>
-        <w:t xml:space="preserve">which the other calculations were derived. </w:t>
+        <w:t xml:space="preserve">More over, the Interface_Helper class has been used to restrict scale and add boundaries of the screen to gather matrices of the pixel coordinates of the surface area in relation to the density in pixel (DiP) [Porbst, 2021]. The coordinate system has been coded in place originating from a solution via StackOverflow [2022]. The very beginnings and foundation of the hard/soft system restrictions forming from which the other calculations were derived. </w:t>
       </w:r>
     </w:p>
     <w:p>
@@ -5760,128 +5260,48 @@
           <w:szCs w:val="20"/>
           <w:u w:val="none"/>
         </w:rPr>
-        <w:t xml:space="preserve">Further development of the mesh involves three dimensional proximities making use of Pi. The Neuron, stored in the proximity ArrayList as an Algorithm, much the same as the </w:t>
-      </w:r>
-      <w:r>
-        <w:rPr>
-          <w:b w:val="false"/>
-          <w:bCs w:val="false"/>
-          <w:sz w:val="20"/>
-          <w:szCs w:val="20"/>
-          <w:u w:val="none"/>
-        </w:rPr>
-        <w:t>x,y point. L</w:t>
-      </w:r>
-      <w:r>
-        <w:rPr>
-          <w:b w:val="false"/>
-          <w:bCs w:val="false"/>
-          <w:sz w:val="20"/>
-          <w:szCs w:val="20"/>
-          <w:u w:val="none"/>
-        </w:rPr>
-        <w:t xml:space="preserve">ater </w:t>
-      </w:r>
-      <w:r>
-        <w:rPr>
-          <w:b w:val="false"/>
-          <w:bCs w:val="false"/>
-          <w:sz w:val="20"/>
-          <w:szCs w:val="20"/>
-          <w:u w:val="none"/>
-        </w:rPr>
-        <w:t xml:space="preserve">we can </w:t>
-      </w:r>
-      <w:r>
-        <w:rPr>
-          <w:b w:val="false"/>
-          <w:bCs w:val="false"/>
-          <w:sz w:val="20"/>
-          <w:szCs w:val="20"/>
-          <w:u w:val="none"/>
-        </w:rPr>
-        <w:t>scal</w:t>
-      </w:r>
-      <w:r>
-        <w:rPr>
-          <w:b w:val="false"/>
-          <w:bCs w:val="false"/>
-          <w:sz w:val="20"/>
-          <w:szCs w:val="20"/>
-          <w:u w:val="none"/>
-        </w:rPr>
-        <w:t>e</w:t>
-      </w:r>
-      <w:r>
-        <w:rPr>
-          <w:b w:val="false"/>
-          <w:bCs w:val="false"/>
-          <w:sz w:val="20"/>
-          <w:szCs w:val="20"/>
-          <w:u w:val="none"/>
-        </w:rPr>
-        <w:t xml:space="preserve"> the ‘layers’ of the mesh into a hypervisor or virtualisation layer with hyper threading to compute the artificial representation of data moving from neuron A to neuron(s) N according to proximity, three dimensionally and within computable boundaries.</w:t>
-      </w:r>
-    </w:p>
-    <w:p>
-      <w:pPr>
-        <w:pStyle w:val="Normal"/>
-        <w:bidi w:val="0"/>
-        <w:jc w:val="left"/>
-        <w:rPr>
-          <w:rFonts w:ascii="Liberation Serif" w:hAnsi="Liberation Serif"/>
-          <w:sz w:val="20"/>
-          <w:szCs w:val="20"/>
-        </w:rPr>
-      </w:pPr>
-      <w:r>
-        <w:rPr>
-          <w:sz w:val="20"/>
-          <w:szCs w:val="20"/>
-        </w:rPr>
-      </w:r>
-    </w:p>
-    <w:p>
-      <w:pPr>
-        <w:pStyle w:val="Normal"/>
-        <w:bidi w:val="0"/>
-        <w:jc w:val="left"/>
-        <w:rPr>
-          <w:b w:val="false"/>
-          <w:b w:val="false"/>
-          <w:bCs w:val="false"/>
-          <w:u w:val="none"/>
-        </w:rPr>
-      </w:pPr>
-      <w:r>
-        <w:rPr>
-          <w:b w:val="false"/>
-          <w:bCs w:val="false"/>
-          <w:sz w:val="20"/>
-          <w:szCs w:val="20"/>
-          <w:u w:val="none"/>
-        </w:rPr>
-        <w:t xml:space="preserve">As such, we could then have a single layer of neurons connected or even scale to the Nth number of layers and all randomly generated. Doing so would generate ‘brain </w:t>
-      </w:r>
-      <w:r>
-        <w:rPr>
-          <w:b w:val="false"/>
-          <w:bCs w:val="false"/>
-          <w:sz w:val="20"/>
-          <w:szCs w:val="20"/>
-          <w:u w:val="none"/>
-        </w:rPr>
-        <w:t>cell</w:t>
-      </w:r>
-      <w:r>
-        <w:rPr>
-          <w:b w:val="false"/>
-          <w:bCs w:val="false"/>
-          <w:sz w:val="20"/>
-          <w:szCs w:val="20"/>
-          <w:u w:val="none"/>
-        </w:rPr>
-        <w:t>’ composites with each neuron housing the same or even variable artificial intelligence algorithms via method pointers.</w:t>
+        <w:t>Further development of the mesh involves three dimensional proximities making use of Pi. The Neuron, stored in the proximity ArrayList as an Algorithm, much the same as the x,y point. Later we can scale the ‘layers’ of the mesh into a hypervisor or virtualisation layer with hyper threading to compute the artificial representation of data moving from neuron A to neuron(s) N according to proximity, three dimensionally and within computable boundaries.</w:t>
+      </w:r>
+    </w:p>
+    <w:p>
+      <w:pPr>
+        <w:pStyle w:val="Normal"/>
+        <w:bidi w:val="0"/>
+        <w:jc w:val="left"/>
+        <w:rPr>
+          <w:rFonts w:ascii="Liberation Serif" w:hAnsi="Liberation Serif"/>
+          <w:sz w:val="20"/>
+          <w:szCs w:val="20"/>
+        </w:rPr>
+      </w:pPr>
+      <w:r>
+        <w:rPr>
+          <w:sz w:val="20"/>
+          <w:szCs w:val="20"/>
+        </w:rPr>
+      </w:r>
+    </w:p>
+    <w:p>
+      <w:pPr>
+        <w:pStyle w:val="Normal"/>
+        <w:bidi w:val="0"/>
+        <w:jc w:val="left"/>
+        <w:rPr>
+          <w:b w:val="false"/>
+          <w:b w:val="false"/>
+          <w:bCs w:val="false"/>
+          <w:u w:val="none"/>
+        </w:rPr>
+      </w:pPr>
+      <w:r>
+        <w:rPr>
+          <w:b w:val="false"/>
+          <w:bCs w:val="false"/>
+          <w:sz w:val="20"/>
+          <w:szCs w:val="20"/>
+          <w:u w:val="none"/>
+        </w:rPr>
+        <w:t>As such, we could then have a single layer of neurons connected or even scale to the Nth number of layers and all randomly generated. Doing so would generate ‘brain cell’ composites with each neuron housing the same or even variable artificial intelligence algorithms via method pointers.</w:t>
       </w:r>
     </w:p>
     <w:p>
@@ -5921,14 +5341,14 @@
         <w:gridCol w:w="679"/>
         <w:gridCol w:w="1078"/>
         <w:gridCol w:w="506"/>
-        <w:gridCol w:w="454"/>
-        <w:gridCol w:w="1361"/>
+        <w:gridCol w:w="453"/>
+        <w:gridCol w:w="1362"/>
         <w:gridCol w:w="1193"/>
         <w:gridCol w:w="1193"/>
         <w:gridCol w:w="1185"/>
-        <w:gridCol w:w="1025"/>
+        <w:gridCol w:w="1026"/>
         <w:gridCol w:w="1"/>
-        <w:gridCol w:w="962"/>
+        <w:gridCol w:w="961"/>
       </w:tblGrid>
       <w:tr>
         <w:trPr/>
@@ -5992,7 +5412,7 @@
         </w:tc>
         <w:tc>
           <w:tcPr>
-            <w:tcW w:w="960" w:type="dxa"/>
+            <w:tcW w:w="959" w:type="dxa"/>
             <w:gridSpan w:val="2"/>
             <w:tcBorders>
               <w:top w:val="double" w:sz="2" w:space="0" w:color="000000"/>
@@ -6022,7 +5442,7 @@
         </w:tc>
         <w:tc>
           <w:tcPr>
-            <w:tcW w:w="1361" w:type="dxa"/>
+            <w:tcW w:w="1362" w:type="dxa"/>
             <w:tcBorders>
               <w:top w:val="double" w:sz="2" w:space="0" w:color="000000"/>
               <w:left w:val="double" w:sz="2" w:space="0" w:color="000000"/>
@@ -6138,7 +5558,7 @@
         </w:tc>
         <w:tc>
           <w:tcPr>
-            <w:tcW w:w="1025" w:type="dxa"/>
+            <w:tcW w:w="1026" w:type="dxa"/>
             <w:tcBorders>
               <w:top w:val="double" w:sz="2" w:space="0" w:color="000000"/>
               <w:left w:val="double" w:sz="2" w:space="0" w:color="000000"/>
@@ -6167,7 +5587,7 @@
         </w:tc>
         <w:tc>
           <w:tcPr>
-            <w:tcW w:w="963" w:type="dxa"/>
+            <w:tcW w:w="962" w:type="dxa"/>
             <w:gridSpan w:val="2"/>
             <w:tcBorders>
               <w:top w:val="double" w:sz="2" w:space="0" w:color="000000"/>
@@ -6283,7 +5703,7 @@
         </w:tc>
         <w:tc>
           <w:tcPr>
-            <w:tcW w:w="454" w:type="dxa"/>
+            <w:tcW w:w="453" w:type="dxa"/>
             <w:tcBorders>
               <w:left w:val="double" w:sz="2" w:space="0" w:color="000000"/>
               <w:bottom w:val="double" w:sz="2" w:space="0" w:color="000000"/>
@@ -6310,7 +5730,7 @@
         </w:tc>
         <w:tc>
           <w:tcPr>
-            <w:tcW w:w="1361" w:type="dxa"/>
+            <w:tcW w:w="1362" w:type="dxa"/>
             <w:tcBorders>
               <w:left w:val="double" w:sz="2" w:space="0" w:color="000000"/>
               <w:bottom w:val="double" w:sz="2" w:space="0" w:color="000000"/>
@@ -6418,7 +5838,7 @@
         </w:tc>
         <w:tc>
           <w:tcPr>
-            <w:tcW w:w="1026" w:type="dxa"/>
+            <w:tcW w:w="1027" w:type="dxa"/>
             <w:gridSpan w:val="2"/>
             <w:tcBorders>
               <w:left w:val="double" w:sz="2" w:space="0" w:color="000000"/>
@@ -6446,7 +5866,7 @@
         </w:tc>
         <w:tc>
           <w:tcPr>
-            <w:tcW w:w="962" w:type="dxa"/>
+            <w:tcW w:w="961" w:type="dxa"/>
             <w:tcBorders>
               <w:left w:val="double" w:sz="2" w:space="0" w:color="000000"/>
               <w:bottom w:val="double" w:sz="2" w:space="0" w:color="000000"/>
@@ -6565,7 +5985,7 @@
         </w:tc>
         <w:tc>
           <w:tcPr>
-            <w:tcW w:w="454" w:type="dxa"/>
+            <w:tcW w:w="453" w:type="dxa"/>
             <w:tcBorders>
               <w:left w:val="double" w:sz="2" w:space="0" w:color="000000"/>
               <w:bottom w:val="double" w:sz="2" w:space="0" w:color="000000"/>
@@ -6591,7 +6011,7 @@
         </w:tc>
         <w:tc>
           <w:tcPr>
-            <w:tcW w:w="1361" w:type="dxa"/>
+            <w:tcW w:w="1362" w:type="dxa"/>
             <w:tcBorders>
               <w:left w:val="double" w:sz="2" w:space="0" w:color="000000"/>
               <w:bottom w:val="double" w:sz="2" w:space="0" w:color="000000"/>
@@ -6727,7 +6147,7 @@
         </w:tc>
         <w:tc>
           <w:tcPr>
-            <w:tcW w:w="1026" w:type="dxa"/>
+            <w:tcW w:w="1027" w:type="dxa"/>
             <w:gridSpan w:val="2"/>
             <w:tcBorders>
               <w:left w:val="double" w:sz="2" w:space="0" w:color="000000"/>
@@ -6762,7 +6182,7 @@
         </w:tc>
         <w:tc>
           <w:tcPr>
-            <w:tcW w:w="962" w:type="dxa"/>
+            <w:tcW w:w="961" w:type="dxa"/>
             <w:tcBorders>
               <w:left w:val="double" w:sz="2" w:space="0" w:color="000000"/>
               <w:bottom w:val="double" w:sz="2" w:space="0" w:color="000000"/>
@@ -6881,7 +6301,7 @@
         </w:tc>
         <w:tc>
           <w:tcPr>
-            <w:tcW w:w="454" w:type="dxa"/>
+            <w:tcW w:w="453" w:type="dxa"/>
             <w:tcBorders>
               <w:left w:val="double" w:sz="2" w:space="0" w:color="000000"/>
               <w:bottom w:val="double" w:sz="2" w:space="0" w:color="000000"/>
@@ -6907,7 +6327,7 @@
         </w:tc>
         <w:tc>
           <w:tcPr>
-            <w:tcW w:w="1361" w:type="dxa"/>
+            <w:tcW w:w="1362" w:type="dxa"/>
             <w:tcBorders>
               <w:left w:val="double" w:sz="2" w:space="0" w:color="000000"/>
               <w:bottom w:val="double" w:sz="2" w:space="0" w:color="000000"/>
@@ -7043,7 +6463,7 @@
         </w:tc>
         <w:tc>
           <w:tcPr>
-            <w:tcW w:w="1026" w:type="dxa"/>
+            <w:tcW w:w="1027" w:type="dxa"/>
             <w:gridSpan w:val="2"/>
             <w:tcBorders>
               <w:left w:val="double" w:sz="2" w:space="0" w:color="000000"/>
@@ -7078,7 +6498,7 @@
         </w:tc>
         <w:tc>
           <w:tcPr>
-            <w:tcW w:w="962" w:type="dxa"/>
+            <w:tcW w:w="961" w:type="dxa"/>
             <w:tcBorders>
               <w:left w:val="double" w:sz="2" w:space="0" w:color="000000"/>
               <w:bottom w:val="double" w:sz="2" w:space="0" w:color="000000"/>
@@ -7153,143 +6573,66 @@
           <w:szCs w:val="20"/>
           <w:u w:val="none"/>
         </w:rPr>
-        <w:t>Further more, because the connections are stored,  we can look back and assess, even at random, which connections there are, which were made, via which AI. Prim and or even Kruskal (Amongst others MST), could be used for analysis of shortest or best path first, including w</w:t>
-      </w:r>
-      <w:r>
-        <w:rPr>
-          <w:b w:val="false"/>
-          <w:bCs w:val="false"/>
-          <w:sz w:val="20"/>
-          <w:szCs w:val="20"/>
-          <w:u w:val="none"/>
-        </w:rPr>
-        <w:t>h</w:t>
-      </w:r>
-      <w:r>
-        <w:rPr>
-          <w:b w:val="false"/>
-          <w:bCs w:val="false"/>
-          <w:sz w:val="20"/>
-          <w:szCs w:val="20"/>
-          <w:u w:val="none"/>
-        </w:rPr>
-        <w:t>i</w:t>
-      </w:r>
-      <w:r>
-        <w:rPr>
-          <w:b w:val="false"/>
-          <w:bCs w:val="false"/>
-          <w:sz w:val="20"/>
-          <w:szCs w:val="20"/>
-          <w:u w:val="none"/>
-        </w:rPr>
-        <w:t>c</w:t>
-      </w:r>
-      <w:r>
-        <w:rPr>
-          <w:b w:val="false"/>
-          <w:bCs w:val="false"/>
-          <w:sz w:val="20"/>
-          <w:szCs w:val="20"/>
-          <w:u w:val="none"/>
-        </w:rPr>
-        <w:t xml:space="preserve">h path was decided by the Ai </w:t>
-      </w:r>
-      <w:r>
-        <w:rPr>
-          <w:b w:val="false"/>
-          <w:bCs w:val="false"/>
-          <w:sz w:val="20"/>
-          <w:szCs w:val="20"/>
-          <w:u w:val="none"/>
-        </w:rPr>
-        <w:t>and even implement MST into the AI method</w:t>
-      </w:r>
-      <w:r>
-        <w:rPr>
-          <w:b w:val="false"/>
-          <w:bCs w:val="false"/>
-          <w:sz w:val="20"/>
-          <w:szCs w:val="20"/>
-          <w:u w:val="none"/>
-        </w:rPr>
-        <w:t>.</w:t>
-      </w:r>
-    </w:p>
-    <w:p>
-      <w:pPr>
-        <w:pStyle w:val="Normal"/>
-        <w:bidi w:val="0"/>
-        <w:jc w:val="left"/>
-        <w:rPr>
-          <w:b w:val="false"/>
-          <w:b w:val="false"/>
-          <w:bCs w:val="false"/>
-          <w:u w:val="none"/>
-        </w:rPr>
-      </w:pPr>
-      <w:r>
-        <w:rPr/>
-      </w:r>
-    </w:p>
-    <w:p>
-      <w:pPr>
-        <w:pStyle w:val="Normal"/>
-        <w:bidi w:val="0"/>
-        <w:jc w:val="left"/>
-        <w:rPr>
-          <w:b w:val="false"/>
-          <w:b w:val="false"/>
-          <w:bCs w:val="false"/>
-          <w:u w:val="none"/>
-        </w:rPr>
-      </w:pPr>
-      <w:r>
-        <w:rPr>
-          <w:b w:val="false"/>
-          <w:bCs w:val="false"/>
-          <w:sz w:val="20"/>
-          <w:szCs w:val="20"/>
-          <w:u w:val="none"/>
-        </w:rPr>
-        <w:t xml:space="preserve">What we end up with is a two dimensional ArrayList housing methods callbacks for mathematical algorithms and </w:t>
-      </w:r>
-      <w:r>
-        <w:rPr>
-          <w:b w:val="false"/>
-          <w:bCs w:val="false"/>
-          <w:sz w:val="20"/>
-          <w:szCs w:val="20"/>
-          <w:u w:val="none"/>
-        </w:rPr>
-        <w:t>virtual representations of physical neuron</w:t>
-      </w:r>
-      <w:r>
-        <w:rPr>
-          <w:b w:val="false"/>
-          <w:bCs w:val="false"/>
-          <w:sz w:val="20"/>
-          <w:szCs w:val="20"/>
-          <w:u w:val="none"/>
-        </w:rPr>
-        <w:t xml:space="preserve"> locations in the three dimensions of the neural network connectivity with stored connection paths for analysis.</w:t>
-      </w:r>
-    </w:p>
-    <w:p>
-      <w:pPr>
-        <w:pStyle w:val="Normal"/>
-        <w:bidi w:val="0"/>
-        <w:jc w:val="left"/>
-        <w:rPr>
-          <w:sz w:val="20"/>
-          <w:szCs w:val="20"/>
-        </w:rPr>
-      </w:pPr>
-      <w:r>
-        <w:rPr>
-          <w:b/>
-          <w:bCs/>
-          <w:u w:val="single"/>
+        <w:t>Further more, because the connections are stored,  we can look back and assess, even at random, which connections there are, which were made, via which AI. Prim and or even Kruskal (Amongst others MST), could be used for analysis of shortest or best path first, including which path was decided by the Ai and even implement MST into the AI method.</w:t>
+      </w:r>
+    </w:p>
+    <w:p>
+      <w:pPr>
+        <w:pStyle w:val="Normal"/>
+        <w:bidi w:val="0"/>
+        <w:jc w:val="left"/>
+        <w:rPr>
+          <w:b w:val="false"/>
+          <w:b w:val="false"/>
+          <w:bCs w:val="false"/>
+          <w:u w:val="none"/>
+        </w:rPr>
+      </w:pPr>
+      <w:r>
+        <w:rPr>
+          <w:b w:val="false"/>
+          <w:bCs w:val="false"/>
+          <w:u w:val="none"/>
+        </w:rPr>
+      </w:r>
+    </w:p>
+    <w:p>
+      <w:pPr>
+        <w:pStyle w:val="Normal"/>
+        <w:bidi w:val="0"/>
+        <w:jc w:val="left"/>
+        <w:rPr>
+          <w:b w:val="false"/>
+          <w:b w:val="false"/>
+          <w:bCs w:val="false"/>
+          <w:u w:val="none"/>
+        </w:rPr>
+      </w:pPr>
+      <w:r>
+        <w:rPr>
+          <w:b w:val="false"/>
+          <w:bCs w:val="false"/>
+          <w:sz w:val="20"/>
+          <w:szCs w:val="20"/>
+          <w:u w:val="none"/>
+        </w:rPr>
+        <w:t>What we end up with is a two dimensional ArrayList housing methods callbacks for mathematical algorithms and virtual representations of physical neuron locations in the three dimensions of the neural network connectivity with stored connection paths for analysis.</w:t>
+      </w:r>
+    </w:p>
+    <w:p>
+      <w:pPr>
+        <w:pStyle w:val="Normal"/>
+        <w:bidi w:val="0"/>
+        <w:jc w:val="left"/>
+        <w:rPr>
+          <w:sz w:val="20"/>
+          <w:szCs w:val="20"/>
+        </w:rPr>
+      </w:pPr>
+      <w:r>
+        <w:rPr>
+          <w:sz w:val="20"/>
+          <w:szCs w:val="20"/>
         </w:rPr>
       </w:r>
     </w:p>
@@ -7376,7 +6719,11 @@
         </w:rPr>
       </w:pPr>
       <w:r>
-        <w:rPr/>
+        <w:rPr>
+          <w:b w:val="false"/>
+          <w:bCs w:val="false"/>
+          <w:u w:val="none"/>
+        </w:rPr>
       </w:r>
     </w:p>
     <w:p>
@@ -7415,90 +6762,34 @@
         </w:rPr>
       </w:pPr>
       <w:r>
-        <w:rPr/>
-      </w:r>
-    </w:p>
-    <w:p>
-      <w:pPr>
-        <w:pStyle w:val="Normal"/>
-        <w:bidi w:val="0"/>
-        <w:jc w:val="left"/>
-        <w:rPr>
-          <w:b w:val="false"/>
-          <w:b w:val="false"/>
-          <w:bCs w:val="false"/>
-          <w:u w:val="none"/>
-        </w:rPr>
-      </w:pPr>
-      <w:r>
-        <w:rPr>
-          <w:b w:val="false"/>
-          <w:bCs w:val="false"/>
-          <w:sz w:val="20"/>
-          <w:szCs w:val="20"/>
-          <w:u w:val="none"/>
-        </w:rPr>
-        <w:t>A</w:t>
-      </w:r>
-      <w:r>
-        <w:rPr>
-          <w:b w:val="false"/>
-          <w:bCs w:val="false"/>
-          <w:sz w:val="20"/>
-          <w:szCs w:val="20"/>
-          <w:u w:val="none"/>
-        </w:rPr>
-        <w:t xml:space="preserve">fter being tested, </w:t>
-      </w:r>
-      <w:r>
-        <w:rPr>
-          <w:b w:val="false"/>
-          <w:bCs w:val="false"/>
-          <w:sz w:val="20"/>
-          <w:szCs w:val="20"/>
-          <w:u w:val="none"/>
-        </w:rPr>
-        <w:t>it was</w:t>
-      </w:r>
-      <w:r>
-        <w:rPr>
-          <w:b w:val="false"/>
-          <w:bCs w:val="false"/>
-          <w:sz w:val="20"/>
-          <w:szCs w:val="20"/>
-          <w:u w:val="none"/>
-        </w:rPr>
-        <w:t xml:space="preserve"> not the correct way to add the data because there are wrapper and primitive clashes in addition to type errors, we </w:t>
-      </w:r>
-      <w:r>
-        <w:rPr>
-          <w:b w:val="false"/>
-          <w:bCs w:val="false"/>
-          <w:sz w:val="20"/>
-          <w:szCs w:val="20"/>
-          <w:u w:val="none"/>
-        </w:rPr>
-        <w:t xml:space="preserve">also </w:t>
-      </w:r>
-      <w:r>
-        <w:rPr>
-          <w:b w:val="false"/>
-          <w:bCs w:val="false"/>
-          <w:sz w:val="20"/>
-          <w:szCs w:val="20"/>
-          <w:u w:val="none"/>
-        </w:rPr>
-        <w:t xml:space="preserve">have lang.exceptions with the primitives [JavaBrahman, 2015]. </w:t>
-      </w:r>
-      <w:r>
-        <w:rPr>
-          <w:b w:val="false"/>
-          <w:bCs w:val="false"/>
-          <w:sz w:val="20"/>
-          <w:szCs w:val="20"/>
-          <w:u w:val="none"/>
-        </w:rPr>
-        <w:t>The following example is proof of concept for callback in Java to math functions.</w:t>
+        <w:rPr>
+          <w:b w:val="false"/>
+          <w:bCs w:val="false"/>
+          <w:u w:val="none"/>
+        </w:rPr>
+      </w:r>
+    </w:p>
+    <w:p>
+      <w:pPr>
+        <w:pStyle w:val="Normal"/>
+        <w:bidi w:val="0"/>
+        <w:jc w:val="left"/>
+        <w:rPr>
+          <w:b w:val="false"/>
+          <w:b w:val="false"/>
+          <w:bCs w:val="false"/>
+          <w:u w:val="none"/>
+        </w:rPr>
+      </w:pPr>
+      <w:r>
+        <w:rPr>
+          <w:b w:val="false"/>
+          <w:bCs w:val="false"/>
+          <w:sz w:val="20"/>
+          <w:szCs w:val="20"/>
+          <w:u w:val="none"/>
+        </w:rPr>
+        <w:t>After being tested, it was not the correct way to add the data because there are wrapper and primitive clashes in addition to type errors, we also have lang.exceptions with the primitives [JavaBrahman, 2015]. The following example is proof of concept for callback in Java to math functions.</w:t>
       </w:r>
     </w:p>
     <w:p>
@@ -8366,312 +7657,220 @@
           <w:szCs w:val="20"/>
           <w:u w:val="none"/>
         </w:rPr>
-        <w:t>Conveniently</w:t>
-      </w:r>
-      <w:r>
-        <w:rPr>
-          <w:b w:val="false"/>
-          <w:bCs w:val="false"/>
-          <w:sz w:val="20"/>
-          <w:szCs w:val="20"/>
-          <w:u w:val="none"/>
-        </w:rPr>
-        <w:t xml:space="preserve">, the methods and Ai are accessible and easily modified for improvements and further testing </w:t>
-      </w:r>
-      <w:r>
-        <w:rPr>
-          <w:b w:val="false"/>
-          <w:bCs w:val="false"/>
-          <w:sz w:val="20"/>
-          <w:szCs w:val="20"/>
-          <w:u w:val="none"/>
-        </w:rPr>
-        <w:t xml:space="preserve">as aggregates of the composite code; Leaving </w:t>
-      </w:r>
-      <w:r>
-        <w:rPr>
-          <w:b w:val="false"/>
-          <w:bCs w:val="false"/>
-          <w:sz w:val="20"/>
-          <w:szCs w:val="20"/>
-          <w:u w:val="none"/>
-        </w:rPr>
-        <w:t xml:space="preserve">each method separated from the neuron and accessed via call by each neuron. </w:t>
-      </w:r>
-      <w:r>
-        <w:rPr>
-          <w:b w:val="false"/>
-          <w:bCs w:val="false"/>
-          <w:sz w:val="20"/>
-          <w:szCs w:val="20"/>
-          <w:u w:val="none"/>
-        </w:rPr>
-        <w:t>We have to issue of method overload in that instance.</w:t>
-      </w:r>
-      <w:r>
-        <w:rPr>
-          <w:b w:val="false"/>
-          <w:bCs w:val="false"/>
-          <w:sz w:val="20"/>
-          <w:szCs w:val="20"/>
-          <w:u w:val="none"/>
+        <w:t xml:space="preserve">Conveniently, the methods and Ai are accessible and easily modified for improvements and further testing as aggregates of the composite code; Leaving each method separated from the neuron and accessed via call by each neuron. We have to issue of method overload in that instance. </w:t>
+      </w:r>
+    </w:p>
+    <w:p>
+      <w:pPr>
+        <w:pStyle w:val="Normal"/>
+        <w:bidi w:val="0"/>
+        <w:jc w:val="left"/>
+        <w:rPr>
+          <w:b w:val="false"/>
+          <w:b w:val="false"/>
+          <w:bCs w:val="false"/>
+          <w:u w:val="none"/>
+        </w:rPr>
+      </w:pPr>
+      <w:r>
+        <w:rPr>
+          <w:b w:val="false"/>
+          <w:bCs w:val="false"/>
+          <w:u w:val="none"/>
+        </w:rPr>
+      </w:r>
+    </w:p>
+    <w:p>
+      <w:pPr>
+        <w:pStyle w:val="Normal"/>
+        <w:bidi w:val="0"/>
+        <w:jc w:val="left"/>
+        <w:rPr>
+          <w:b w:val="false"/>
+          <w:b w:val="false"/>
+          <w:bCs w:val="false"/>
+          <w:u w:val="none"/>
+        </w:rPr>
+      </w:pPr>
+      <w:r>
+        <w:rPr>
+          <w:b w:val="false"/>
+          <w:bCs w:val="false"/>
+          <w:sz w:val="20"/>
+          <w:szCs w:val="20"/>
+          <w:u w:val="none"/>
+        </w:rPr>
+        <w:t>Other caveats immediately springing to mind, are stack overflows, data loss and corruption and even as the saying goes, ‘getting our wires crossed’ during hyperthreading. At present, we haven’t factored in how to perform a live monitoring of the data flow between each neuron. These are of course second iterations from the first project herein.</w:t>
+      </w:r>
+    </w:p>
+    <w:p>
+      <w:pPr>
+        <w:pStyle w:val="Normal"/>
+        <w:bidi w:val="0"/>
+        <w:jc w:val="left"/>
+        <w:rPr>
+          <w:b w:val="false"/>
+          <w:b w:val="false"/>
+          <w:bCs w:val="false"/>
+          <w:u w:val="none"/>
+        </w:rPr>
+      </w:pPr>
+      <w:r>
+        <w:rPr>
+          <w:b w:val="false"/>
+          <w:bCs w:val="false"/>
+          <w:u w:val="none"/>
+        </w:rPr>
+      </w:r>
+    </w:p>
+    <w:p>
+      <w:pPr>
+        <w:pStyle w:val="Normal"/>
+        <w:bidi w:val="0"/>
+        <w:jc w:val="left"/>
+        <w:rPr>
+          <w:b w:val="false"/>
+          <w:b w:val="false"/>
+          <w:bCs w:val="false"/>
+          <w:u w:val="none"/>
+        </w:rPr>
+      </w:pPr>
+      <w:r>
+        <w:rPr>
+          <w:b w:val="false"/>
+          <w:bCs w:val="false"/>
+          <w:sz w:val="20"/>
+          <w:szCs w:val="20"/>
+          <w:u w:val="none"/>
+        </w:rPr>
+        <w:t>The biggest concern and errors to factor in are multiple data types stored in an indexed ArrayList and whether that will impede on the operation of method callback, thus another test was performed to establish whether Object types and mixed data can be called.</w:t>
+      </w:r>
+    </w:p>
+    <w:p>
+      <w:pPr>
+        <w:pStyle w:val="Normal"/>
+        <w:bidi w:val="0"/>
+        <w:jc w:val="left"/>
+        <w:rPr>
+          <w:b w:val="false"/>
+          <w:b w:val="false"/>
+          <w:bCs w:val="false"/>
+          <w:u w:val="none"/>
+        </w:rPr>
+      </w:pPr>
+      <w:r>
+        <w:rPr>
+          <w:b w:val="false"/>
+          <w:bCs w:val="false"/>
+          <w:u w:val="none"/>
+        </w:rPr>
+      </w:r>
+    </w:p>
+    <w:p>
+      <w:pPr>
+        <w:pStyle w:val="Normal"/>
+        <w:bidi w:val="0"/>
+        <w:jc w:val="left"/>
+        <w:rPr>
+          <w:rFonts w:ascii="Lucida Console" w:hAnsi="Lucida Console"/>
+          <w:sz w:val="14"/>
+          <w:szCs w:val="14"/>
+        </w:rPr>
+      </w:pPr>
+      <w:r>
+        <w:rPr>
+          <w:rFonts w:ascii="Lucida Console" w:hAnsi="Lucida Console"/>
+          <w:sz w:val="14"/>
+          <w:szCs w:val="14"/>
+        </w:rPr>
+        <w:t>package main.java.javatestfiles;</w:t>
+      </w:r>
+    </w:p>
+    <w:p>
+      <w:pPr>
+        <w:pStyle w:val="Normal"/>
+        <w:bidi w:val="0"/>
+        <w:jc w:val="left"/>
+        <w:rPr>
+          <w:rFonts w:ascii="Lucida Console" w:hAnsi="Lucida Console"/>
+          <w:sz w:val="14"/>
+          <w:szCs w:val="14"/>
+        </w:rPr>
+      </w:pPr>
+      <w:r>
+        <w:rPr>
+          <w:rFonts w:ascii="Lucida Console" w:hAnsi="Lucida Console"/>
+          <w:sz w:val="14"/>
+          <w:szCs w:val="14"/>
+        </w:rPr>
+        <w:t>import java.util.*;</w:t>
+      </w:r>
+    </w:p>
+    <w:p>
+      <w:pPr>
+        <w:pStyle w:val="Normal"/>
+        <w:bidi w:val="0"/>
+        <w:jc w:val="left"/>
+        <w:rPr>
+          <w:rFonts w:ascii="Lucida Console" w:hAnsi="Lucida Console"/>
+          <w:sz w:val="14"/>
+          <w:szCs w:val="14"/>
+        </w:rPr>
+      </w:pPr>
+      <w:r>
+        <w:rPr>
+          <w:rFonts w:ascii="Lucida Console" w:hAnsi="Lucida Console"/>
+          <w:sz w:val="14"/>
+          <w:szCs w:val="14"/>
+        </w:rPr>
+      </w:r>
+    </w:p>
+    <w:p>
+      <w:pPr>
+        <w:pStyle w:val="Normal"/>
+        <w:bidi w:val="0"/>
+        <w:jc w:val="left"/>
+        <w:rPr>
+          <w:rFonts w:ascii="Lucida Console" w:hAnsi="Lucida Console"/>
+          <w:sz w:val="14"/>
+          <w:szCs w:val="14"/>
+        </w:rPr>
+      </w:pPr>
+      <w:r>
+        <w:rPr>
+          <w:rFonts w:ascii="Lucida Console" w:hAnsi="Lucida Console"/>
+          <w:sz w:val="14"/>
+          <w:szCs w:val="14"/>
+        </w:rPr>
+        <w:t>/**</w:t>
+      </w:r>
+    </w:p>
+    <w:p>
+      <w:pPr>
+        <w:pStyle w:val="Normal"/>
+        <w:bidi w:val="0"/>
+        <w:jc w:val="left"/>
+        <w:rPr>
+          <w:rFonts w:ascii="Lucida Console" w:hAnsi="Lucida Console"/>
+          <w:sz w:val="14"/>
+          <w:szCs w:val="14"/>
+        </w:rPr>
+      </w:pPr>
+      <w:r>
+        <w:rPr>
+          <w:rFonts w:ascii="Lucida Console" w:hAnsi="Lucida Console"/>
+          <w:sz w:val="14"/>
+          <w:szCs w:val="14"/>
         </w:rPr>
         <w:t xml:space="preserve"> </w:t>
       </w:r>
-    </w:p>
-    <w:p>
-      <w:pPr>
-        <w:pStyle w:val="Normal"/>
-        <w:bidi w:val="0"/>
-        <w:jc w:val="left"/>
-        <w:rPr>
-          <w:b w:val="false"/>
-          <w:b w:val="false"/>
-          <w:bCs w:val="false"/>
-          <w:u w:val="none"/>
-        </w:rPr>
-      </w:pPr>
-      <w:r>
-        <w:rPr>
-          <w:b w:val="false"/>
-          <w:bCs w:val="false"/>
-          <w:u w:val="none"/>
-        </w:rPr>
-      </w:r>
-    </w:p>
-    <w:p>
-      <w:pPr>
-        <w:pStyle w:val="Normal"/>
-        <w:bidi w:val="0"/>
-        <w:jc w:val="left"/>
-        <w:rPr>
-          <w:b w:val="false"/>
-          <w:b w:val="false"/>
-          <w:bCs w:val="false"/>
-          <w:u w:val="none"/>
-        </w:rPr>
-      </w:pPr>
-      <w:r>
-        <w:rPr>
-          <w:b w:val="false"/>
-          <w:bCs w:val="false"/>
-          <w:sz w:val="20"/>
-          <w:szCs w:val="20"/>
-          <w:u w:val="none"/>
-        </w:rPr>
-        <w:t>Other</w:t>
-      </w:r>
-      <w:r>
-        <w:rPr>
-          <w:b w:val="false"/>
-          <w:bCs w:val="false"/>
-          <w:sz w:val="20"/>
-          <w:szCs w:val="20"/>
-          <w:u w:val="none"/>
-        </w:rPr>
-        <w:t xml:space="preserve"> caveat</w:t>
-      </w:r>
-      <w:r>
-        <w:rPr>
-          <w:b w:val="false"/>
-          <w:bCs w:val="false"/>
-          <w:sz w:val="20"/>
-          <w:szCs w:val="20"/>
-          <w:u w:val="none"/>
-        </w:rPr>
-        <w:t>s</w:t>
-      </w:r>
-      <w:r>
-        <w:rPr>
-          <w:b w:val="false"/>
-          <w:bCs w:val="false"/>
-          <w:sz w:val="20"/>
-          <w:szCs w:val="20"/>
-          <w:u w:val="none"/>
-        </w:rPr>
-        <w:t xml:space="preserve"> immediately springing to mind, </w:t>
-      </w:r>
-      <w:r>
-        <w:rPr>
-          <w:b w:val="false"/>
-          <w:bCs w:val="false"/>
-          <w:sz w:val="20"/>
-          <w:szCs w:val="20"/>
-          <w:u w:val="none"/>
-        </w:rPr>
-        <w:t>are</w:t>
-      </w:r>
-      <w:r>
-        <w:rPr>
-          <w:b w:val="false"/>
-          <w:bCs w:val="false"/>
-          <w:sz w:val="20"/>
-          <w:szCs w:val="20"/>
-          <w:u w:val="none"/>
-        </w:rPr>
-        <w:t xml:space="preserve"> stack overflows, data loss and corruption and even as the saying goes, ‘getting our wires crossed’ </w:t>
-      </w:r>
-      <w:r>
-        <w:rPr>
-          <w:b w:val="false"/>
-          <w:bCs w:val="false"/>
-          <w:sz w:val="20"/>
-          <w:szCs w:val="20"/>
-          <w:u w:val="none"/>
-        </w:rPr>
-        <w:t>during hyperthreading</w:t>
-      </w:r>
-      <w:r>
-        <w:rPr>
-          <w:b w:val="false"/>
-          <w:bCs w:val="false"/>
-          <w:sz w:val="20"/>
-          <w:szCs w:val="20"/>
-          <w:u w:val="none"/>
-        </w:rPr>
-        <w:t>. At present, we haven’t factored in how to perform a live monitoring of the data flow between each neuron. These are of course second iterations from the first project herein.</w:t>
-      </w:r>
-    </w:p>
-    <w:p>
-      <w:pPr>
-        <w:pStyle w:val="Normal"/>
-        <w:bidi w:val="0"/>
-        <w:jc w:val="left"/>
-        <w:rPr>
-          <w:b w:val="false"/>
-          <w:b w:val="false"/>
-          <w:bCs w:val="false"/>
-          <w:u w:val="none"/>
-        </w:rPr>
-      </w:pPr>
-      <w:r>
-        <w:rPr>
-          <w:b w:val="false"/>
-          <w:bCs w:val="false"/>
-          <w:u w:val="none"/>
-        </w:rPr>
-      </w:r>
-    </w:p>
-    <w:p>
-      <w:pPr>
-        <w:pStyle w:val="Normal"/>
-        <w:bidi w:val="0"/>
-        <w:jc w:val="left"/>
-        <w:rPr>
-          <w:b w:val="false"/>
-          <w:b w:val="false"/>
-          <w:bCs w:val="false"/>
-          <w:u w:val="none"/>
-        </w:rPr>
-      </w:pPr>
-      <w:r>
-        <w:rPr>
-          <w:b w:val="false"/>
-          <w:bCs w:val="false"/>
-          <w:sz w:val="20"/>
-          <w:szCs w:val="20"/>
-          <w:u w:val="none"/>
-        </w:rPr>
-        <w:t>The biggest concern and errors to factor in are multiple data types stored in an indexed ArrayList and whether that will impede on the operation of method callback, thus another test was performed to establish whether Object types and mixed data can be called.</w:t>
-      </w:r>
-    </w:p>
-    <w:p>
-      <w:pPr>
-        <w:pStyle w:val="Normal"/>
-        <w:bidi w:val="0"/>
-        <w:jc w:val="left"/>
-        <w:rPr>
-          <w:b w:val="false"/>
-          <w:b w:val="false"/>
-          <w:bCs w:val="false"/>
-          <w:u w:val="none"/>
-        </w:rPr>
-      </w:pPr>
-      <w:r>
-        <w:rPr>
-          <w:b w:val="false"/>
-          <w:bCs w:val="false"/>
-          <w:u w:val="none"/>
-        </w:rPr>
-      </w:r>
-    </w:p>
-    <w:p>
-      <w:pPr>
-        <w:pStyle w:val="Normal"/>
-        <w:bidi w:val="0"/>
-        <w:jc w:val="left"/>
-        <w:rPr>
-          <w:rFonts w:ascii="Lucida Console" w:hAnsi="Lucida Console"/>
-          <w:sz w:val="14"/>
-          <w:szCs w:val="14"/>
-        </w:rPr>
-      </w:pPr>
-      <w:r>
-        <w:rPr>
-          <w:rFonts w:ascii="Lucida Console" w:hAnsi="Lucida Console"/>
-          <w:sz w:val="14"/>
-          <w:szCs w:val="14"/>
-        </w:rPr>
-        <w:t>package main.java.javatestfiles;</w:t>
-      </w:r>
-    </w:p>
-    <w:p>
-      <w:pPr>
-        <w:pStyle w:val="Normal"/>
-        <w:bidi w:val="0"/>
-        <w:jc w:val="left"/>
-        <w:rPr>
-          <w:rFonts w:ascii="Lucida Console" w:hAnsi="Lucida Console"/>
-          <w:sz w:val="14"/>
-          <w:szCs w:val="14"/>
-        </w:rPr>
-      </w:pPr>
-      <w:r>
-        <w:rPr>
-          <w:rFonts w:ascii="Lucida Console" w:hAnsi="Lucida Console"/>
-          <w:sz w:val="14"/>
-          <w:szCs w:val="14"/>
-        </w:rPr>
-        <w:t>import java.util.*;</w:t>
-      </w:r>
-    </w:p>
-    <w:p>
-      <w:pPr>
-        <w:pStyle w:val="Normal"/>
-        <w:bidi w:val="0"/>
-        <w:jc w:val="left"/>
-        <w:rPr>
-          <w:rFonts w:ascii="Lucida Console" w:hAnsi="Lucida Console"/>
-          <w:sz w:val="14"/>
-          <w:szCs w:val="14"/>
-        </w:rPr>
-      </w:pPr>
-      <w:r>
-        <w:rPr>
-          <w:rFonts w:ascii="Lucida Console" w:hAnsi="Lucida Console"/>
-          <w:sz w:val="14"/>
-          <w:szCs w:val="14"/>
-        </w:rPr>
-      </w:r>
-    </w:p>
-    <w:p>
-      <w:pPr>
-        <w:pStyle w:val="Normal"/>
-        <w:bidi w:val="0"/>
-        <w:jc w:val="left"/>
-        <w:rPr>
-          <w:rFonts w:ascii="Lucida Console" w:hAnsi="Lucida Console"/>
-          <w:sz w:val="14"/>
-          <w:szCs w:val="14"/>
-        </w:rPr>
-      </w:pPr>
-      <w:r>
-        <w:rPr>
-          <w:rFonts w:ascii="Lucida Console" w:hAnsi="Lucida Console"/>
-          <w:sz w:val="14"/>
-          <w:szCs w:val="14"/>
-        </w:rPr>
-        <w:t>/**</w:t>
+      <w:r>
+        <w:rPr>
+          <w:rFonts w:ascii="Lucida Console" w:hAnsi="Lucida Console"/>
+          <w:sz w:val="14"/>
+          <w:szCs w:val="14"/>
+        </w:rPr>
+        <w:t>* The class is designed to test a callback from ArrayList memory</w:t>
       </w:r>
     </w:p>
     <w:p>
@@ -8699,7 +7898,7 @@
           <w:sz w:val="14"/>
           <w:szCs w:val="14"/>
         </w:rPr>
-        <w:t>* The class is designed to test a callback from ArrayList memory</w:t>
+        <w:t>* storage. A method is built which returns a recogniseable value</w:t>
       </w:r>
     </w:p>
     <w:p>
@@ -8727,7 +7926,7 @@
           <w:sz w:val="14"/>
           <w:szCs w:val="14"/>
         </w:rPr>
-        <w:t>* storage. A method is built which returns a recogniseable value</w:t>
+        <w:t xml:space="preserve">* and stored into an indexed memory space, then called via another </w:t>
       </w:r>
     </w:p>
     <w:p>
@@ -8755,7 +7954,7 @@
           <w:sz w:val="14"/>
           <w:szCs w:val="14"/>
         </w:rPr>
-        <w:t xml:space="preserve">* and stored into an indexed memory space, then called via another </w:t>
+        <w:t>* method.</w:t>
       </w:r>
     </w:p>
     <w:p>
@@ -8783,7 +7982,26 @@
           <w:sz w:val="14"/>
           <w:szCs w:val="14"/>
         </w:rPr>
-        <w:t>* method.</w:t>
+        <w:t>*/</w:t>
+      </w:r>
+    </w:p>
+    <w:p>
+      <w:pPr>
+        <w:pStyle w:val="Normal"/>
+        <w:bidi w:val="0"/>
+        <w:jc w:val="left"/>
+        <w:rPr>
+          <w:rFonts w:ascii="Lucida Console" w:hAnsi="Lucida Console"/>
+          <w:sz w:val="14"/>
+          <w:szCs w:val="14"/>
+        </w:rPr>
+      </w:pPr>
+      <w:r>
+        <w:rPr>
+          <w:rFonts w:ascii="Lucida Console" w:hAnsi="Lucida Console"/>
+          <w:sz w:val="14"/>
+          <w:szCs w:val="14"/>
+        </w:rPr>
       </w:r>
     </w:p>
     <w:p>
@@ -8811,26 +8029,769 @@
           <w:sz w:val="14"/>
           <w:szCs w:val="14"/>
         </w:rPr>
-        <w:t>*/</w:t>
-      </w:r>
-    </w:p>
-    <w:p>
-      <w:pPr>
-        <w:pStyle w:val="Normal"/>
-        <w:bidi w:val="0"/>
-        <w:jc w:val="left"/>
-        <w:rPr>
-          <w:rFonts w:ascii="Lucida Console" w:hAnsi="Lucida Console"/>
-          <w:sz w:val="14"/>
-          <w:szCs w:val="14"/>
-        </w:rPr>
-      </w:pPr>
-      <w:r>
-        <w:rPr>
-          <w:rFonts w:ascii="Lucida Console" w:hAnsi="Lucida Console"/>
-          <w:sz w:val="14"/>
-          <w:szCs w:val="14"/>
-        </w:rPr>
+        <w:t>public class MemoryCallBackMixed {</w:t>
+      </w:r>
+    </w:p>
+    <w:p>
+      <w:pPr>
+        <w:pStyle w:val="Normal"/>
+        <w:bidi w:val="0"/>
+        <w:jc w:val="left"/>
+        <w:rPr>
+          <w:rFonts w:ascii="Lucida Console" w:hAnsi="Lucida Console"/>
+          <w:sz w:val="14"/>
+          <w:szCs w:val="14"/>
+        </w:rPr>
+      </w:pPr>
+      <w:r>
+        <w:rPr>
+          <w:rFonts w:ascii="Lucida Console" w:hAnsi="Lucida Console"/>
+          <w:sz w:val="14"/>
+          <w:szCs w:val="14"/>
+        </w:rPr>
+      </w:r>
+    </w:p>
+    <w:p>
+      <w:pPr>
+        <w:pStyle w:val="Normal"/>
+        <w:bidi w:val="0"/>
+        <w:jc w:val="left"/>
+        <w:rPr>
+          <w:rFonts w:ascii="Lucida Console" w:hAnsi="Lucida Console"/>
+          <w:sz w:val="14"/>
+          <w:szCs w:val="14"/>
+        </w:rPr>
+      </w:pPr>
+      <w:r>
+        <w:rPr>
+          <w:rFonts w:ascii="Lucida Console" w:hAnsi="Lucida Console"/>
+          <w:sz w:val="14"/>
+          <w:szCs w:val="14"/>
+        </w:rPr>
+        <w:t xml:space="preserve">    </w:t>
+      </w:r>
+      <w:r>
+        <w:rPr>
+          <w:rFonts w:ascii="Lucida Console" w:hAnsi="Lucida Console"/>
+          <w:sz w:val="14"/>
+          <w:szCs w:val="14"/>
+        </w:rPr>
+        <w:t>public static int Ab() {</w:t>
+      </w:r>
+    </w:p>
+    <w:p>
+      <w:pPr>
+        <w:pStyle w:val="Normal"/>
+        <w:bidi w:val="0"/>
+        <w:jc w:val="left"/>
+        <w:rPr>
+          <w:rFonts w:ascii="Lucida Console" w:hAnsi="Lucida Console"/>
+          <w:sz w:val="14"/>
+          <w:szCs w:val="14"/>
+        </w:rPr>
+      </w:pPr>
+      <w:r>
+        <w:rPr>
+          <w:rFonts w:ascii="Lucida Console" w:hAnsi="Lucida Console"/>
+          <w:sz w:val="14"/>
+          <w:szCs w:val="14"/>
+        </w:rPr>
+        <w:t xml:space="preserve">        </w:t>
+      </w:r>
+    </w:p>
+    <w:p>
+      <w:pPr>
+        <w:pStyle w:val="Normal"/>
+        <w:bidi w:val="0"/>
+        <w:jc w:val="left"/>
+        <w:rPr>
+          <w:rFonts w:ascii="Lucida Console" w:hAnsi="Lucida Console"/>
+          <w:sz w:val="14"/>
+          <w:szCs w:val="14"/>
+        </w:rPr>
+      </w:pPr>
+      <w:r>
+        <w:rPr>
+          <w:rFonts w:ascii="Lucida Console" w:hAnsi="Lucida Console"/>
+          <w:sz w:val="14"/>
+          <w:szCs w:val="14"/>
+        </w:rPr>
+        <w:t xml:space="preserve">        </w:t>
+      </w:r>
+      <w:r>
+        <w:rPr>
+          <w:rFonts w:ascii="Lucida Console" w:hAnsi="Lucida Console"/>
+          <w:sz w:val="14"/>
+          <w:szCs w:val="14"/>
+        </w:rPr>
+        <w:t>int A = 4;</w:t>
+      </w:r>
+    </w:p>
+    <w:p>
+      <w:pPr>
+        <w:pStyle w:val="Normal"/>
+        <w:bidi w:val="0"/>
+        <w:jc w:val="left"/>
+        <w:rPr>
+          <w:rFonts w:ascii="Lucida Console" w:hAnsi="Lucida Console"/>
+          <w:sz w:val="14"/>
+          <w:szCs w:val="14"/>
+        </w:rPr>
+      </w:pPr>
+      <w:r>
+        <w:rPr>
+          <w:rFonts w:ascii="Lucida Console" w:hAnsi="Lucida Console"/>
+          <w:sz w:val="14"/>
+          <w:szCs w:val="14"/>
+        </w:rPr>
+        <w:t xml:space="preserve">        </w:t>
+      </w:r>
+      <w:r>
+        <w:rPr>
+          <w:rFonts w:ascii="Lucida Console" w:hAnsi="Lucida Console"/>
+          <w:sz w:val="14"/>
+          <w:szCs w:val="14"/>
+        </w:rPr>
+        <w:t>int b = 5;</w:t>
+      </w:r>
+    </w:p>
+    <w:p>
+      <w:pPr>
+        <w:pStyle w:val="Normal"/>
+        <w:bidi w:val="0"/>
+        <w:jc w:val="left"/>
+        <w:rPr>
+          <w:rFonts w:ascii="Lucida Console" w:hAnsi="Lucida Console"/>
+          <w:sz w:val="14"/>
+          <w:szCs w:val="14"/>
+        </w:rPr>
+      </w:pPr>
+      <w:r>
+        <w:rPr>
+          <w:rFonts w:ascii="Lucida Console" w:hAnsi="Lucida Console"/>
+          <w:sz w:val="14"/>
+          <w:szCs w:val="14"/>
+        </w:rPr>
+        <w:t xml:space="preserve">        </w:t>
+      </w:r>
+    </w:p>
+    <w:p>
+      <w:pPr>
+        <w:pStyle w:val="Normal"/>
+        <w:bidi w:val="0"/>
+        <w:jc w:val="left"/>
+        <w:rPr>
+          <w:rFonts w:ascii="Lucida Console" w:hAnsi="Lucida Console"/>
+          <w:sz w:val="14"/>
+          <w:szCs w:val="14"/>
+        </w:rPr>
+      </w:pPr>
+      <w:r>
+        <w:rPr>
+          <w:rFonts w:ascii="Lucida Console" w:hAnsi="Lucida Console"/>
+          <w:sz w:val="14"/>
+          <w:szCs w:val="14"/>
+        </w:rPr>
+        <w:t xml:space="preserve">        </w:t>
+      </w:r>
+      <w:r>
+        <w:rPr>
+          <w:rFonts w:ascii="Lucida Console" w:hAnsi="Lucida Console"/>
+          <w:sz w:val="14"/>
+          <w:szCs w:val="14"/>
+        </w:rPr>
+        <w:t>return A + b;</w:t>
+      </w:r>
+    </w:p>
+    <w:p>
+      <w:pPr>
+        <w:pStyle w:val="Normal"/>
+        <w:bidi w:val="0"/>
+        <w:jc w:val="left"/>
+        <w:rPr>
+          <w:rFonts w:ascii="Lucida Console" w:hAnsi="Lucida Console"/>
+          <w:sz w:val="14"/>
+          <w:szCs w:val="14"/>
+        </w:rPr>
+      </w:pPr>
+      <w:r>
+        <w:rPr>
+          <w:rFonts w:ascii="Lucida Console" w:hAnsi="Lucida Console"/>
+          <w:sz w:val="14"/>
+          <w:szCs w:val="14"/>
+        </w:rPr>
+        <w:t xml:space="preserve">    </w:t>
+      </w:r>
+      <w:r>
+        <w:rPr>
+          <w:rFonts w:ascii="Lucida Console" w:hAnsi="Lucida Console"/>
+          <w:sz w:val="14"/>
+          <w:szCs w:val="14"/>
+        </w:rPr>
+        <w:t>}</w:t>
+      </w:r>
+    </w:p>
+    <w:p>
+      <w:pPr>
+        <w:pStyle w:val="Normal"/>
+        <w:bidi w:val="0"/>
+        <w:jc w:val="left"/>
+        <w:rPr>
+          <w:rFonts w:ascii="Lucida Console" w:hAnsi="Lucida Console"/>
+          <w:sz w:val="14"/>
+          <w:szCs w:val="14"/>
+        </w:rPr>
+      </w:pPr>
+      <w:r>
+        <w:rPr>
+          <w:rFonts w:ascii="Lucida Console" w:hAnsi="Lucida Console"/>
+          <w:sz w:val="14"/>
+          <w:szCs w:val="14"/>
+        </w:rPr>
+      </w:r>
+    </w:p>
+    <w:p>
+      <w:pPr>
+        <w:pStyle w:val="Normal"/>
+        <w:bidi w:val="0"/>
+        <w:jc w:val="left"/>
+        <w:rPr>
+          <w:rFonts w:ascii="Lucida Console" w:hAnsi="Lucida Console"/>
+          <w:sz w:val="14"/>
+          <w:szCs w:val="14"/>
+        </w:rPr>
+      </w:pPr>
+      <w:r>
+        <w:rPr>
+          <w:rFonts w:ascii="Lucida Console" w:hAnsi="Lucida Console"/>
+          <w:sz w:val="14"/>
+          <w:szCs w:val="14"/>
+        </w:rPr>
+        <w:t xml:space="preserve">    </w:t>
+      </w:r>
+      <w:r>
+        <w:rPr>
+          <w:rFonts w:ascii="Lucida Console" w:hAnsi="Lucida Console"/>
+          <w:sz w:val="14"/>
+          <w:szCs w:val="14"/>
+        </w:rPr>
+        <w:t>public static void main(String[] args) {</w:t>
+      </w:r>
+    </w:p>
+    <w:p>
+      <w:pPr>
+        <w:pStyle w:val="Normal"/>
+        <w:bidi w:val="0"/>
+        <w:jc w:val="left"/>
+        <w:rPr>
+          <w:rFonts w:ascii="Lucida Console" w:hAnsi="Lucida Console"/>
+          <w:sz w:val="14"/>
+          <w:szCs w:val="14"/>
+        </w:rPr>
+      </w:pPr>
+      <w:r>
+        <w:rPr>
+          <w:rFonts w:ascii="Lucida Console" w:hAnsi="Lucida Console"/>
+          <w:sz w:val="14"/>
+          <w:szCs w:val="14"/>
+        </w:rPr>
+      </w:r>
+    </w:p>
+    <w:p>
+      <w:pPr>
+        <w:pStyle w:val="Normal"/>
+        <w:bidi w:val="0"/>
+        <w:jc w:val="left"/>
+        <w:rPr>
+          <w:rFonts w:ascii="Lucida Console" w:hAnsi="Lucida Console"/>
+          <w:sz w:val="14"/>
+          <w:szCs w:val="14"/>
+        </w:rPr>
+      </w:pPr>
+      <w:r>
+        <w:rPr>
+          <w:rFonts w:ascii="Lucida Console" w:hAnsi="Lucida Console"/>
+          <w:sz w:val="14"/>
+          <w:szCs w:val="14"/>
+        </w:rPr>
+        <w:t xml:space="preserve">        </w:t>
+      </w:r>
+      <w:r>
+        <w:rPr>
+          <w:rFonts w:ascii="Lucida Console" w:hAnsi="Lucida Console"/>
+          <w:sz w:val="14"/>
+          <w:szCs w:val="14"/>
+        </w:rPr>
+        <w:t>int x = 24;</w:t>
+      </w:r>
+    </w:p>
+    <w:p>
+      <w:pPr>
+        <w:pStyle w:val="Normal"/>
+        <w:bidi w:val="0"/>
+        <w:jc w:val="left"/>
+        <w:rPr>
+          <w:rFonts w:ascii="Lucida Console" w:hAnsi="Lucida Console"/>
+          <w:sz w:val="14"/>
+          <w:szCs w:val="14"/>
+        </w:rPr>
+      </w:pPr>
+      <w:r>
+        <w:rPr>
+          <w:rFonts w:ascii="Lucida Console" w:hAnsi="Lucida Console"/>
+          <w:sz w:val="14"/>
+          <w:szCs w:val="14"/>
+        </w:rPr>
+        <w:t xml:space="preserve">        </w:t>
+      </w:r>
+      <w:r>
+        <w:rPr>
+          <w:rFonts w:ascii="Lucida Console" w:hAnsi="Lucida Console"/>
+          <w:sz w:val="14"/>
+          <w:szCs w:val="14"/>
+        </w:rPr>
+        <w:t>int y = 12;</w:t>
+      </w:r>
+    </w:p>
+    <w:p>
+      <w:pPr>
+        <w:pStyle w:val="Normal"/>
+        <w:bidi w:val="0"/>
+        <w:jc w:val="left"/>
+        <w:rPr>
+          <w:rFonts w:ascii="Lucida Console" w:hAnsi="Lucida Console"/>
+          <w:sz w:val="14"/>
+          <w:szCs w:val="14"/>
+        </w:rPr>
+      </w:pPr>
+      <w:r>
+        <w:rPr>
+          <w:rFonts w:ascii="Lucida Console" w:hAnsi="Lucida Console"/>
+          <w:sz w:val="14"/>
+          <w:szCs w:val="14"/>
+        </w:rPr>
+      </w:r>
+    </w:p>
+    <w:p>
+      <w:pPr>
+        <w:pStyle w:val="Normal"/>
+        <w:bidi w:val="0"/>
+        <w:jc w:val="left"/>
+        <w:rPr>
+          <w:rFonts w:ascii="Lucida Console" w:hAnsi="Lucida Console"/>
+          <w:sz w:val="14"/>
+          <w:szCs w:val="14"/>
+        </w:rPr>
+      </w:pPr>
+      <w:r>
+        <w:rPr>
+          <w:rFonts w:ascii="Lucida Console" w:hAnsi="Lucida Console"/>
+          <w:sz w:val="14"/>
+          <w:szCs w:val="14"/>
+        </w:rPr>
+        <w:t xml:space="preserve">        </w:t>
+      </w:r>
+      <w:r>
+        <w:rPr>
+          <w:rFonts w:ascii="Lucida Console" w:hAnsi="Lucida Console"/>
+          <w:sz w:val="14"/>
+          <w:szCs w:val="14"/>
+        </w:rPr>
+        <w:t>ArrayList&lt;Object&gt; coords = new ArrayList();</w:t>
+      </w:r>
+    </w:p>
+    <w:p>
+      <w:pPr>
+        <w:pStyle w:val="Normal"/>
+        <w:bidi w:val="0"/>
+        <w:jc w:val="left"/>
+        <w:rPr>
+          <w:rFonts w:ascii="Lucida Console" w:hAnsi="Lucida Console"/>
+          <w:sz w:val="14"/>
+          <w:szCs w:val="14"/>
+        </w:rPr>
+      </w:pPr>
+      <w:r>
+        <w:rPr>
+          <w:rFonts w:ascii="Lucida Console" w:hAnsi="Lucida Console"/>
+          <w:sz w:val="14"/>
+          <w:szCs w:val="14"/>
+        </w:rPr>
+        <w:t xml:space="preserve">        </w:t>
+      </w:r>
+      <w:r>
+        <w:rPr>
+          <w:rFonts w:ascii="Lucida Console" w:hAnsi="Lucida Console"/>
+          <w:sz w:val="14"/>
+          <w:szCs w:val="14"/>
+        </w:rPr>
+        <w:t>ArrayList&lt;Object&gt; mc = new ArrayList&lt;&gt;();</w:t>
+      </w:r>
+    </w:p>
+    <w:p>
+      <w:pPr>
+        <w:pStyle w:val="Normal"/>
+        <w:bidi w:val="0"/>
+        <w:jc w:val="left"/>
+        <w:rPr>
+          <w:rFonts w:ascii="Lucida Console" w:hAnsi="Lucida Console"/>
+          <w:sz w:val="14"/>
+          <w:szCs w:val="14"/>
+        </w:rPr>
+      </w:pPr>
+      <w:r>
+        <w:rPr>
+          <w:rFonts w:ascii="Lucida Console" w:hAnsi="Lucida Console"/>
+          <w:sz w:val="14"/>
+          <w:szCs w:val="14"/>
+        </w:rPr>
+        <w:t xml:space="preserve">        </w:t>
+      </w:r>
+    </w:p>
+    <w:p>
+      <w:pPr>
+        <w:pStyle w:val="Normal"/>
+        <w:bidi w:val="0"/>
+        <w:jc w:val="left"/>
+        <w:rPr>
+          <w:rFonts w:ascii="Lucida Console" w:hAnsi="Lucida Console"/>
+          <w:sz w:val="14"/>
+          <w:szCs w:val="14"/>
+        </w:rPr>
+      </w:pPr>
+      <w:r>
+        <w:rPr>
+          <w:rFonts w:ascii="Lucida Console" w:hAnsi="Lucida Console"/>
+          <w:sz w:val="14"/>
+          <w:szCs w:val="14"/>
+        </w:rPr>
+        <w:t xml:space="preserve">        </w:t>
+      </w:r>
+      <w:r>
+        <w:rPr>
+          <w:rFonts w:ascii="Lucida Console" w:hAnsi="Lucida Console"/>
+          <w:sz w:val="14"/>
+          <w:szCs w:val="14"/>
+        </w:rPr>
+        <w:t>coords.add(x);</w:t>
+      </w:r>
+    </w:p>
+    <w:p>
+      <w:pPr>
+        <w:pStyle w:val="Normal"/>
+        <w:bidi w:val="0"/>
+        <w:jc w:val="left"/>
+        <w:rPr>
+          <w:rFonts w:ascii="Lucida Console" w:hAnsi="Lucida Console"/>
+          <w:sz w:val="14"/>
+          <w:szCs w:val="14"/>
+        </w:rPr>
+      </w:pPr>
+      <w:r>
+        <w:rPr>
+          <w:rFonts w:ascii="Lucida Console" w:hAnsi="Lucida Console"/>
+          <w:sz w:val="14"/>
+          <w:szCs w:val="14"/>
+        </w:rPr>
+        <w:t xml:space="preserve">        </w:t>
+      </w:r>
+      <w:r>
+        <w:rPr>
+          <w:rFonts w:ascii="Lucida Console" w:hAnsi="Lucida Console"/>
+          <w:sz w:val="14"/>
+          <w:szCs w:val="14"/>
+        </w:rPr>
+        <w:t>coords.add(y);</w:t>
+      </w:r>
+    </w:p>
+    <w:p>
+      <w:pPr>
+        <w:pStyle w:val="Normal"/>
+        <w:bidi w:val="0"/>
+        <w:jc w:val="left"/>
+        <w:rPr>
+          <w:rFonts w:ascii="Lucida Console" w:hAnsi="Lucida Console"/>
+          <w:sz w:val="14"/>
+          <w:szCs w:val="14"/>
+        </w:rPr>
+      </w:pPr>
+      <w:r>
+        <w:rPr>
+          <w:rFonts w:ascii="Lucida Console" w:hAnsi="Lucida Console"/>
+          <w:sz w:val="14"/>
+          <w:szCs w:val="14"/>
+        </w:rPr>
+      </w:r>
+    </w:p>
+    <w:p>
+      <w:pPr>
+        <w:pStyle w:val="Normal"/>
+        <w:bidi w:val="0"/>
+        <w:jc w:val="left"/>
+        <w:rPr>
+          <w:rFonts w:ascii="Lucida Console" w:hAnsi="Lucida Console"/>
+          <w:sz w:val="14"/>
+          <w:szCs w:val="14"/>
+        </w:rPr>
+      </w:pPr>
+      <w:r>
+        <w:rPr>
+          <w:rFonts w:ascii="Lucida Console" w:hAnsi="Lucida Console"/>
+          <w:sz w:val="14"/>
+          <w:szCs w:val="14"/>
+        </w:rPr>
+        <w:t xml:space="preserve">        </w:t>
+      </w:r>
+      <w:r>
+        <w:rPr>
+          <w:rFonts w:ascii="Lucida Console" w:hAnsi="Lucida Console"/>
+          <w:sz w:val="14"/>
+          <w:szCs w:val="14"/>
+        </w:rPr>
+        <w:t>mc.add("Hello");</w:t>
+      </w:r>
+    </w:p>
+    <w:p>
+      <w:pPr>
+        <w:pStyle w:val="Normal"/>
+        <w:bidi w:val="0"/>
+        <w:jc w:val="left"/>
+        <w:rPr>
+          <w:rFonts w:ascii="Lucida Console" w:hAnsi="Lucida Console"/>
+          <w:sz w:val="14"/>
+          <w:szCs w:val="14"/>
+        </w:rPr>
+      </w:pPr>
+      <w:r>
+        <w:rPr>
+          <w:rFonts w:ascii="Lucida Console" w:hAnsi="Lucida Console"/>
+          <w:sz w:val="14"/>
+          <w:szCs w:val="14"/>
+        </w:rPr>
+        <w:t xml:space="preserve">        </w:t>
+      </w:r>
+      <w:r>
+        <w:rPr>
+          <w:rFonts w:ascii="Lucida Console" w:hAnsi="Lucida Console"/>
+          <w:sz w:val="14"/>
+          <w:szCs w:val="14"/>
+        </w:rPr>
+        <w:t>mc.add(2);</w:t>
+      </w:r>
+    </w:p>
+    <w:p>
+      <w:pPr>
+        <w:pStyle w:val="Normal"/>
+        <w:bidi w:val="0"/>
+        <w:jc w:val="left"/>
+        <w:rPr>
+          <w:rFonts w:ascii="Lucida Console" w:hAnsi="Lucida Console"/>
+          <w:sz w:val="14"/>
+          <w:szCs w:val="14"/>
+        </w:rPr>
+      </w:pPr>
+      <w:r>
+        <w:rPr>
+          <w:rFonts w:ascii="Lucida Console" w:hAnsi="Lucida Console"/>
+          <w:sz w:val="14"/>
+          <w:szCs w:val="14"/>
+        </w:rPr>
+        <w:t xml:space="preserve">        </w:t>
+      </w:r>
+      <w:r>
+        <w:rPr>
+          <w:rFonts w:ascii="Lucida Console" w:hAnsi="Lucida Console"/>
+          <w:sz w:val="14"/>
+          <w:szCs w:val="14"/>
+        </w:rPr>
+        <w:t>mc.add(Ab());</w:t>
+      </w:r>
+    </w:p>
+    <w:p>
+      <w:pPr>
+        <w:pStyle w:val="Normal"/>
+        <w:bidi w:val="0"/>
+        <w:jc w:val="left"/>
+        <w:rPr>
+          <w:rFonts w:ascii="Lucida Console" w:hAnsi="Lucida Console"/>
+          <w:sz w:val="14"/>
+          <w:szCs w:val="14"/>
+        </w:rPr>
+      </w:pPr>
+      <w:r>
+        <w:rPr>
+          <w:rFonts w:ascii="Lucida Console" w:hAnsi="Lucida Console"/>
+          <w:sz w:val="14"/>
+          <w:szCs w:val="14"/>
+        </w:rPr>
+        <w:t xml:space="preserve">        </w:t>
+      </w:r>
+      <w:r>
+        <w:rPr>
+          <w:rFonts w:ascii="Lucida Console" w:hAnsi="Lucida Console"/>
+          <w:sz w:val="14"/>
+          <w:szCs w:val="14"/>
+        </w:rPr>
+        <w:t>mc.add(coords);</w:t>
+      </w:r>
+    </w:p>
+    <w:p>
+      <w:pPr>
+        <w:pStyle w:val="Normal"/>
+        <w:bidi w:val="0"/>
+        <w:jc w:val="left"/>
+        <w:rPr>
+          <w:rFonts w:ascii="Lucida Console" w:hAnsi="Lucida Console"/>
+          <w:sz w:val="14"/>
+          <w:szCs w:val="14"/>
+        </w:rPr>
+      </w:pPr>
+      <w:r>
+        <w:rPr>
+          <w:rFonts w:ascii="Lucida Console" w:hAnsi="Lucida Console"/>
+          <w:sz w:val="14"/>
+          <w:szCs w:val="14"/>
+        </w:rPr>
+      </w:r>
+    </w:p>
+    <w:p>
+      <w:pPr>
+        <w:pStyle w:val="Normal"/>
+        <w:bidi w:val="0"/>
+        <w:jc w:val="left"/>
+        <w:rPr>
+          <w:rFonts w:ascii="Lucida Console" w:hAnsi="Lucida Console"/>
+          <w:sz w:val="14"/>
+          <w:szCs w:val="14"/>
+        </w:rPr>
+      </w:pPr>
+      <w:r>
+        <w:rPr>
+          <w:rFonts w:ascii="Lucida Console" w:hAnsi="Lucida Console"/>
+          <w:sz w:val="14"/>
+          <w:szCs w:val="14"/>
+        </w:rPr>
+        <w:t xml:space="preserve">        </w:t>
+      </w:r>
+      <w:r>
+        <w:rPr>
+          <w:rFonts w:ascii="Lucida Console" w:hAnsi="Lucida Console"/>
+          <w:sz w:val="14"/>
+          <w:szCs w:val="14"/>
+        </w:rPr>
+        <w:t>System.out.println(mc.get(0));</w:t>
+      </w:r>
+    </w:p>
+    <w:p>
+      <w:pPr>
+        <w:pStyle w:val="Normal"/>
+        <w:bidi w:val="0"/>
+        <w:jc w:val="left"/>
+        <w:rPr>
+          <w:rFonts w:ascii="Lucida Console" w:hAnsi="Lucida Console"/>
+          <w:sz w:val="14"/>
+          <w:szCs w:val="14"/>
+        </w:rPr>
+      </w:pPr>
+      <w:r>
+        <w:rPr>
+          <w:rFonts w:ascii="Lucida Console" w:hAnsi="Lucida Console"/>
+          <w:sz w:val="14"/>
+          <w:szCs w:val="14"/>
+        </w:rPr>
+        <w:t xml:space="preserve">        </w:t>
+      </w:r>
+      <w:r>
+        <w:rPr>
+          <w:rFonts w:ascii="Lucida Console" w:hAnsi="Lucida Console"/>
+          <w:sz w:val="14"/>
+          <w:szCs w:val="14"/>
+        </w:rPr>
+        <w:t>System.out.println(mc.get(1));</w:t>
+      </w:r>
+    </w:p>
+    <w:p>
+      <w:pPr>
+        <w:pStyle w:val="Normal"/>
+        <w:bidi w:val="0"/>
+        <w:jc w:val="left"/>
+        <w:rPr>
+          <w:rFonts w:ascii="Lucida Console" w:hAnsi="Lucida Console"/>
+          <w:sz w:val="14"/>
+          <w:szCs w:val="14"/>
+        </w:rPr>
+      </w:pPr>
+      <w:r>
+        <w:rPr>
+          <w:rFonts w:ascii="Lucida Console" w:hAnsi="Lucida Console"/>
+          <w:sz w:val="14"/>
+          <w:szCs w:val="14"/>
+        </w:rPr>
+        <w:t xml:space="preserve">        </w:t>
+      </w:r>
+      <w:r>
+        <w:rPr>
+          <w:rFonts w:ascii="Lucida Console" w:hAnsi="Lucida Console"/>
+          <w:sz w:val="14"/>
+          <w:szCs w:val="14"/>
+        </w:rPr>
+        <w:t>System.out.println(mc.get(2));</w:t>
+      </w:r>
+    </w:p>
+    <w:p>
+      <w:pPr>
+        <w:pStyle w:val="Normal"/>
+        <w:bidi w:val="0"/>
+        <w:jc w:val="left"/>
+        <w:rPr>
+          <w:rFonts w:ascii="Lucida Console" w:hAnsi="Lucida Console"/>
+          <w:sz w:val="14"/>
+          <w:szCs w:val="14"/>
+        </w:rPr>
+      </w:pPr>
+      <w:r>
+        <w:rPr>
+          <w:rFonts w:ascii="Lucida Console" w:hAnsi="Lucida Console"/>
+          <w:sz w:val="14"/>
+          <w:szCs w:val="14"/>
+        </w:rPr>
+        <w:t xml:space="preserve">        </w:t>
+      </w:r>
+      <w:r>
+        <w:rPr>
+          <w:rFonts w:ascii="Lucida Console" w:hAnsi="Lucida Console"/>
+          <w:sz w:val="14"/>
+          <w:szCs w:val="14"/>
+        </w:rPr>
+        <w:t>System.out.println(mc.get(3));</w:t>
+      </w:r>
+    </w:p>
+    <w:p>
+      <w:pPr>
+        <w:pStyle w:val="Normal"/>
+        <w:bidi w:val="0"/>
+        <w:jc w:val="left"/>
+        <w:rPr>
+          <w:rFonts w:ascii="Lucida Console" w:hAnsi="Lucida Console"/>
+          <w:sz w:val="14"/>
+          <w:szCs w:val="14"/>
+        </w:rPr>
+      </w:pPr>
+      <w:r>
+        <w:rPr>
+          <w:rFonts w:ascii="Lucida Console" w:hAnsi="Lucida Console"/>
+          <w:sz w:val="14"/>
+          <w:szCs w:val="14"/>
+        </w:rPr>
+        <w:t xml:space="preserve">    </w:t>
+      </w:r>
+      <w:r>
+        <w:rPr>
+          <w:rFonts w:ascii="Lucida Console" w:hAnsi="Lucida Console"/>
+          <w:sz w:val="14"/>
+          <w:szCs w:val="14"/>
+        </w:rPr>
+        <w:t>}</w:t>
       </w:r>
     </w:p>
     <w:p>
@@ -8858,205 +8819,6 @@
           <w:sz w:val="14"/>
           <w:szCs w:val="14"/>
         </w:rPr>
-        <w:t>public class MemoryCallBackMixed {</w:t>
-      </w:r>
-    </w:p>
-    <w:p>
-      <w:pPr>
-        <w:pStyle w:val="Normal"/>
-        <w:bidi w:val="0"/>
-        <w:jc w:val="left"/>
-        <w:rPr>
-          <w:rFonts w:ascii="Lucida Console" w:hAnsi="Lucida Console"/>
-          <w:sz w:val="14"/>
-          <w:szCs w:val="14"/>
-        </w:rPr>
-      </w:pPr>
-      <w:r>
-        <w:rPr>
-          <w:rFonts w:ascii="Lucida Console" w:hAnsi="Lucida Console"/>
-          <w:sz w:val="14"/>
-          <w:szCs w:val="14"/>
-        </w:rPr>
-      </w:r>
-    </w:p>
-    <w:p>
-      <w:pPr>
-        <w:pStyle w:val="Normal"/>
-        <w:bidi w:val="0"/>
-        <w:jc w:val="left"/>
-        <w:rPr>
-          <w:rFonts w:ascii="Lucida Console" w:hAnsi="Lucida Console"/>
-          <w:sz w:val="14"/>
-          <w:szCs w:val="14"/>
-        </w:rPr>
-      </w:pPr>
-      <w:r>
-        <w:rPr>
-          <w:rFonts w:ascii="Lucida Console" w:hAnsi="Lucida Console"/>
-          <w:sz w:val="14"/>
-          <w:szCs w:val="14"/>
-        </w:rPr>
-        <w:t xml:space="preserve">    </w:t>
-      </w:r>
-      <w:r>
-        <w:rPr>
-          <w:rFonts w:ascii="Lucida Console" w:hAnsi="Lucida Console"/>
-          <w:sz w:val="14"/>
-          <w:szCs w:val="14"/>
-        </w:rPr>
-        <w:t>public static int Ab() {</w:t>
-      </w:r>
-    </w:p>
-    <w:p>
-      <w:pPr>
-        <w:pStyle w:val="Normal"/>
-        <w:bidi w:val="0"/>
-        <w:jc w:val="left"/>
-        <w:rPr>
-          <w:rFonts w:ascii="Lucida Console" w:hAnsi="Lucida Console"/>
-          <w:sz w:val="14"/>
-          <w:szCs w:val="14"/>
-        </w:rPr>
-      </w:pPr>
-      <w:r>
-        <w:rPr>
-          <w:rFonts w:ascii="Lucida Console" w:hAnsi="Lucida Console"/>
-          <w:sz w:val="14"/>
-          <w:szCs w:val="14"/>
-        </w:rPr>
-        <w:t xml:space="preserve">        </w:t>
-      </w:r>
-    </w:p>
-    <w:p>
-      <w:pPr>
-        <w:pStyle w:val="Normal"/>
-        <w:bidi w:val="0"/>
-        <w:jc w:val="left"/>
-        <w:rPr>
-          <w:rFonts w:ascii="Lucida Console" w:hAnsi="Lucida Console"/>
-          <w:sz w:val="14"/>
-          <w:szCs w:val="14"/>
-        </w:rPr>
-      </w:pPr>
-      <w:r>
-        <w:rPr>
-          <w:rFonts w:ascii="Lucida Console" w:hAnsi="Lucida Console"/>
-          <w:sz w:val="14"/>
-          <w:szCs w:val="14"/>
-        </w:rPr>
-        <w:t xml:space="preserve">        </w:t>
-      </w:r>
-      <w:r>
-        <w:rPr>
-          <w:rFonts w:ascii="Lucida Console" w:hAnsi="Lucida Console"/>
-          <w:sz w:val="14"/>
-          <w:szCs w:val="14"/>
-        </w:rPr>
-        <w:t>int A = 4;</w:t>
-      </w:r>
-    </w:p>
-    <w:p>
-      <w:pPr>
-        <w:pStyle w:val="Normal"/>
-        <w:bidi w:val="0"/>
-        <w:jc w:val="left"/>
-        <w:rPr>
-          <w:rFonts w:ascii="Lucida Console" w:hAnsi="Lucida Console"/>
-          <w:sz w:val="14"/>
-          <w:szCs w:val="14"/>
-        </w:rPr>
-      </w:pPr>
-      <w:r>
-        <w:rPr>
-          <w:rFonts w:ascii="Lucida Console" w:hAnsi="Lucida Console"/>
-          <w:sz w:val="14"/>
-          <w:szCs w:val="14"/>
-        </w:rPr>
-        <w:t xml:space="preserve">        </w:t>
-      </w:r>
-      <w:r>
-        <w:rPr>
-          <w:rFonts w:ascii="Lucida Console" w:hAnsi="Lucida Console"/>
-          <w:sz w:val="14"/>
-          <w:szCs w:val="14"/>
-        </w:rPr>
-        <w:t>int b = 5;</w:t>
-      </w:r>
-    </w:p>
-    <w:p>
-      <w:pPr>
-        <w:pStyle w:val="Normal"/>
-        <w:bidi w:val="0"/>
-        <w:jc w:val="left"/>
-        <w:rPr>
-          <w:rFonts w:ascii="Lucida Console" w:hAnsi="Lucida Console"/>
-          <w:sz w:val="14"/>
-          <w:szCs w:val="14"/>
-        </w:rPr>
-      </w:pPr>
-      <w:r>
-        <w:rPr>
-          <w:rFonts w:ascii="Lucida Console" w:hAnsi="Lucida Console"/>
-          <w:sz w:val="14"/>
-          <w:szCs w:val="14"/>
-        </w:rPr>
-        <w:t xml:space="preserve">        </w:t>
-      </w:r>
-    </w:p>
-    <w:p>
-      <w:pPr>
-        <w:pStyle w:val="Normal"/>
-        <w:bidi w:val="0"/>
-        <w:jc w:val="left"/>
-        <w:rPr>
-          <w:rFonts w:ascii="Lucida Console" w:hAnsi="Lucida Console"/>
-          <w:sz w:val="14"/>
-          <w:szCs w:val="14"/>
-        </w:rPr>
-      </w:pPr>
-      <w:r>
-        <w:rPr>
-          <w:rFonts w:ascii="Lucida Console" w:hAnsi="Lucida Console"/>
-          <w:sz w:val="14"/>
-          <w:szCs w:val="14"/>
-        </w:rPr>
-        <w:t xml:space="preserve">        </w:t>
-      </w:r>
-      <w:r>
-        <w:rPr>
-          <w:rFonts w:ascii="Lucida Console" w:hAnsi="Lucida Console"/>
-          <w:sz w:val="14"/>
-          <w:szCs w:val="14"/>
-        </w:rPr>
-        <w:t>return A + b;</w:t>
-      </w:r>
-    </w:p>
-    <w:p>
-      <w:pPr>
-        <w:pStyle w:val="Normal"/>
-        <w:bidi w:val="0"/>
-        <w:jc w:val="left"/>
-        <w:rPr>
-          <w:rFonts w:ascii="Lucida Console" w:hAnsi="Lucida Console"/>
-          <w:sz w:val="14"/>
-          <w:szCs w:val="14"/>
-        </w:rPr>
-      </w:pPr>
-      <w:r>
-        <w:rPr>
-          <w:rFonts w:ascii="Lucida Console" w:hAnsi="Lucida Console"/>
-          <w:sz w:val="14"/>
-          <w:szCs w:val="14"/>
-        </w:rPr>
-        <w:t xml:space="preserve">    </w:t>
-      </w:r>
-      <w:r>
-        <w:rPr>
-          <w:rFonts w:ascii="Lucida Console" w:hAnsi="Lucida Console"/>
-          <w:sz w:val="14"/>
-          <w:szCs w:val="14"/>
-        </w:rPr>
         <w:t>}</w:t>
       </w:r>
     </w:p>
@@ -9096,597 +8858,6 @@
           <w:sz w:val="14"/>
           <w:szCs w:val="14"/>
         </w:rPr>
-        <w:t xml:space="preserve">    </w:t>
-      </w:r>
-      <w:r>
-        <w:rPr>
-          <w:rFonts w:ascii="Lucida Console" w:hAnsi="Lucida Console"/>
-          <w:sz w:val="14"/>
-          <w:szCs w:val="14"/>
-        </w:rPr>
-        <w:t>public static void main(String[] args) {</w:t>
-      </w:r>
-    </w:p>
-    <w:p>
-      <w:pPr>
-        <w:pStyle w:val="Normal"/>
-        <w:bidi w:val="0"/>
-        <w:jc w:val="left"/>
-        <w:rPr>
-          <w:rFonts w:ascii="Lucida Console" w:hAnsi="Lucida Console"/>
-          <w:sz w:val="14"/>
-          <w:szCs w:val="14"/>
-        </w:rPr>
-      </w:pPr>
-      <w:r>
-        <w:rPr>
-          <w:rFonts w:ascii="Lucida Console" w:hAnsi="Lucida Console"/>
-          <w:sz w:val="14"/>
-          <w:szCs w:val="14"/>
-        </w:rPr>
-      </w:r>
-    </w:p>
-    <w:p>
-      <w:pPr>
-        <w:pStyle w:val="Normal"/>
-        <w:bidi w:val="0"/>
-        <w:jc w:val="left"/>
-        <w:rPr>
-          <w:rFonts w:ascii="Lucida Console" w:hAnsi="Lucida Console"/>
-          <w:sz w:val="14"/>
-          <w:szCs w:val="14"/>
-        </w:rPr>
-      </w:pPr>
-      <w:r>
-        <w:rPr>
-          <w:rFonts w:ascii="Lucida Console" w:hAnsi="Lucida Console"/>
-          <w:sz w:val="14"/>
-          <w:szCs w:val="14"/>
-        </w:rPr>
-        <w:t xml:space="preserve">        </w:t>
-      </w:r>
-      <w:r>
-        <w:rPr>
-          <w:rFonts w:ascii="Lucida Console" w:hAnsi="Lucida Console"/>
-          <w:sz w:val="14"/>
-          <w:szCs w:val="14"/>
-        </w:rPr>
-        <w:t>int x = 24;</w:t>
-      </w:r>
-    </w:p>
-    <w:p>
-      <w:pPr>
-        <w:pStyle w:val="Normal"/>
-        <w:bidi w:val="0"/>
-        <w:jc w:val="left"/>
-        <w:rPr>
-          <w:rFonts w:ascii="Lucida Console" w:hAnsi="Lucida Console"/>
-          <w:sz w:val="14"/>
-          <w:szCs w:val="14"/>
-        </w:rPr>
-      </w:pPr>
-      <w:r>
-        <w:rPr>
-          <w:rFonts w:ascii="Lucida Console" w:hAnsi="Lucida Console"/>
-          <w:sz w:val="14"/>
-          <w:szCs w:val="14"/>
-        </w:rPr>
-        <w:t xml:space="preserve">        </w:t>
-      </w:r>
-      <w:r>
-        <w:rPr>
-          <w:rFonts w:ascii="Lucida Console" w:hAnsi="Lucida Console"/>
-          <w:sz w:val="14"/>
-          <w:szCs w:val="14"/>
-        </w:rPr>
-        <w:t>int y = 12;</w:t>
-      </w:r>
-    </w:p>
-    <w:p>
-      <w:pPr>
-        <w:pStyle w:val="Normal"/>
-        <w:bidi w:val="0"/>
-        <w:jc w:val="left"/>
-        <w:rPr>
-          <w:rFonts w:ascii="Lucida Console" w:hAnsi="Lucida Console"/>
-          <w:sz w:val="14"/>
-          <w:szCs w:val="14"/>
-        </w:rPr>
-      </w:pPr>
-      <w:r>
-        <w:rPr>
-          <w:rFonts w:ascii="Lucida Console" w:hAnsi="Lucida Console"/>
-          <w:sz w:val="14"/>
-          <w:szCs w:val="14"/>
-        </w:rPr>
-      </w:r>
-    </w:p>
-    <w:p>
-      <w:pPr>
-        <w:pStyle w:val="Normal"/>
-        <w:bidi w:val="0"/>
-        <w:jc w:val="left"/>
-        <w:rPr>
-          <w:rFonts w:ascii="Lucida Console" w:hAnsi="Lucida Console"/>
-          <w:sz w:val="14"/>
-          <w:szCs w:val="14"/>
-        </w:rPr>
-      </w:pPr>
-      <w:r>
-        <w:rPr>
-          <w:rFonts w:ascii="Lucida Console" w:hAnsi="Lucida Console"/>
-          <w:sz w:val="14"/>
-          <w:szCs w:val="14"/>
-        </w:rPr>
-        <w:t xml:space="preserve">        </w:t>
-      </w:r>
-      <w:r>
-        <w:rPr>
-          <w:rFonts w:ascii="Lucida Console" w:hAnsi="Lucida Console"/>
-          <w:sz w:val="14"/>
-          <w:szCs w:val="14"/>
-        </w:rPr>
-        <w:t>ArrayList&lt;Object&gt; coords = new ArrayList();</w:t>
-      </w:r>
-    </w:p>
-    <w:p>
-      <w:pPr>
-        <w:pStyle w:val="Normal"/>
-        <w:bidi w:val="0"/>
-        <w:jc w:val="left"/>
-        <w:rPr>
-          <w:rFonts w:ascii="Lucida Console" w:hAnsi="Lucida Console"/>
-          <w:sz w:val="14"/>
-          <w:szCs w:val="14"/>
-        </w:rPr>
-      </w:pPr>
-      <w:r>
-        <w:rPr>
-          <w:rFonts w:ascii="Lucida Console" w:hAnsi="Lucida Console"/>
-          <w:sz w:val="14"/>
-          <w:szCs w:val="14"/>
-        </w:rPr>
-        <w:t xml:space="preserve">        </w:t>
-      </w:r>
-      <w:r>
-        <w:rPr>
-          <w:rFonts w:ascii="Lucida Console" w:hAnsi="Lucida Console"/>
-          <w:sz w:val="14"/>
-          <w:szCs w:val="14"/>
-        </w:rPr>
-        <w:t>ArrayList&lt;Object&gt; mc = new ArrayList&lt;&gt;();</w:t>
-      </w:r>
-    </w:p>
-    <w:p>
-      <w:pPr>
-        <w:pStyle w:val="Normal"/>
-        <w:bidi w:val="0"/>
-        <w:jc w:val="left"/>
-        <w:rPr>
-          <w:rFonts w:ascii="Lucida Console" w:hAnsi="Lucida Console"/>
-          <w:sz w:val="14"/>
-          <w:szCs w:val="14"/>
-        </w:rPr>
-      </w:pPr>
-      <w:r>
-        <w:rPr>
-          <w:rFonts w:ascii="Lucida Console" w:hAnsi="Lucida Console"/>
-          <w:sz w:val="14"/>
-          <w:szCs w:val="14"/>
-        </w:rPr>
-        <w:t xml:space="preserve">        </w:t>
-      </w:r>
-    </w:p>
-    <w:p>
-      <w:pPr>
-        <w:pStyle w:val="Normal"/>
-        <w:bidi w:val="0"/>
-        <w:jc w:val="left"/>
-        <w:rPr>
-          <w:rFonts w:ascii="Lucida Console" w:hAnsi="Lucida Console"/>
-          <w:sz w:val="14"/>
-          <w:szCs w:val="14"/>
-        </w:rPr>
-      </w:pPr>
-      <w:r>
-        <w:rPr>
-          <w:rFonts w:ascii="Lucida Console" w:hAnsi="Lucida Console"/>
-          <w:sz w:val="14"/>
-          <w:szCs w:val="14"/>
-        </w:rPr>
-        <w:t xml:space="preserve">        </w:t>
-      </w:r>
-      <w:r>
-        <w:rPr>
-          <w:rFonts w:ascii="Lucida Console" w:hAnsi="Lucida Console"/>
-          <w:sz w:val="14"/>
-          <w:szCs w:val="14"/>
-        </w:rPr>
-        <w:t>coords.add(x);</w:t>
-      </w:r>
-    </w:p>
-    <w:p>
-      <w:pPr>
-        <w:pStyle w:val="Normal"/>
-        <w:bidi w:val="0"/>
-        <w:jc w:val="left"/>
-        <w:rPr>
-          <w:rFonts w:ascii="Lucida Console" w:hAnsi="Lucida Console"/>
-          <w:sz w:val="14"/>
-          <w:szCs w:val="14"/>
-        </w:rPr>
-      </w:pPr>
-      <w:r>
-        <w:rPr>
-          <w:rFonts w:ascii="Lucida Console" w:hAnsi="Lucida Console"/>
-          <w:sz w:val="14"/>
-          <w:szCs w:val="14"/>
-        </w:rPr>
-        <w:t xml:space="preserve">        </w:t>
-      </w:r>
-      <w:r>
-        <w:rPr>
-          <w:rFonts w:ascii="Lucida Console" w:hAnsi="Lucida Console"/>
-          <w:sz w:val="14"/>
-          <w:szCs w:val="14"/>
-        </w:rPr>
-        <w:t>coords.add(y);</w:t>
-      </w:r>
-    </w:p>
-    <w:p>
-      <w:pPr>
-        <w:pStyle w:val="Normal"/>
-        <w:bidi w:val="0"/>
-        <w:jc w:val="left"/>
-        <w:rPr>
-          <w:rFonts w:ascii="Lucida Console" w:hAnsi="Lucida Console"/>
-          <w:sz w:val="14"/>
-          <w:szCs w:val="14"/>
-        </w:rPr>
-      </w:pPr>
-      <w:r>
-        <w:rPr>
-          <w:rFonts w:ascii="Lucida Console" w:hAnsi="Lucida Console"/>
-          <w:sz w:val="14"/>
-          <w:szCs w:val="14"/>
-        </w:rPr>
-      </w:r>
-    </w:p>
-    <w:p>
-      <w:pPr>
-        <w:pStyle w:val="Normal"/>
-        <w:bidi w:val="0"/>
-        <w:jc w:val="left"/>
-        <w:rPr>
-          <w:rFonts w:ascii="Lucida Console" w:hAnsi="Lucida Console"/>
-          <w:sz w:val="14"/>
-          <w:szCs w:val="14"/>
-        </w:rPr>
-      </w:pPr>
-      <w:r>
-        <w:rPr>
-          <w:rFonts w:ascii="Lucida Console" w:hAnsi="Lucida Console"/>
-          <w:sz w:val="14"/>
-          <w:szCs w:val="14"/>
-        </w:rPr>
-        <w:t xml:space="preserve">        </w:t>
-      </w:r>
-      <w:r>
-        <w:rPr>
-          <w:rFonts w:ascii="Lucida Console" w:hAnsi="Lucida Console"/>
-          <w:sz w:val="14"/>
-          <w:szCs w:val="14"/>
-        </w:rPr>
-        <w:t>mc.add("Hello");</w:t>
-      </w:r>
-    </w:p>
-    <w:p>
-      <w:pPr>
-        <w:pStyle w:val="Normal"/>
-        <w:bidi w:val="0"/>
-        <w:jc w:val="left"/>
-        <w:rPr>
-          <w:rFonts w:ascii="Lucida Console" w:hAnsi="Lucida Console"/>
-          <w:sz w:val="14"/>
-          <w:szCs w:val="14"/>
-        </w:rPr>
-      </w:pPr>
-      <w:r>
-        <w:rPr>
-          <w:rFonts w:ascii="Lucida Console" w:hAnsi="Lucida Console"/>
-          <w:sz w:val="14"/>
-          <w:szCs w:val="14"/>
-        </w:rPr>
-        <w:t xml:space="preserve">        </w:t>
-      </w:r>
-      <w:r>
-        <w:rPr>
-          <w:rFonts w:ascii="Lucida Console" w:hAnsi="Lucida Console"/>
-          <w:sz w:val="14"/>
-          <w:szCs w:val="14"/>
-        </w:rPr>
-        <w:t>mc.add(2);</w:t>
-      </w:r>
-    </w:p>
-    <w:p>
-      <w:pPr>
-        <w:pStyle w:val="Normal"/>
-        <w:bidi w:val="0"/>
-        <w:jc w:val="left"/>
-        <w:rPr>
-          <w:rFonts w:ascii="Lucida Console" w:hAnsi="Lucida Console"/>
-          <w:sz w:val="14"/>
-          <w:szCs w:val="14"/>
-        </w:rPr>
-      </w:pPr>
-      <w:r>
-        <w:rPr>
-          <w:rFonts w:ascii="Lucida Console" w:hAnsi="Lucida Console"/>
-          <w:sz w:val="14"/>
-          <w:szCs w:val="14"/>
-        </w:rPr>
-        <w:t xml:space="preserve">        </w:t>
-      </w:r>
-      <w:r>
-        <w:rPr>
-          <w:rFonts w:ascii="Lucida Console" w:hAnsi="Lucida Console"/>
-          <w:sz w:val="14"/>
-          <w:szCs w:val="14"/>
-        </w:rPr>
-        <w:t>mc.add(Ab());</w:t>
-      </w:r>
-    </w:p>
-    <w:p>
-      <w:pPr>
-        <w:pStyle w:val="Normal"/>
-        <w:bidi w:val="0"/>
-        <w:jc w:val="left"/>
-        <w:rPr>
-          <w:rFonts w:ascii="Lucida Console" w:hAnsi="Lucida Console"/>
-          <w:sz w:val="14"/>
-          <w:szCs w:val="14"/>
-        </w:rPr>
-      </w:pPr>
-      <w:r>
-        <w:rPr>
-          <w:rFonts w:ascii="Lucida Console" w:hAnsi="Lucida Console"/>
-          <w:sz w:val="14"/>
-          <w:szCs w:val="14"/>
-        </w:rPr>
-        <w:t xml:space="preserve">        </w:t>
-      </w:r>
-      <w:r>
-        <w:rPr>
-          <w:rFonts w:ascii="Lucida Console" w:hAnsi="Lucida Console"/>
-          <w:sz w:val="14"/>
-          <w:szCs w:val="14"/>
-        </w:rPr>
-        <w:t>mc.add(coords);</w:t>
-      </w:r>
-    </w:p>
-    <w:p>
-      <w:pPr>
-        <w:pStyle w:val="Normal"/>
-        <w:bidi w:val="0"/>
-        <w:jc w:val="left"/>
-        <w:rPr>
-          <w:rFonts w:ascii="Lucida Console" w:hAnsi="Lucida Console"/>
-          <w:sz w:val="14"/>
-          <w:szCs w:val="14"/>
-        </w:rPr>
-      </w:pPr>
-      <w:r>
-        <w:rPr>
-          <w:rFonts w:ascii="Lucida Console" w:hAnsi="Lucida Console"/>
-          <w:sz w:val="14"/>
-          <w:szCs w:val="14"/>
-        </w:rPr>
-      </w:r>
-    </w:p>
-    <w:p>
-      <w:pPr>
-        <w:pStyle w:val="Normal"/>
-        <w:bidi w:val="0"/>
-        <w:jc w:val="left"/>
-        <w:rPr>
-          <w:rFonts w:ascii="Lucida Console" w:hAnsi="Lucida Console"/>
-          <w:sz w:val="14"/>
-          <w:szCs w:val="14"/>
-        </w:rPr>
-      </w:pPr>
-      <w:r>
-        <w:rPr>
-          <w:rFonts w:ascii="Lucida Console" w:hAnsi="Lucida Console"/>
-          <w:sz w:val="14"/>
-          <w:szCs w:val="14"/>
-        </w:rPr>
-        <w:t xml:space="preserve">        </w:t>
-      </w:r>
-      <w:r>
-        <w:rPr>
-          <w:rFonts w:ascii="Lucida Console" w:hAnsi="Lucida Console"/>
-          <w:sz w:val="14"/>
-          <w:szCs w:val="14"/>
-        </w:rPr>
-        <w:t>System.out.println(mc.get(0));</w:t>
-      </w:r>
-    </w:p>
-    <w:p>
-      <w:pPr>
-        <w:pStyle w:val="Normal"/>
-        <w:bidi w:val="0"/>
-        <w:jc w:val="left"/>
-        <w:rPr>
-          <w:rFonts w:ascii="Lucida Console" w:hAnsi="Lucida Console"/>
-          <w:sz w:val="14"/>
-          <w:szCs w:val="14"/>
-        </w:rPr>
-      </w:pPr>
-      <w:r>
-        <w:rPr>
-          <w:rFonts w:ascii="Lucida Console" w:hAnsi="Lucida Console"/>
-          <w:sz w:val="14"/>
-          <w:szCs w:val="14"/>
-        </w:rPr>
-        <w:t xml:space="preserve">        </w:t>
-      </w:r>
-      <w:r>
-        <w:rPr>
-          <w:rFonts w:ascii="Lucida Console" w:hAnsi="Lucida Console"/>
-          <w:sz w:val="14"/>
-          <w:szCs w:val="14"/>
-        </w:rPr>
-        <w:t>System.out.println(mc.get(1));</w:t>
-      </w:r>
-    </w:p>
-    <w:p>
-      <w:pPr>
-        <w:pStyle w:val="Normal"/>
-        <w:bidi w:val="0"/>
-        <w:jc w:val="left"/>
-        <w:rPr>
-          <w:rFonts w:ascii="Lucida Console" w:hAnsi="Lucida Console"/>
-          <w:sz w:val="14"/>
-          <w:szCs w:val="14"/>
-        </w:rPr>
-      </w:pPr>
-      <w:r>
-        <w:rPr>
-          <w:rFonts w:ascii="Lucida Console" w:hAnsi="Lucida Console"/>
-          <w:sz w:val="14"/>
-          <w:szCs w:val="14"/>
-        </w:rPr>
-        <w:t xml:space="preserve">        </w:t>
-      </w:r>
-      <w:r>
-        <w:rPr>
-          <w:rFonts w:ascii="Lucida Console" w:hAnsi="Lucida Console"/>
-          <w:sz w:val="14"/>
-          <w:szCs w:val="14"/>
-        </w:rPr>
-        <w:t>System.out.println(mc.get(2));</w:t>
-      </w:r>
-    </w:p>
-    <w:p>
-      <w:pPr>
-        <w:pStyle w:val="Normal"/>
-        <w:bidi w:val="0"/>
-        <w:jc w:val="left"/>
-        <w:rPr>
-          <w:rFonts w:ascii="Lucida Console" w:hAnsi="Lucida Console"/>
-          <w:sz w:val="14"/>
-          <w:szCs w:val="14"/>
-        </w:rPr>
-      </w:pPr>
-      <w:r>
-        <w:rPr>
-          <w:rFonts w:ascii="Lucida Console" w:hAnsi="Lucida Console"/>
-          <w:sz w:val="14"/>
-          <w:szCs w:val="14"/>
-        </w:rPr>
-        <w:t xml:space="preserve">        </w:t>
-      </w:r>
-      <w:r>
-        <w:rPr>
-          <w:rFonts w:ascii="Lucida Console" w:hAnsi="Lucida Console"/>
-          <w:sz w:val="14"/>
-          <w:szCs w:val="14"/>
-        </w:rPr>
-        <w:t>System.out.println(mc.get(3));</w:t>
-      </w:r>
-    </w:p>
-    <w:p>
-      <w:pPr>
-        <w:pStyle w:val="Normal"/>
-        <w:bidi w:val="0"/>
-        <w:jc w:val="left"/>
-        <w:rPr>
-          <w:rFonts w:ascii="Lucida Console" w:hAnsi="Lucida Console"/>
-          <w:sz w:val="14"/>
-          <w:szCs w:val="14"/>
-        </w:rPr>
-      </w:pPr>
-      <w:r>
-        <w:rPr>
-          <w:rFonts w:ascii="Lucida Console" w:hAnsi="Lucida Console"/>
-          <w:sz w:val="14"/>
-          <w:szCs w:val="14"/>
-        </w:rPr>
-        <w:t xml:space="preserve">    </w:t>
-      </w:r>
-      <w:r>
-        <w:rPr>
-          <w:rFonts w:ascii="Lucida Console" w:hAnsi="Lucida Console"/>
-          <w:sz w:val="14"/>
-          <w:szCs w:val="14"/>
-        </w:rPr>
-        <w:t>}</w:t>
-      </w:r>
-    </w:p>
-    <w:p>
-      <w:pPr>
-        <w:pStyle w:val="Normal"/>
-        <w:bidi w:val="0"/>
-        <w:jc w:val="left"/>
-        <w:rPr>
-          <w:rFonts w:ascii="Lucida Console" w:hAnsi="Lucida Console"/>
-          <w:sz w:val="14"/>
-          <w:szCs w:val="14"/>
-        </w:rPr>
-      </w:pPr>
-      <w:r>
-        <w:rPr>
-          <w:rFonts w:ascii="Lucida Console" w:hAnsi="Lucida Console"/>
-          <w:sz w:val="14"/>
-          <w:szCs w:val="14"/>
-        </w:rPr>
-        <w:t xml:space="preserve"> </w:t>
-      </w:r>
-      <w:r>
-        <w:rPr>
-          <w:rFonts w:ascii="Lucida Console" w:hAnsi="Lucida Console"/>
-          <w:sz w:val="14"/>
-          <w:szCs w:val="14"/>
-        </w:rPr>
-        <w:t>}</w:t>
-      </w:r>
-    </w:p>
-    <w:p>
-      <w:pPr>
-        <w:pStyle w:val="Normal"/>
-        <w:bidi w:val="0"/>
-        <w:jc w:val="left"/>
-        <w:rPr>
-          <w:rFonts w:ascii="Lucida Console" w:hAnsi="Lucida Console"/>
-          <w:sz w:val="14"/>
-          <w:szCs w:val="14"/>
-        </w:rPr>
-      </w:pPr>
-      <w:r>
-        <w:rPr>
-          <w:rFonts w:ascii="Lucida Console" w:hAnsi="Lucida Console"/>
-          <w:sz w:val="14"/>
-          <w:szCs w:val="14"/>
-        </w:rPr>
-      </w:r>
-    </w:p>
-    <w:p>
-      <w:pPr>
-        <w:pStyle w:val="Normal"/>
-        <w:bidi w:val="0"/>
-        <w:jc w:val="left"/>
-        <w:rPr>
-          <w:rFonts w:ascii="Lucida Console" w:hAnsi="Lucida Console"/>
-          <w:sz w:val="14"/>
-          <w:szCs w:val="14"/>
-        </w:rPr>
-      </w:pPr>
-      <w:r>
-        <w:rPr>
-          <w:rFonts w:ascii="Lucida Console" w:hAnsi="Lucida Console"/>
-          <w:sz w:val="14"/>
-          <w:szCs w:val="14"/>
-        </w:rPr>
         <w:t>returns</w:t>
       </w:r>
     </w:p>
@@ -9839,33 +9010,29 @@
         </w:rPr>
       </w:pPr>
       <w:r>
-        <w:rPr/>
-      </w:r>
-    </w:p>
-    <w:p>
-      <w:pPr>
-        <w:pStyle w:val="Normal"/>
-        <w:bidi w:val="0"/>
-        <w:jc w:val="left"/>
-        <w:rPr>
-          <w:rFonts w:ascii="Liberation Serif" w:hAnsi="Liberation Serif"/>
-          <w:sz w:val="20"/>
-          <w:szCs w:val="20"/>
-        </w:rPr>
-      </w:pPr>
-      <w:r>
-        <w:rPr>
-          <w:sz w:val="20"/>
-          <w:szCs w:val="20"/>
-        </w:rPr>
-        <w:t>I</w:t>
-      </w:r>
-      <w:r>
-        <w:rPr>
-          <w:sz w:val="20"/>
-          <w:szCs w:val="20"/>
-        </w:rPr>
-        <w:t>n the modified example created in AIDE android application from TutorialsPoint [2022], we can see it is possible to store multiple data type callbacks if the correct syntax is used, as such the current project code needed to be revisited and adjusted to accommodate for the information held. Noteworthy implementations of ArrayLists were observed in Baeldung [2019] examples, in particular, the three dimensional ArrayLists.</w:t>
+        <w:rPr>
+          <w:sz w:val="20"/>
+          <w:szCs w:val="20"/>
+        </w:rPr>
+      </w:r>
+    </w:p>
+    <w:p>
+      <w:pPr>
+        <w:pStyle w:val="Normal"/>
+        <w:bidi w:val="0"/>
+        <w:jc w:val="left"/>
+        <w:rPr>
+          <w:rFonts w:ascii="Liberation Serif" w:hAnsi="Liberation Serif"/>
+          <w:sz w:val="20"/>
+          <w:szCs w:val="20"/>
+        </w:rPr>
+      </w:pPr>
+      <w:r>
+        <w:rPr>
+          <w:sz w:val="20"/>
+          <w:szCs w:val="20"/>
+        </w:rPr>
+        <w:t>In the modified example created in AIDE android application from TutorialsPoint [2022], we can see it is possible to store multiple data type callbacks if the correct syntax is used, as such the current project code needed to be revisited and adjusted to accommodate for the information held. Noteworthy implementations of ArrayLists were observed in Baeldung [2019] examples, in particular, the three dimensional ArrayLists.</w:t>
       </w:r>
     </w:p>
     <w:p>
@@ -11107,6 +10274,275 @@
           <w:szCs w:val="14"/>
         </w:rPr>
         <w:t>[[45], [67, 56, 67, 89, 456], [2, 3], [34.55749], [83, 64, 77], [8]]</w:t>
+      </w:r>
+    </w:p>
+    <w:p>
+      <w:pPr>
+        <w:pStyle w:val="Normal"/>
+        <w:bidi w:val="0"/>
+        <w:jc w:val="left"/>
+        <w:rPr>
+          <w:rFonts w:ascii="Consolas" w:hAnsi="Consolas"/>
+          <w:sz w:val="16"/>
+          <w:szCs w:val="16"/>
+        </w:rPr>
+      </w:pPr>
+      <w:r>
+        <w:rPr>
+          <w:rFonts w:ascii="Consolas" w:hAnsi="Consolas"/>
+          <w:sz w:val="16"/>
+          <w:szCs w:val="16"/>
+        </w:rPr>
+      </w:r>
+    </w:p>
+    <w:p>
+      <w:pPr>
+        <w:pStyle w:val="Normal"/>
+        <w:bidi w:val="0"/>
+        <w:jc w:val="left"/>
+        <w:rPr>
+          <w:rFonts w:ascii="Liberation Serif" w:hAnsi="Liberation Serif"/>
+          <w:b/>
+          <w:b/>
+          <w:bCs/>
+          <w:sz w:val="20"/>
+          <w:szCs w:val="20"/>
+          <w:u w:val="single"/>
+        </w:rPr>
+      </w:pPr>
+      <w:r>
+        <w:rPr>
+          <w:rFonts w:ascii="Liberation Serif" w:hAnsi="Liberation Serif"/>
+          <w:b/>
+          <w:bCs/>
+          <w:sz w:val="20"/>
+          <w:szCs w:val="20"/>
+          <w:u w:val="single"/>
+        </w:rPr>
+        <w:t>Mesh further development – MST</w:t>
+      </w:r>
+    </w:p>
+    <w:p>
+      <w:pPr>
+        <w:pStyle w:val="Normal"/>
+        <w:bidi w:val="0"/>
+        <w:jc w:val="left"/>
+        <w:rPr>
+          <w:rFonts w:ascii="Liberation Serif" w:hAnsi="Liberation Serif"/>
+          <w:b/>
+          <w:b/>
+          <w:bCs/>
+          <w:sz w:val="20"/>
+          <w:szCs w:val="20"/>
+          <w:u w:val="single"/>
+        </w:rPr>
+      </w:pPr>
+      <w:r>
+        <w:rPr>
+          <w:rFonts w:ascii="Liberation Serif" w:hAnsi="Liberation Serif"/>
+          <w:b/>
+          <w:bCs/>
+          <w:sz w:val="20"/>
+          <w:szCs w:val="20"/>
+          <w:u w:val="single"/>
+        </w:rPr>
+      </w:r>
+    </w:p>
+    <w:p>
+      <w:pPr>
+        <w:pStyle w:val="Normal"/>
+        <w:bidi w:val="0"/>
+        <w:jc w:val="left"/>
+        <w:rPr>
+          <w:rFonts w:ascii="Liberation Serif" w:hAnsi="Liberation Serif"/>
+          <w:b w:val="false"/>
+          <w:b w:val="false"/>
+          <w:bCs w:val="false"/>
+          <w:sz w:val="20"/>
+          <w:szCs w:val="20"/>
+          <w:u w:val="none"/>
+        </w:rPr>
+      </w:pPr>
+      <w:r>
+        <w:rPr>
+          <w:rFonts w:ascii="Liberation Serif" w:hAnsi="Liberation Serif"/>
+          <w:b w:val="false"/>
+          <w:bCs w:val="false"/>
+          <w:sz w:val="20"/>
+          <w:szCs w:val="20"/>
+          <w:u w:val="none"/>
+        </w:rPr>
+        <w:t>The principals of Prim, Kruskal and Dijskra are that of shortest path taken (SPT). It will be interesting to run some batch tests for efficiency from the datasets [Sedgewick &amp; Wayne, 2011], first in their original state and then iterate the complexity to establish the efficiency levels for increasingly complex networks.</w:t>
+      </w:r>
+    </w:p>
+    <w:p>
+      <w:pPr>
+        <w:pStyle w:val="Normal"/>
+        <w:bidi w:val="0"/>
+        <w:jc w:val="left"/>
+        <w:rPr>
+          <w:rFonts w:ascii="Liberation Serif" w:hAnsi="Liberation Serif"/>
+          <w:b w:val="false"/>
+          <w:b w:val="false"/>
+          <w:bCs w:val="false"/>
+          <w:sz w:val="20"/>
+          <w:szCs w:val="20"/>
+          <w:u w:val="none"/>
+        </w:rPr>
+      </w:pPr>
+      <w:r>
+        <w:rPr>
+          <w:rFonts w:ascii="Liberation Serif" w:hAnsi="Liberation Serif"/>
+          <w:b w:val="false"/>
+          <w:bCs w:val="false"/>
+          <w:sz w:val="20"/>
+          <w:szCs w:val="20"/>
+          <w:u w:val="none"/>
+        </w:rPr>
+      </w:r>
+    </w:p>
+    <w:p>
+      <w:pPr>
+        <w:pStyle w:val="Normal"/>
+        <w:bidi w:val="0"/>
+        <w:jc w:val="left"/>
+        <w:rPr>
+          <w:rFonts w:ascii="Liberation Serif" w:hAnsi="Liberation Serif"/>
+          <w:b w:val="false"/>
+          <w:b w:val="false"/>
+          <w:bCs w:val="false"/>
+          <w:sz w:val="20"/>
+          <w:szCs w:val="20"/>
+          <w:u w:val="none"/>
+        </w:rPr>
+      </w:pPr>
+      <w:r>
+        <w:rPr>
+          <w:rFonts w:ascii="Liberation Serif" w:hAnsi="Liberation Serif"/>
+          <w:b w:val="false"/>
+          <w:bCs w:val="false"/>
+          <w:sz w:val="20"/>
+          <w:szCs w:val="20"/>
+          <w:u w:val="none"/>
+        </w:rPr>
+        <w:t>Another interesting set of tests would be to run those tests on increasingly complex three dimensional datasets of a similar format, yielding a good reference point for the sort of efficiency we are likely to expect if any where to be used in data transfer or even energy transfer at the hardware level, though I digress at the hardware level.</w:t>
+      </w:r>
+    </w:p>
+    <w:p>
+      <w:pPr>
+        <w:pStyle w:val="Normal"/>
+        <w:bidi w:val="0"/>
+        <w:jc w:val="left"/>
+        <w:rPr>
+          <w:rFonts w:ascii="Liberation Serif" w:hAnsi="Liberation Serif"/>
+          <w:b w:val="false"/>
+          <w:b w:val="false"/>
+          <w:bCs w:val="false"/>
+          <w:sz w:val="20"/>
+          <w:szCs w:val="20"/>
+          <w:u w:val="none"/>
+        </w:rPr>
+      </w:pPr>
+      <w:r>
+        <w:rPr>
+          <w:rFonts w:ascii="Liberation Serif" w:hAnsi="Liberation Serif"/>
+          <w:b w:val="false"/>
+          <w:bCs w:val="false"/>
+          <w:sz w:val="20"/>
+          <w:szCs w:val="20"/>
+          <w:u w:val="none"/>
+        </w:rPr>
+      </w:r>
+    </w:p>
+    <w:p>
+      <w:pPr>
+        <w:pStyle w:val="Normal"/>
+        <w:bidi w:val="0"/>
+        <w:jc w:val="left"/>
+        <w:rPr>
+          <w:rFonts w:ascii="Liberation Serif" w:hAnsi="Liberation Serif"/>
+          <w:b w:val="false"/>
+          <w:b w:val="false"/>
+          <w:bCs w:val="false"/>
+          <w:sz w:val="20"/>
+          <w:szCs w:val="20"/>
+          <w:u w:val="none"/>
+        </w:rPr>
+      </w:pPr>
+      <w:r>
+        <w:rPr>
+          <w:rFonts w:ascii="Liberation Serif" w:hAnsi="Liberation Serif"/>
+          <w:b w:val="false"/>
+          <w:bCs w:val="false"/>
+          <w:sz w:val="20"/>
+          <w:szCs w:val="20"/>
+          <w:u w:val="none"/>
+        </w:rPr>
+        <w:t>There are however, points to be considered, from the source (s) given vertices (v) and enthropy (T), where are our neurons sending data for end point (E)? Why has the Ai selected E in it’s learning path? Moreover, by which learning method are we going to use and which goal are we going to set?</w:t>
+      </w:r>
+    </w:p>
+    <w:p>
+      <w:pPr>
+        <w:pStyle w:val="Normal"/>
+        <w:bidi w:val="0"/>
+        <w:jc w:val="left"/>
+        <w:rPr>
+          <w:rFonts w:ascii="Liberation Serif" w:hAnsi="Liberation Serif"/>
+          <w:b w:val="false"/>
+          <w:b w:val="false"/>
+          <w:bCs w:val="false"/>
+          <w:sz w:val="20"/>
+          <w:szCs w:val="20"/>
+          <w:u w:val="none"/>
+        </w:rPr>
+      </w:pPr>
+      <w:r>
+        <w:rPr>
+          <w:rFonts w:ascii="Liberation Serif" w:hAnsi="Liberation Serif"/>
+          <w:b w:val="false"/>
+          <w:bCs w:val="false"/>
+          <w:sz w:val="20"/>
+          <w:szCs w:val="20"/>
+          <w:u w:val="none"/>
+        </w:rPr>
+      </w:r>
+    </w:p>
+    <w:p>
+      <w:pPr>
+        <w:pStyle w:val="Normal"/>
+        <w:bidi w:val="0"/>
+        <w:jc w:val="left"/>
+        <w:rPr>
+          <w:rFonts w:ascii="Liberation Serif" w:hAnsi="Liberation Serif"/>
+          <w:b w:val="false"/>
+          <w:b w:val="false"/>
+          <w:bCs w:val="false"/>
+          <w:sz w:val="20"/>
+          <w:szCs w:val="20"/>
+          <w:u w:val="none"/>
+        </w:rPr>
+      </w:pPr>
+      <w:r>
+        <w:rPr>
+          <w:rFonts w:ascii="Liberation Serif" w:hAnsi="Liberation Serif"/>
+          <w:b w:val="false"/>
+          <w:bCs w:val="false"/>
+          <w:sz w:val="20"/>
+          <w:szCs w:val="20"/>
+          <w:u w:val="none"/>
+        </w:rPr>
+        <w:t xml:space="preserve">Finally, what sort of data in the more complex scenario should we use, we have SOFIA, making use of wireless, visual, audible and kinetic algorithms, </w:t>
+      </w:r>
+      <w:r>
+        <w:rPr>
+          <w:rFonts w:ascii="Liberation Serif" w:hAnsi="Liberation Serif"/>
+          <w:b w:val="false"/>
+          <w:bCs w:val="false"/>
+          <w:sz w:val="20"/>
+          <w:szCs w:val="20"/>
+          <w:u w:val="none"/>
+        </w:rPr>
+        <w:t>should a new Ai be used after testing the functionality at several complexity levels and what are we going to measure?</w:t>
       </w:r>
     </w:p>
     <w:p>
@@ -13322,27 +12758,7 @@
           <w:szCs w:val="20"/>
           <w:u w:val="none"/>
         </w:rPr>
-        <w:t>In addition, several ‘in-house’ functionality can be added to generate the interface as opposed t</w:t>
-      </w:r>
-      <w:r>
-        <w:rPr>
-          <w:b w:val="false"/>
-          <w:bCs w:val="false"/>
-          <w:sz w:val="20"/>
-          <w:szCs w:val="20"/>
-          <w:u w:val="none"/>
-        </w:rPr>
-        <w:t>o</w:t>
-      </w:r>
-      <w:r>
-        <w:rPr>
-          <w:b w:val="false"/>
-          <w:bCs w:val="false"/>
-          <w:sz w:val="20"/>
-          <w:szCs w:val="20"/>
-          <w:u w:val="none"/>
-        </w:rPr>
-        <w:t xml:space="preserve"> the use of xml, in particular for performing calculations relative to the screen area and x,y coordinates 0when placing vertices and calculating drawables within the bounds of those restrictions.</w:t>
+        <w:t>In addition, several ‘in-house’ functionality can be added to generate the interface as opposed to the use of xml, in particular for performing calculations relative to the screen area and x,y coordinates 0when placing vertices and calculating drawables within the bounds of those restrictions.</w:t>
       </w:r>
     </w:p>
     <w:p>
@@ -14315,27 +13731,7 @@
           <w:szCs w:val="20"/>
           <w:u w:val="none"/>
         </w:rPr>
-        <w:t>To repeat our brief discussion in control functionality, current attempts so far for this project, have yielded much larger file sizes than the original source dictionary in all cases, from MB to GB in difference between t</w:t>
-      </w:r>
-      <w:r>
-        <w:rPr>
-          <w:b w:val="false"/>
-          <w:bCs w:val="false"/>
-          <w:sz w:val="20"/>
-          <w:szCs w:val="20"/>
-          <w:u w:val="none"/>
-        </w:rPr>
-        <w:t>he</w:t>
-      </w:r>
-      <w:r>
-        <w:rPr>
-          <w:b w:val="false"/>
-          <w:bCs w:val="false"/>
-          <w:sz w:val="20"/>
-          <w:szCs w:val="20"/>
-          <w:u w:val="none"/>
-        </w:rPr>
-        <w:t xml:space="preserve"> source and output respectively. </w:t>
+        <w:t xml:space="preserve">To repeat our brief discussion in control functionality, current attempts so far for this project, have yielded much larger file sizes than the original source dictionary in all cases, from MB to GB in difference between the source and output respectively. </w:t>
       </w:r>
     </w:p>
     <w:p>

</xml_diff>

<commit_message>
The Nth of the Nth
Update to one of the questions about SPT in MST across a three dimensional Nueral Net
</commit_message>
<xml_diff>
--- a/Documentation/I.docx
+++ b/Documentation/I.docx
@@ -5346,9 +5346,9 @@
         <w:gridCol w:w="1193"/>
         <w:gridCol w:w="1193"/>
         <w:gridCol w:w="1185"/>
-        <w:gridCol w:w="1027"/>
+        <w:gridCol w:w="1028"/>
         <w:gridCol w:w="1"/>
-        <w:gridCol w:w="960"/>
+        <w:gridCol w:w="959"/>
       </w:tblGrid>
       <w:tr>
         <w:trPr/>
@@ -5558,7 +5558,7 @@
         </w:tc>
         <w:tc>
           <w:tcPr>
-            <w:tcW w:w="1027" w:type="dxa"/>
+            <w:tcW w:w="1028" w:type="dxa"/>
             <w:tcBorders>
               <w:top w:val="double" w:sz="2" w:space="0" w:color="000000"/>
               <w:left w:val="double" w:sz="2" w:space="0" w:color="000000"/>
@@ -5587,7 +5587,7 @@
         </w:tc>
         <w:tc>
           <w:tcPr>
-            <w:tcW w:w="961" w:type="dxa"/>
+            <w:tcW w:w="960" w:type="dxa"/>
             <w:gridSpan w:val="2"/>
             <w:tcBorders>
               <w:top w:val="double" w:sz="2" w:space="0" w:color="000000"/>
@@ -5838,7 +5838,7 @@
         </w:tc>
         <w:tc>
           <w:tcPr>
-            <w:tcW w:w="1028" w:type="dxa"/>
+            <w:tcW w:w="1029" w:type="dxa"/>
             <w:gridSpan w:val="2"/>
             <w:tcBorders>
               <w:left w:val="double" w:sz="2" w:space="0" w:color="000000"/>
@@ -5866,7 +5866,7 @@
         </w:tc>
         <w:tc>
           <w:tcPr>
-            <w:tcW w:w="960" w:type="dxa"/>
+            <w:tcW w:w="959" w:type="dxa"/>
             <w:tcBorders>
               <w:left w:val="double" w:sz="2" w:space="0" w:color="000000"/>
               <w:bottom w:val="double" w:sz="2" w:space="0" w:color="000000"/>
@@ -6147,7 +6147,7 @@
         </w:tc>
         <w:tc>
           <w:tcPr>
-            <w:tcW w:w="1028" w:type="dxa"/>
+            <w:tcW w:w="1029" w:type="dxa"/>
             <w:gridSpan w:val="2"/>
             <w:tcBorders>
               <w:left w:val="double" w:sz="2" w:space="0" w:color="000000"/>
@@ -6182,7 +6182,7 @@
         </w:tc>
         <w:tc>
           <w:tcPr>
-            <w:tcW w:w="960" w:type="dxa"/>
+            <w:tcW w:w="959" w:type="dxa"/>
             <w:tcBorders>
               <w:left w:val="double" w:sz="2" w:space="0" w:color="000000"/>
               <w:bottom w:val="double" w:sz="2" w:space="0" w:color="000000"/>
@@ -6463,7 +6463,7 @@
         </w:tc>
         <w:tc>
           <w:tcPr>
-            <w:tcW w:w="1028" w:type="dxa"/>
+            <w:tcW w:w="1029" w:type="dxa"/>
             <w:gridSpan w:val="2"/>
             <w:tcBorders>
               <w:left w:val="double" w:sz="2" w:space="0" w:color="000000"/>
@@ -6498,7 +6498,7 @@
         </w:tc>
         <w:tc>
           <w:tcPr>
-            <w:tcW w:w="960" w:type="dxa"/>
+            <w:tcW w:w="959" w:type="dxa"/>
             <w:tcBorders>
               <w:left w:val="double" w:sz="2" w:space="0" w:color="000000"/>
               <w:bottom w:val="double" w:sz="2" w:space="0" w:color="000000"/>
@@ -6722,26 +6722,6 @@
         <w:rPr>
           <w:b w:val="false"/>
           <w:bCs w:val="false"/>
-          <w:u w:val="none"/>
-        </w:rPr>
-      </w:r>
-    </w:p>
-    <w:p>
-      <w:pPr>
-        <w:pStyle w:val="Normal"/>
-        <w:bidi w:val="0"/>
-        <w:jc w:val="left"/>
-        <w:rPr>
-          <w:b w:val="false"/>
-          <w:b w:val="false"/>
-          <w:bCs w:val="false"/>
-          <w:u w:val="none"/>
-        </w:rPr>
-      </w:pPr>
-      <w:r>
-        <w:rPr>
-          <w:b w:val="false"/>
-          <w:bCs w:val="false"/>
           <w:sz w:val="20"/>
           <w:szCs w:val="20"/>
           <w:u w:val="none"/>
@@ -9032,7 +9012,21 @@
           <w:sz w:val="20"/>
           <w:szCs w:val="20"/>
         </w:rPr>
-        <w:t>In the modified example created in AIDE android application from TutorialsPoint [2022], we can see it is possible to store multiple data type callbacks if the correct syntax is used, as such the current project code needed to be revisited and adjusted to accommodate for the information held. Noteworthy implementations of ArrayLists were observed in Baeldung [2019] examples, in particular, the three dimensional ArrayLists.</w:t>
+        <w:t xml:space="preserve">In the modified example created in AIDE android application from TutorialsPoint [2022], we can see it is possible to store multiple data type callbacks if the correct syntax is used </w:t>
+      </w:r>
+      <w:r>
+        <w:rPr>
+          <w:sz w:val="20"/>
+          <w:szCs w:val="20"/>
+        </w:rPr>
+        <w:t>and can even call varying datatypes</w:t>
+      </w:r>
+      <w:r>
+        <w:rPr>
+          <w:sz w:val="20"/>
+          <w:szCs w:val="20"/>
+        </w:rPr>
+        <w:t>, as such the current project code needed to be revisited and adjusted to accommodate for the information held. Noteworthy implementations of ArrayLists were observed in Baeldung [2019] examples, in particular, the three dimensional ArrayLists.</w:t>
       </w:r>
     </w:p>
     <w:p>
@@ -10371,6 +10365,16 @@
         </w:rPr>
         <w:t>The principals of Prim, Kruskal and Dijkstra are that of shortest path taken (SPT). It will be interesting to run some batch tests for efficiency from the datasets [Sedgewick &amp; Wayne, 2011], first in their original state and then iterate the complexity to establish the efficiency levels for increasingly complex networks.</w:t>
       </w:r>
+      <w:r>
+        <w:rPr>
+          <w:b w:val="false"/>
+          <w:bCs w:val="false"/>
+          <w:sz w:val="20"/>
+          <w:szCs w:val="20"/>
+          <w:u w:val="none"/>
+        </w:rPr>
+        <w:t xml:space="preserve">  </w:t>
+      </w:r>
     </w:p>
     <w:p>
       <w:pPr>
@@ -10490,49 +10494,84 @@
         </w:rPr>
       </w:pPr>
       <w:r>
-        <w:rPr>
-          <w:b w:val="false"/>
-          <w:bCs w:val="false"/>
-          <w:sz w:val="20"/>
-          <w:szCs w:val="20"/>
-          <w:u w:val="none"/>
-        </w:rPr>
-      </w:r>
-    </w:p>
-    <w:p>
-      <w:pPr>
-        <w:pStyle w:val="Normal"/>
-        <w:bidi w:val="0"/>
-        <w:jc w:val="left"/>
-        <w:rPr>
-          <w:rFonts w:ascii="Liberation Serif" w:hAnsi="Liberation Serif"/>
-          <w:b w:val="false"/>
-          <w:b w:val="false"/>
-          <w:bCs w:val="false"/>
-          <w:sz w:val="20"/>
-          <w:szCs w:val="20"/>
-          <w:u w:val="none"/>
-        </w:rPr>
-      </w:pPr>
-      <w:r>
-        <w:rPr>
-          <w:b w:val="false"/>
-          <w:bCs w:val="false"/>
-          <w:sz w:val="20"/>
-          <w:szCs w:val="20"/>
-          <w:u w:val="none"/>
-        </w:rPr>
-        <w:t xml:space="preserve">Finally, what sort of data in the more complex scenario should we use, we have SOFIA, making use of visual, audible and kinetic algorithms, should a new Ai be used after testing the functionality at several complexity levels and what are we going to measure? </w:t>
-      </w:r>
-      <w:r>
-        <w:rPr>
-          <w:b w:val="false"/>
-          <w:bCs w:val="false"/>
-          <w:sz w:val="20"/>
-          <w:szCs w:val="20"/>
-          <w:u w:val="none"/>
-        </w:rPr>
-        <w:t>How are we going to get the neuron to calculate the probability of data loss in transit over complete data loss and mitigate important data being discarded and how to temporarily store the seemingly irrelevant data in neurological sets for compression and decompression? Perhaps convert the data to a mathematical algorithm.</w:t>
+        <w:rPr/>
+      </w:r>
+    </w:p>
+    <w:p>
+      <w:pPr>
+        <w:pStyle w:val="Normal"/>
+        <w:bidi w:val="0"/>
+        <w:jc w:val="left"/>
+        <w:rPr>
+          <w:rFonts w:ascii="Liberation Serif" w:hAnsi="Liberation Serif"/>
+          <w:b w:val="false"/>
+          <w:b w:val="false"/>
+          <w:bCs w:val="false"/>
+          <w:sz w:val="20"/>
+          <w:szCs w:val="20"/>
+          <w:u w:val="none"/>
+        </w:rPr>
+      </w:pPr>
+      <w:r>
+        <w:rPr>
+          <w:b w:val="false"/>
+          <w:bCs w:val="false"/>
+          <w:sz w:val="20"/>
+          <w:szCs w:val="20"/>
+          <w:u w:val="none"/>
+        </w:rPr>
+        <w:t>Whilst the indexed layers of the neural net hold their indexed method calls to classes which are also indexed in the following fashion Layer N holds X Nerons and N neurons have N of each type of Ai deployed in variance or the same, there is definitely a way to categorise and locate Nth class of Nth neuron of the Nth Layer, that being said we can set N class of each neuron for the MST to find the SPT when data is being sent and could deploy the work of either Prim, Kruskal and Dijkstra amongst others to test their efficiency.</w:t>
+      </w:r>
+    </w:p>
+    <w:p>
+      <w:pPr>
+        <w:pStyle w:val="Normal"/>
+        <w:bidi w:val="0"/>
+        <w:jc w:val="left"/>
+        <w:rPr>
+          <w:rFonts w:ascii="Liberation Serif" w:hAnsi="Liberation Serif"/>
+          <w:b w:val="false"/>
+          <w:b w:val="false"/>
+          <w:bCs w:val="false"/>
+          <w:sz w:val="20"/>
+          <w:szCs w:val="20"/>
+          <w:u w:val="none"/>
+        </w:rPr>
+      </w:pPr>
+      <w:r>
+        <w:rPr>
+          <w:b w:val="false"/>
+          <w:bCs w:val="false"/>
+          <w:sz w:val="20"/>
+          <w:szCs w:val="20"/>
+          <w:u w:val="none"/>
+        </w:rPr>
+      </w:r>
+    </w:p>
+    <w:p>
+      <w:pPr>
+        <w:pStyle w:val="Normal"/>
+        <w:bidi w:val="0"/>
+        <w:jc w:val="left"/>
+        <w:rPr>
+          <w:rFonts w:ascii="Liberation Serif" w:hAnsi="Liberation Serif"/>
+          <w:b w:val="false"/>
+          <w:b w:val="false"/>
+          <w:bCs w:val="false"/>
+          <w:sz w:val="20"/>
+          <w:szCs w:val="20"/>
+          <w:u w:val="none"/>
+        </w:rPr>
+      </w:pPr>
+      <w:r>
+        <w:rPr>
+          <w:b w:val="false"/>
+          <w:bCs w:val="false"/>
+          <w:sz w:val="20"/>
+          <w:szCs w:val="20"/>
+          <w:u w:val="none"/>
+        </w:rPr>
+        <w:t>Finally, what sort of data in the more complex scenario should we use, we have SOFIA, making use of visual, audible and kinetic algorithms, should a new Ai be used after testing the functionality at several complexity levels and what are we going to measure? How are we going to get the neuron to calculate the probability of data loss in transit over complete data loss and mitigate important data being discarded and how to temporarily store the seemingly irrelevant data in neurological sets for compression and decompression? Perhaps convert the data to a mathematical algorithm.</w:t>
       </w:r>
     </w:p>
     <w:p>

</xml_diff>

<commit_message>
Additional notes on connectivity storage
Additional notes
</commit_message>
<xml_diff>
--- a/Documentation/I.docx
+++ b/Documentation/I.docx
@@ -5346,8 +5346,7 @@
         <w:gridCol w:w="1193"/>
         <w:gridCol w:w="1193"/>
         <w:gridCol w:w="1185"/>
-        <w:gridCol w:w="1029"/>
-        <w:gridCol w:w="1"/>
+        <w:gridCol w:w="1030"/>
         <w:gridCol w:w="958"/>
       </w:tblGrid>
       <w:tr>
@@ -5558,7 +5557,7 @@
         </w:tc>
         <w:tc>
           <w:tcPr>
-            <w:tcW w:w="1029" w:type="dxa"/>
+            <w:tcW w:w="1030" w:type="dxa"/>
             <w:tcBorders>
               <w:top w:val="double" w:sz="2" w:space="0" w:color="000000"/>
               <w:left w:val="double" w:sz="2" w:space="0" w:color="000000"/>
@@ -5587,8 +5586,7 @@
         </w:tc>
         <w:tc>
           <w:tcPr>
-            <w:tcW w:w="959" w:type="dxa"/>
-            <w:gridSpan w:val="2"/>
+            <w:tcW w:w="958" w:type="dxa"/>
             <w:tcBorders>
               <w:top w:val="double" w:sz="2" w:space="0" w:color="000000"/>
               <w:left w:val="double" w:sz="2" w:space="0" w:color="000000"/>
@@ -5839,7 +5837,6 @@
         <w:tc>
           <w:tcPr>
             <w:tcW w:w="1030" w:type="dxa"/>
-            <w:gridSpan w:val="2"/>
             <w:tcBorders>
               <w:left w:val="double" w:sz="2" w:space="0" w:color="000000"/>
               <w:bottom w:val="double" w:sz="2" w:space="0" w:color="000000"/>
@@ -6148,7 +6145,6 @@
         <w:tc>
           <w:tcPr>
             <w:tcW w:w="1030" w:type="dxa"/>
-            <w:gridSpan w:val="2"/>
             <w:tcBorders>
               <w:left w:val="double" w:sz="2" w:space="0" w:color="000000"/>
               <w:bottom w:val="double" w:sz="2" w:space="0" w:color="000000"/>
@@ -6464,7 +6460,6 @@
         <w:tc>
           <w:tcPr>
             <w:tcW w:w="1030" w:type="dxa"/>
-            <w:gridSpan w:val="2"/>
             <w:tcBorders>
               <w:left w:val="double" w:sz="2" w:space="0" w:color="000000"/>
               <w:bottom w:val="double" w:sz="2" w:space="0" w:color="000000"/>
@@ -6625,15 +6620,37 @@
         <w:bidi w:val="0"/>
         <w:jc w:val="left"/>
         <w:rPr>
-          <w:sz w:val="20"/>
-          <w:szCs w:val="20"/>
-        </w:rPr>
-      </w:pPr>
-      <w:r>
-        <w:rPr>
-          <w:sz w:val="20"/>
-          <w:szCs w:val="20"/>
-        </w:rPr>
+          <w:b w:val="false"/>
+          <w:b w:val="false"/>
+          <w:bCs w:val="false"/>
+          <w:u w:val="none"/>
+        </w:rPr>
+      </w:pPr>
+      <w:r>
+        <w:rPr/>
+      </w:r>
+    </w:p>
+    <w:p>
+      <w:pPr>
+        <w:pStyle w:val="Normal"/>
+        <w:bidi w:val="0"/>
+        <w:jc w:val="left"/>
+        <w:rPr>
+          <w:b w:val="false"/>
+          <w:b w:val="false"/>
+          <w:bCs w:val="false"/>
+          <w:u w:val="none"/>
+        </w:rPr>
+      </w:pPr>
+      <w:r>
+        <w:rPr>
+          <w:b w:val="false"/>
+          <w:bCs w:val="false"/>
+          <w:sz w:val="20"/>
+          <w:szCs w:val="20"/>
+          <w:u w:val="none"/>
+        </w:rPr>
+        <w:t>In addition, and not dissimilar to address tables in wireless routers, each node is then capable of storing the ArrayList of each connection it has made for each time we randomise a whole scale of N layer and N neuron with their respective layers, the issue then unfortunately, is losing that data if the three dimensional neural network is shutdown.</w:t>
       </w:r>
     </w:p>
     <w:p>
@@ -6649,14 +6666,7 @@
         </w:rPr>
       </w:pPr>
       <w:r>
-        <w:rPr>
-          <w:b/>
-          <w:bCs/>
-          <w:sz w:val="20"/>
-          <w:szCs w:val="20"/>
-          <w:u w:val="single"/>
-        </w:rPr>
-        <w:t>Mesh – Neuron proof of concept</w:t>
+        <w:rPr/>
       </w:r>
     </w:p>
     <w:p>
@@ -6668,6 +6678,29 @@
           <w:b/>
           <w:b/>
           <w:bCs/>
+          <w:u w:val="single"/>
+        </w:rPr>
+      </w:pPr>
+      <w:r>
+        <w:rPr>
+          <w:b/>
+          <w:bCs/>
+          <w:sz w:val="20"/>
+          <w:szCs w:val="20"/>
+          <w:u w:val="single"/>
+        </w:rPr>
+        <w:t>Mesh – Neuron proof of concept</w:t>
+      </w:r>
+    </w:p>
+    <w:p>
+      <w:pPr>
+        <w:pStyle w:val="Normal"/>
+        <w:bidi w:val="0"/>
+        <w:jc w:val="left"/>
+        <w:rPr>
+          <w:b/>
+          <w:b/>
+          <w:bCs/>
           <w:sz w:val="20"/>
           <w:szCs w:val="20"/>
           <w:u w:val="single"/>
@@ -10572,7 +10605,13 @@
         </w:rPr>
       </w:pPr>
       <w:r>
-        <w:rPr/>
+        <w:rPr>
+          <w:b w:val="false"/>
+          <w:bCs w:val="false"/>
+          <w:sz w:val="20"/>
+          <w:szCs w:val="20"/>
+          <w:u w:val="none"/>
+        </w:rPr>
       </w:r>
     </w:p>
     <w:tbl>
@@ -10590,9 +10629,9 @@
       </w:tblPr>
       <w:tblGrid>
         <w:gridCol w:w="2409"/>
-        <w:gridCol w:w="2410"/>
-        <w:gridCol w:w="2552"/>
-        <w:gridCol w:w="2267"/>
+        <w:gridCol w:w="2409"/>
+        <w:gridCol w:w="2553"/>
+        <w:gridCol w:w="2266"/>
       </w:tblGrid>
       <w:tr>
         <w:trPr/>
@@ -10609,6 +10648,7 @@
           <w:p>
             <w:pPr>
               <w:pStyle w:val="TableContents"/>
+              <w:widowControl w:val="false"/>
               <w:jc w:val="center"/>
               <w:rPr>
                 <w:sz w:val="20"/>
@@ -10626,7 +10666,7 @@
         </w:tc>
         <w:tc>
           <w:tcPr>
-            <w:tcW w:w="2410" w:type="dxa"/>
+            <w:tcW w:w="2409" w:type="dxa"/>
             <w:tcBorders>
               <w:top w:val="double" w:sz="2" w:space="0" w:color="000000"/>
               <w:left w:val="double" w:sz="2" w:space="0" w:color="000000"/>
@@ -10637,6 +10677,7 @@
           <w:p>
             <w:pPr>
               <w:pStyle w:val="TableContents"/>
+              <w:widowControl w:val="false"/>
               <w:jc w:val="center"/>
               <w:rPr>
                 <w:sz w:val="20"/>
@@ -10654,7 +10695,7 @@
         </w:tc>
         <w:tc>
           <w:tcPr>
-            <w:tcW w:w="2552" w:type="dxa"/>
+            <w:tcW w:w="2553" w:type="dxa"/>
             <w:tcBorders>
               <w:top w:val="double" w:sz="2" w:space="0" w:color="000000"/>
               <w:left w:val="double" w:sz="2" w:space="0" w:color="000000"/>
@@ -10665,6 +10706,7 @@
           <w:p>
             <w:pPr>
               <w:pStyle w:val="TableContents"/>
+              <w:widowControl w:val="false"/>
               <w:jc w:val="center"/>
               <w:rPr>
                 <w:sz w:val="20"/>
@@ -10682,7 +10724,7 @@
         </w:tc>
         <w:tc>
           <w:tcPr>
-            <w:tcW w:w="2267" w:type="dxa"/>
+            <w:tcW w:w="2266" w:type="dxa"/>
             <w:tcBorders>
               <w:top w:val="double" w:sz="2" w:space="0" w:color="000000"/>
               <w:left w:val="double" w:sz="2" w:space="0" w:color="000000"/>
@@ -10694,6 +10736,7 @@
           <w:p>
             <w:pPr>
               <w:pStyle w:val="TableContents"/>
+              <w:widowControl w:val="false"/>
               <w:jc w:val="center"/>
               <w:rPr>
                 <w:sz w:val="20"/>
@@ -10723,6 +10766,7 @@
           <w:p>
             <w:pPr>
               <w:pStyle w:val="TableContents"/>
+              <w:widowControl w:val="false"/>
               <w:jc w:val="center"/>
               <w:rPr>
                 <w:sz w:val="20"/>
@@ -10740,7 +10784,7 @@
         </w:tc>
         <w:tc>
           <w:tcPr>
-            <w:tcW w:w="2410" w:type="dxa"/>
+            <w:tcW w:w="2409" w:type="dxa"/>
             <w:tcBorders>
               <w:left w:val="double" w:sz="2" w:space="0" w:color="000000"/>
               <w:bottom w:val="double" w:sz="2" w:space="0" w:color="000000"/>
@@ -10749,6 +10793,7 @@
           <w:p>
             <w:pPr>
               <w:pStyle w:val="TableContents"/>
+              <w:widowControl w:val="false"/>
               <w:jc w:val="center"/>
               <w:rPr>
                 <w:sz w:val="20"/>
@@ -10766,7 +10811,7 @@
         </w:tc>
         <w:tc>
           <w:tcPr>
-            <w:tcW w:w="2552" w:type="dxa"/>
+            <w:tcW w:w="2553" w:type="dxa"/>
             <w:tcBorders>
               <w:left w:val="double" w:sz="2" w:space="0" w:color="000000"/>
               <w:bottom w:val="double" w:sz="2" w:space="0" w:color="000000"/>
@@ -10775,6 +10820,7 @@
           <w:p>
             <w:pPr>
               <w:pStyle w:val="TableContents"/>
+              <w:widowControl w:val="false"/>
               <w:jc w:val="center"/>
               <w:rPr>
                 <w:sz w:val="20"/>
@@ -10792,7 +10838,7 @@
         </w:tc>
         <w:tc>
           <w:tcPr>
-            <w:tcW w:w="2267" w:type="dxa"/>
+            <w:tcW w:w="2266" w:type="dxa"/>
             <w:tcBorders>
               <w:left w:val="double" w:sz="2" w:space="0" w:color="000000"/>
               <w:bottom w:val="double" w:sz="2" w:space="0" w:color="000000"/>
@@ -10802,6 +10848,7 @@
           <w:p>
             <w:pPr>
               <w:pStyle w:val="TableContents"/>
+              <w:widowControl w:val="false"/>
               <w:jc w:val="center"/>
               <w:rPr>
                 <w:sz w:val="20"/>
@@ -10831,6 +10878,7 @@
           <w:p>
             <w:pPr>
               <w:pStyle w:val="TableContents"/>
+              <w:widowControl w:val="false"/>
               <w:jc w:val="center"/>
               <w:rPr>
                 <w:sz w:val="20"/>
@@ -10848,7 +10896,7 @@
         </w:tc>
         <w:tc>
           <w:tcPr>
-            <w:tcW w:w="2410" w:type="dxa"/>
+            <w:tcW w:w="2409" w:type="dxa"/>
             <w:tcBorders>
               <w:left w:val="double" w:sz="2" w:space="0" w:color="000000"/>
               <w:bottom w:val="double" w:sz="2" w:space="0" w:color="000000"/>
@@ -10857,6 +10905,7 @@
           <w:p>
             <w:pPr>
               <w:pStyle w:val="TableContents"/>
+              <w:widowControl w:val="false"/>
               <w:jc w:val="center"/>
               <w:rPr>
                 <w:sz w:val="20"/>
@@ -10874,7 +10923,7 @@
         </w:tc>
         <w:tc>
           <w:tcPr>
-            <w:tcW w:w="2552" w:type="dxa"/>
+            <w:tcW w:w="2553" w:type="dxa"/>
             <w:tcBorders>
               <w:left w:val="double" w:sz="2" w:space="0" w:color="000000"/>
               <w:bottom w:val="double" w:sz="2" w:space="0" w:color="000000"/>
@@ -10883,6 +10932,7 @@
           <w:p>
             <w:pPr>
               <w:pStyle w:val="TableContents"/>
+              <w:widowControl w:val="false"/>
               <w:jc w:val="center"/>
               <w:rPr>
                 <w:sz w:val="20"/>
@@ -10900,7 +10950,7 @@
         </w:tc>
         <w:tc>
           <w:tcPr>
-            <w:tcW w:w="2267" w:type="dxa"/>
+            <w:tcW w:w="2266" w:type="dxa"/>
             <w:tcBorders>
               <w:left w:val="double" w:sz="2" w:space="0" w:color="000000"/>
               <w:bottom w:val="double" w:sz="2" w:space="0" w:color="000000"/>
@@ -10910,6 +10960,7 @@
           <w:p>
             <w:pPr>
               <w:pStyle w:val="TableContents"/>
+              <w:widowControl w:val="false"/>
               <w:jc w:val="center"/>
               <w:rPr>
                 <w:sz w:val="20"/>

</xml_diff>

<commit_message>
Brief intro to scalability
Scalability of neurons
</commit_message>
<xml_diff>
--- a/Documentation/I.docx
+++ b/Documentation/I.docx
@@ -6627,7 +6627,11 @@
         </w:rPr>
       </w:pPr>
       <w:r>
-        <w:rPr/>
+        <w:rPr>
+          <w:b w:val="false"/>
+          <w:bCs w:val="false"/>
+          <w:u w:val="none"/>
+        </w:rPr>
       </w:r>
     </w:p>
     <w:p>
@@ -6666,7 +6670,11 @@
         </w:rPr>
       </w:pPr>
       <w:r>
-        <w:rPr/>
+        <w:rPr>
+          <w:b/>
+          <w:bCs/>
+          <w:u w:val="single"/>
+        </w:rPr>
       </w:r>
     </w:p>
     <w:p>
@@ -10630,8 +10638,8 @@
       <w:tblGrid>
         <w:gridCol w:w="2409"/>
         <w:gridCol w:w="2409"/>
-        <w:gridCol w:w="2553"/>
-        <w:gridCol w:w="2266"/>
+        <w:gridCol w:w="2554"/>
+        <w:gridCol w:w="2265"/>
       </w:tblGrid>
       <w:tr>
         <w:trPr/>
@@ -10695,7 +10703,7 @@
         </w:tc>
         <w:tc>
           <w:tcPr>
-            <w:tcW w:w="2553" w:type="dxa"/>
+            <w:tcW w:w="2554" w:type="dxa"/>
             <w:tcBorders>
               <w:top w:val="double" w:sz="2" w:space="0" w:color="000000"/>
               <w:left w:val="double" w:sz="2" w:space="0" w:color="000000"/>
@@ -10724,7 +10732,7 @@
         </w:tc>
         <w:tc>
           <w:tcPr>
-            <w:tcW w:w="2266" w:type="dxa"/>
+            <w:tcW w:w="2265" w:type="dxa"/>
             <w:tcBorders>
               <w:top w:val="double" w:sz="2" w:space="0" w:color="000000"/>
               <w:left w:val="double" w:sz="2" w:space="0" w:color="000000"/>
@@ -10811,7 +10819,7 @@
         </w:tc>
         <w:tc>
           <w:tcPr>
-            <w:tcW w:w="2553" w:type="dxa"/>
+            <w:tcW w:w="2554" w:type="dxa"/>
             <w:tcBorders>
               <w:left w:val="double" w:sz="2" w:space="0" w:color="000000"/>
               <w:bottom w:val="double" w:sz="2" w:space="0" w:color="000000"/>
@@ -10838,7 +10846,7 @@
         </w:tc>
         <w:tc>
           <w:tcPr>
-            <w:tcW w:w="2266" w:type="dxa"/>
+            <w:tcW w:w="2265" w:type="dxa"/>
             <w:tcBorders>
               <w:left w:val="double" w:sz="2" w:space="0" w:color="000000"/>
               <w:bottom w:val="double" w:sz="2" w:space="0" w:color="000000"/>
@@ -10923,7 +10931,7 @@
         </w:tc>
         <w:tc>
           <w:tcPr>
-            <w:tcW w:w="2553" w:type="dxa"/>
+            <w:tcW w:w="2554" w:type="dxa"/>
             <w:tcBorders>
               <w:left w:val="double" w:sz="2" w:space="0" w:color="000000"/>
               <w:bottom w:val="double" w:sz="2" w:space="0" w:color="000000"/>
@@ -10950,7 +10958,7 @@
         </w:tc>
         <w:tc>
           <w:tcPr>
-            <w:tcW w:w="2266" w:type="dxa"/>
+            <w:tcW w:w="2265" w:type="dxa"/>
             <w:tcBorders>
               <w:left w:val="double" w:sz="2" w:space="0" w:color="000000"/>
               <w:bottom w:val="double" w:sz="2" w:space="0" w:color="000000"/>
@@ -11027,6 +11035,158 @@
           <w:u w:val="none"/>
         </w:rPr>
         <w:t>Finally, what sort of data in the more complex scenario should we use, we have SOFIA, making use of visual, audible and kinetic algorithms, should a new Ai be used after testing the functionality at several complexity levels and what are we going to measure? How are we going to get the neuron to calculate the probability of data loss in transit over complete data loss and mitigate important data being discarded and how to temporarily store the seemingly irrelevant data in neurological sets for compression and decompression? Perhaps convert the data to a mathematical algorithm.</w:t>
+      </w:r>
+    </w:p>
+    <w:p>
+      <w:pPr>
+        <w:pStyle w:val="Normal"/>
+        <w:bidi w:val="0"/>
+        <w:jc w:val="left"/>
+        <w:rPr>
+          <w:rFonts w:ascii="Consolas" w:hAnsi="Consolas"/>
+          <w:sz w:val="16"/>
+          <w:szCs w:val="16"/>
+        </w:rPr>
+      </w:pPr>
+      <w:r>
+        <w:rPr>
+          <w:rFonts w:ascii="Consolas" w:hAnsi="Consolas"/>
+          <w:sz w:val="16"/>
+          <w:szCs w:val="16"/>
+        </w:rPr>
+      </w:r>
+    </w:p>
+    <w:p>
+      <w:pPr>
+        <w:pStyle w:val="Normal"/>
+        <w:bidi w:val="0"/>
+        <w:jc w:val="left"/>
+        <w:rPr>
+          <w:rFonts w:ascii="Liberation Serif" w:hAnsi="Liberation Serif"/>
+          <w:b/>
+          <w:b/>
+          <w:bCs/>
+          <w:sz w:val="20"/>
+          <w:szCs w:val="20"/>
+          <w:u w:val="single"/>
+        </w:rPr>
+      </w:pPr>
+      <w:r>
+        <w:rPr>
+          <w:rFonts w:ascii="Liberation Serif" w:hAnsi="Liberation Serif"/>
+          <w:b/>
+          <w:bCs/>
+          <w:sz w:val="20"/>
+          <w:szCs w:val="20"/>
+          <w:u w:val="single"/>
+        </w:rPr>
+        <w:t>Mesh further development – scale</w:t>
+      </w:r>
+    </w:p>
+    <w:p>
+      <w:pPr>
+        <w:pStyle w:val="Normal"/>
+        <w:bidi w:val="0"/>
+        <w:jc w:val="left"/>
+        <w:rPr>
+          <w:rFonts w:ascii="Liberation Serif" w:hAnsi="Liberation Serif"/>
+          <w:b/>
+          <w:b/>
+          <w:bCs/>
+          <w:sz w:val="20"/>
+          <w:szCs w:val="20"/>
+          <w:u w:val="single"/>
+        </w:rPr>
+      </w:pPr>
+      <w:r>
+        <w:rPr>
+          <w:rFonts w:ascii="Liberation Serif" w:hAnsi="Liberation Serif"/>
+          <w:b/>
+          <w:bCs/>
+          <w:sz w:val="20"/>
+          <w:szCs w:val="20"/>
+          <w:u w:val="single"/>
+        </w:rPr>
+      </w:r>
+    </w:p>
+    <w:p>
+      <w:pPr>
+        <w:pStyle w:val="Normal"/>
+        <w:bidi w:val="0"/>
+        <w:jc w:val="left"/>
+        <w:rPr>
+          <w:rFonts w:ascii="Liberation Serif" w:hAnsi="Liberation Serif"/>
+          <w:b w:val="false"/>
+          <w:b w:val="false"/>
+          <w:bCs w:val="false"/>
+          <w:sz w:val="20"/>
+          <w:szCs w:val="20"/>
+          <w:u w:val="none"/>
+        </w:rPr>
+      </w:pPr>
+      <w:r>
+        <w:rPr>
+          <w:rFonts w:ascii="Liberation Serif" w:hAnsi="Liberation Serif"/>
+          <w:b w:val="false"/>
+          <w:bCs w:val="false"/>
+          <w:sz w:val="20"/>
+          <w:szCs w:val="20"/>
+          <w:u w:val="none"/>
+        </w:rPr>
+        <w:t>Because we have the boundaries set with regards to a devices interface and pixel density, the code already written is easily ported to an embedding language. With that in mind, we can also scale the boundaries accordingly, if we want to run batch tests on a ten by ten cube, we can organise that mathematically because of the design.</w:t>
+      </w:r>
+    </w:p>
+    <w:p>
+      <w:pPr>
+        <w:pStyle w:val="Normal"/>
+        <w:bidi w:val="0"/>
+        <w:jc w:val="left"/>
+        <w:rPr>
+          <w:rFonts w:ascii="Liberation Serif" w:hAnsi="Liberation Serif"/>
+          <w:b w:val="false"/>
+          <w:b w:val="false"/>
+          <w:bCs w:val="false"/>
+          <w:sz w:val="20"/>
+          <w:szCs w:val="20"/>
+          <w:u w:val="none"/>
+        </w:rPr>
+      </w:pPr>
+      <w:r>
+        <w:rPr>
+          <w:rFonts w:ascii="Liberation Serif" w:hAnsi="Liberation Serif"/>
+          <w:b w:val="false"/>
+          <w:bCs w:val="false"/>
+          <w:sz w:val="20"/>
+          <w:szCs w:val="20"/>
+          <w:u w:val="none"/>
+        </w:rPr>
+      </w:r>
+    </w:p>
+    <w:p>
+      <w:pPr>
+        <w:pStyle w:val="Normal"/>
+        <w:bidi w:val="0"/>
+        <w:jc w:val="left"/>
+        <w:rPr>
+          <w:rFonts w:ascii="Liberation Serif" w:hAnsi="Liberation Serif"/>
+          <w:b w:val="false"/>
+          <w:b w:val="false"/>
+          <w:bCs w:val="false"/>
+          <w:sz w:val="20"/>
+          <w:szCs w:val="20"/>
+          <w:u w:val="none"/>
+        </w:rPr>
+      </w:pPr>
+      <w:r>
+        <w:rPr>
+          <w:rFonts w:ascii="Liberation Serif" w:hAnsi="Liberation Serif"/>
+          <w:b w:val="false"/>
+          <w:bCs w:val="false"/>
+          <w:sz w:val="20"/>
+          <w:szCs w:val="20"/>
+          <w:u w:val="none"/>
+        </w:rPr>
+        <w:t xml:space="preserve">Whilst mathematical scaling is possible and whilst the concept is not dissimilar to a cpu, the difference is the individual blocks of the cpu are now capable of storing an Ai with all of it’s neural connections, three dimensional relations and probability calculus mathematically speaking. What may be possible moving forward and after finding and optimal configuration of ‘intelligence’ is embedding each neuron to individual areas of the cpu at a testbed scale we are content with. </w:t>
       </w:r>
     </w:p>
     <w:p>

</xml_diff>

<commit_message>
Additional notes - clustering
Additional notes in clustering of neurons, dormancy
</commit_message>
<xml_diff>
--- a/Documentation/I.docx
+++ b/Documentation/I.docx
@@ -11200,6 +11200,57 @@
         </w:rPr>
       </w:pPr>
       <w:r>
+        <w:rPr>
+          <w:b w:val="false"/>
+          <w:bCs w:val="false"/>
+          <w:sz w:val="20"/>
+          <w:szCs w:val="20"/>
+          <w:u w:val="none"/>
+        </w:rPr>
+      </w:r>
+    </w:p>
+    <w:p>
+      <w:pPr>
+        <w:pStyle w:val="Normal"/>
+        <w:bidi w:val="0"/>
+        <w:jc w:val="left"/>
+        <w:rPr>
+          <w:rFonts w:ascii="Liberation Serif" w:hAnsi="Liberation Serif"/>
+          <w:b w:val="false"/>
+          <w:b w:val="false"/>
+          <w:bCs w:val="false"/>
+          <w:sz w:val="20"/>
+          <w:szCs w:val="20"/>
+          <w:u w:val="none"/>
+        </w:rPr>
+      </w:pPr>
+      <w:r>
+        <w:rPr>
+          <w:b w:val="false"/>
+          <w:bCs w:val="false"/>
+          <w:sz w:val="20"/>
+          <w:szCs w:val="20"/>
+          <w:u w:val="none"/>
+        </w:rPr>
+        <w:t>Doing so with the organised storage per neuron, permits us to add additional functionality to each neuron, in example, each neuron, can report which neuron it sent the data to after it was triggered via it’s learning through log reporting, can report is probability calculus, can report even why it decided to do that and what its calculation was causing it to decide on the respective neuron in its three dimensional proximity. That being said, it’s a lot of logs to go through is something goes wrong. However, that style of logging and reporting would permit us to build graphical representations during testing giving us a human readable and visible representation of what is going on. We would be able to see when performing initial tests of source (s) to endpoint (E) which path was taken, what the reports say, what the logs say and what the probabilities were and assess the outcome.</w:t>
+      </w:r>
+    </w:p>
+    <w:p>
+      <w:pPr>
+        <w:pStyle w:val="Normal"/>
+        <w:bidi w:val="0"/>
+        <w:jc w:val="left"/>
+        <w:rPr>
+          <w:rFonts w:ascii="Liberation Serif" w:hAnsi="Liberation Serif"/>
+          <w:b w:val="false"/>
+          <w:b w:val="false"/>
+          <w:bCs w:val="false"/>
+          <w:sz w:val="20"/>
+          <w:szCs w:val="20"/>
+          <w:u w:val="none"/>
+        </w:rPr>
+      </w:pPr>
+      <w:r>
         <w:rPr/>
       </w:r>
     </w:p>
@@ -11226,7 +11277,52 @@
           <w:szCs w:val="20"/>
           <w:u w:val="none"/>
         </w:rPr>
-        <w:t xml:space="preserve">Doing so with the organised storage per neuron, permits us to add additional functionality to each neuron, in example, each neuron, can report which neuron it sent the data to after it was triggered via it’s learning through log reporting, can report is probability calculus, can report even why it decided to do that and what its calculation was causing it to decide on the respective neuron in its three dimensional proximity. That being said, it’s a lot of logs to go through is something goes wrong. However, that style of logging and reporting would permit us to build graphical representations during testing giving us a human readable and visible representation of what is going on. We would be able to see when performing initial tests of source (s) to endpoint (E) which path was taken, what the reports say, what the logs say and what the probabilities were and assess the outcome. </w:t>
+        <w:t>Some issues we may encounter during the testing phases even at programmatic level are that of clustering. What is likely to happen is the dormant and over connectivity issue through the clustering even in a restricted virtual space. What we are likely to see is neurons randomly generated too far from other neurons and dense connectivity issues in certain cluster areas where there are more neurons in close proximity to others. It is going to be interesting to look at the even distribution techniques of the symmetrical portioning.</w:t>
+      </w:r>
+    </w:p>
+    <w:p>
+      <w:pPr>
+        <w:pStyle w:val="Normal"/>
+        <w:bidi w:val="0"/>
+        <w:jc w:val="left"/>
+        <w:rPr>
+          <w:rFonts w:ascii="Liberation Serif" w:hAnsi="Liberation Serif"/>
+          <w:b w:val="false"/>
+          <w:b w:val="false"/>
+          <w:bCs w:val="false"/>
+          <w:sz w:val="20"/>
+          <w:szCs w:val="20"/>
+          <w:u w:val="none"/>
+        </w:rPr>
+      </w:pPr>
+      <w:r>
+        <w:rPr/>
+      </w:r>
+    </w:p>
+    <w:p>
+      <w:pPr>
+        <w:pStyle w:val="Normal"/>
+        <w:bidi w:val="0"/>
+        <w:jc w:val="left"/>
+        <w:rPr>
+          <w:rFonts w:ascii="Liberation Serif" w:hAnsi="Liberation Serif"/>
+          <w:b w:val="false"/>
+          <w:b w:val="false"/>
+          <w:bCs w:val="false"/>
+          <w:sz w:val="20"/>
+          <w:szCs w:val="20"/>
+          <w:u w:val="none"/>
+        </w:rPr>
+      </w:pPr>
+      <w:r>
+        <w:rPr>
+          <w:b w:val="false"/>
+          <w:bCs w:val="false"/>
+          <w:sz w:val="20"/>
+          <w:szCs w:val="20"/>
+          <w:u w:val="none"/>
+        </w:rPr>
+        <w:t>Of course those scales could be assessed in small batch sizes of four by four cubes or other variants. However, what we lose is a more organic representation of what we are seeking when the neurons are generated randomly. The questions remains, do we change the proximity, causing higher density or do we organise the distribution better?</w:t>
       </w:r>
     </w:p>
     <w:p>

</xml_diff>

<commit_message>
BOOT?!!?!?!?!?!??!?! wtf!! YOU WANNA BOOT IT?!
Boot efficiency
</commit_message>
<xml_diff>
--- a/Documentation/I.docx
+++ b/Documentation/I.docx
@@ -11591,6 +11591,48 @@
           <w:u w:val="none"/>
         </w:rPr>
         <w:t>Small batch tests are going to be required during tests for AI functionality, three neurons at most in example. They are easily monitored, give way for easy deployment of variable or exact replicas of AI and will not overload the processors which we will need to monitor the efficiency with. Because there are few, they’re easily monitored and handled. Like all tests, slow and cautious.</w:t>
+      </w:r>
+    </w:p>
+    <w:p>
+      <w:pPr>
+        <w:pStyle w:val="Normal"/>
+        <w:bidi w:val="0"/>
+        <w:jc w:val="left"/>
+        <w:rPr>
+          <w:rFonts w:ascii="Liberation Serif" w:hAnsi="Liberation Serif"/>
+          <w:sz w:val="20"/>
+          <w:szCs w:val="20"/>
+        </w:rPr>
+      </w:pPr>
+      <w:r>
+        <w:rPr>
+          <w:b w:val="false"/>
+          <w:bCs w:val="false"/>
+          <w:u w:val="none"/>
+        </w:rPr>
+      </w:r>
+    </w:p>
+    <w:p>
+      <w:pPr>
+        <w:pStyle w:val="Normal"/>
+        <w:bidi w:val="0"/>
+        <w:jc w:val="left"/>
+        <w:rPr>
+          <w:b w:val="false"/>
+          <w:b w:val="false"/>
+          <w:bCs w:val="false"/>
+          <w:u w:val="none"/>
+        </w:rPr>
+      </w:pPr>
+      <w:r>
+        <w:rPr>
+          <w:b w:val="false"/>
+          <w:bCs w:val="false"/>
+          <w:sz w:val="20"/>
+          <w:szCs w:val="20"/>
+          <w:u w:val="none"/>
+        </w:rPr>
+        <w:t>We’re going to have to look at how intensive the randomisation and layer generation is on the processor at initial boot since there is a lot of compression and data calls to the memory locations at boot, or on generation, we could measure that with the same three neuron configuration or simulate a boot with no data, no call to functions to be more specific. A basic generate and store, in the process, we will have to monitor load, efficiency on data change or access and compression decompression via the cpu logs and with use of timers.</w:t>
       </w:r>
     </w:p>
     <w:p>

</xml_diff>

<commit_message>
control and algorithms overview
overview of algorithms
</commit_message>
<xml_diff>
--- a/Documentation/I.docx
+++ b/Documentation/I.docx
@@ -11813,6 +11813,86 @@
           <w:u w:val="single"/>
         </w:rPr>
         <w:t>Control &amp; Algorithms</w:t>
+      </w:r>
+    </w:p>
+    <w:p>
+      <w:pPr>
+        <w:pStyle w:val="Normal"/>
+        <w:bidi w:val="0"/>
+        <w:jc w:val="left"/>
+        <w:rPr>
+          <w:rFonts w:ascii="Liberation Serif" w:hAnsi="Liberation Serif"/>
+          <w:sz w:val="20"/>
+          <w:szCs w:val="20"/>
+        </w:rPr>
+      </w:pPr>
+      <w:r>
+        <w:rPr/>
+      </w:r>
+    </w:p>
+    <w:p>
+      <w:pPr>
+        <w:pStyle w:val="Normal"/>
+        <w:bidi w:val="0"/>
+        <w:jc w:val="left"/>
+        <w:rPr>
+          <w:b w:val="false"/>
+          <w:b w:val="false"/>
+          <w:bCs w:val="false"/>
+          <w:u w:val="none"/>
+        </w:rPr>
+      </w:pPr>
+      <w:r>
+        <w:rPr>
+          <w:b w:val="false"/>
+          <w:bCs w:val="false"/>
+          <w:sz w:val="20"/>
+          <w:szCs w:val="20"/>
+          <w:u w:val="none"/>
+        </w:rPr>
+        <w:t xml:space="preserve">There are a number of standardised Algorithms and control patterns which can be integrated for the first iteration simply for safe learning of how and where those algorithms are best used and in what way they can be implemented into future development, immediately after a brief skim of Sedgewick and Wayne fourth edition a few spring to mind in the first iteration. We use them because they are standardised and we know what their likely output and behaviour is and they are largely documented for reference. </w:t>
+      </w:r>
+    </w:p>
+    <w:p>
+      <w:pPr>
+        <w:pStyle w:val="Normal"/>
+        <w:bidi w:val="0"/>
+        <w:jc w:val="left"/>
+        <w:rPr>
+          <w:rFonts w:ascii="Liberation Serif" w:hAnsi="Liberation Serif"/>
+          <w:sz w:val="20"/>
+          <w:szCs w:val="20"/>
+        </w:rPr>
+      </w:pPr>
+      <w:r>
+        <w:rPr>
+          <w:b w:val="false"/>
+          <w:bCs w:val="false"/>
+          <w:u w:val="none"/>
+        </w:rPr>
+      </w:r>
+    </w:p>
+    <w:p>
+      <w:pPr>
+        <w:pStyle w:val="Normal"/>
+        <w:bidi w:val="0"/>
+        <w:jc w:val="left"/>
+        <w:rPr>
+          <w:b w:val="false"/>
+          <w:b w:val="false"/>
+          <w:bCs w:val="false"/>
+          <w:u w:val="none"/>
+        </w:rPr>
+      </w:pPr>
+      <w:r>
+        <w:rPr>
+          <w:b w:val="false"/>
+          <w:bCs w:val="false"/>
+          <w:sz w:val="20"/>
+          <w:szCs w:val="20"/>
+          <w:u w:val="none"/>
+        </w:rPr>
+        <w:t xml:space="preserve">What we do not know and the reason why we treat AI so cautiously during iterative developments, is how they will impact the learning, resource consumption and efficiency in further development of other iterations. As such each iteration is carefully developed and carefully tested and analysed.  </w:t>
       </w:r>
     </w:p>
     <w:p>

</xml_diff>